<commit_message>
updates the Assigment 1-2 word document
</commit_message>
<xml_diff>
--- a/Java_Assignments/Assignment1_2_2023F_1/src/Assignment 1- 2-CSD_3464_1 Fall 2023.docx
+++ b/Java_Assignments/Assignment1_2_2023F_1/src/Assignment 1- 2-CSD_3464_1 Fall 2023.docx
@@ -992,13 +992,1597 @@
         </w:rPr>
       </w:pPr>
     </w:p>
+    <w:p>
+      <w:pPr>
+        <w:rPr>
+          <w:rFonts w:ascii="Roboto" w:hAnsi="Roboto"/>
+          <w:b/>
+          <w:bCs/>
+          <w:color w:val="030303"/>
+          <w:sz w:val="28"/>
+          <w:szCs w:val="28"/>
+          <w:shd w:val="clear" w:color="auto" w:fill="F9F9F9"/>
+        </w:rPr>
+      </w:pPr>
+      <w:r>
+        <w:rPr>
+          <w:rFonts w:ascii="Roboto" w:hAnsi="Roboto"/>
+          <w:b/>
+          <w:bCs/>
+          <w:color w:val="030303"/>
+          <w:sz w:val="28"/>
+          <w:szCs w:val="28"/>
+          <w:highlight w:val="yellow"/>
+          <w:shd w:val="clear" w:color="auto" w:fill="F9F9F9"/>
+        </w:rPr>
+        <w:t>Source Code:</w:t>
+      </w:r>
+    </w:p>
+    <w:p>
+      <w:pPr>
+        <w:rPr>
+          <w:rFonts w:ascii="Roboto" w:hAnsi="Roboto"/>
+          <w:b/>
+          <w:bCs/>
+          <w:color w:val="030303"/>
+          <w:sz w:val="28"/>
+          <w:szCs w:val="28"/>
+          <w:shd w:val="clear" w:color="auto" w:fill="F9F9F9"/>
+        </w:rPr>
+      </w:pPr>
+    </w:p>
+    <w:p>
+      <w:pPr>
+        <w:rPr>
+          <w:rFonts w:ascii="Consolas" w:hAnsi="Consolas"/>
+          <w:color w:val="030303"/>
+          <w:sz w:val="20"/>
+          <w:szCs w:val="20"/>
+          <w:shd w:val="clear" w:color="auto" w:fill="F9F9F9"/>
+        </w:rPr>
+      </w:pPr>
+      <w:r>
+        <w:rPr>
+          <w:rFonts w:ascii="Consolas" w:hAnsi="Consolas"/>
+          <w:color w:val="030303"/>
+          <w:sz w:val="20"/>
+          <w:szCs w:val="20"/>
+          <w:shd w:val="clear" w:color="auto" w:fill="F9F9F9"/>
+        </w:rPr>
+        <w:t xml:space="preserve">package </w:t>
+      </w:r>
+      <w:proofErr w:type="spellStart"/>
+      <w:proofErr w:type="gramStart"/>
+      <w:r>
+        <w:rPr>
+          <w:rFonts w:ascii="Consolas" w:hAnsi="Consolas"/>
+          <w:color w:val="030303"/>
+          <w:sz w:val="20"/>
+          <w:szCs w:val="20"/>
+          <w:shd w:val="clear" w:color="auto" w:fill="F9F9F9"/>
+        </w:rPr>
+        <w:t>com.lcit</w:t>
+      </w:r>
+      <w:proofErr w:type="gramEnd"/>
+      <w:r>
+        <w:rPr>
+          <w:rFonts w:ascii="Consolas" w:hAnsi="Consolas"/>
+          <w:color w:val="030303"/>
+          <w:sz w:val="20"/>
+          <w:szCs w:val="20"/>
+          <w:shd w:val="clear" w:color="auto" w:fill="F9F9F9"/>
+        </w:rPr>
+        <w:t>.assignments</w:t>
+      </w:r>
+      <w:proofErr w:type="spellEnd"/>
+      <w:r>
+        <w:rPr>
+          <w:rFonts w:ascii="Consolas" w:hAnsi="Consolas"/>
+          <w:color w:val="030303"/>
+          <w:sz w:val="20"/>
+          <w:szCs w:val="20"/>
+          <w:shd w:val="clear" w:color="auto" w:fill="F9F9F9"/>
+        </w:rPr>
+        <w:t>;</w:t>
+      </w:r>
+    </w:p>
+    <w:p>
+      <w:pPr>
+        <w:rPr>
+          <w:rFonts w:ascii="Consolas" w:hAnsi="Consolas"/>
+          <w:color w:val="030303"/>
+          <w:sz w:val="20"/>
+          <w:szCs w:val="20"/>
+          <w:shd w:val="clear" w:color="auto" w:fill="F9F9F9"/>
+        </w:rPr>
+      </w:pPr>
+    </w:p>
+    <w:p>
+      <w:pPr>
+        <w:rPr>
+          <w:rFonts w:ascii="Consolas" w:hAnsi="Consolas"/>
+          <w:color w:val="030303"/>
+          <w:sz w:val="20"/>
+          <w:szCs w:val="20"/>
+          <w:shd w:val="clear" w:color="auto" w:fill="F9F9F9"/>
+        </w:rPr>
+      </w:pPr>
+      <w:r>
+        <w:rPr>
+          <w:rFonts w:ascii="Consolas" w:hAnsi="Consolas"/>
+          <w:color w:val="030303"/>
+          <w:sz w:val="20"/>
+          <w:szCs w:val="20"/>
+          <w:shd w:val="clear" w:color="auto" w:fill="F9F9F9"/>
+        </w:rPr>
+        <w:t xml:space="preserve">import </w:t>
+      </w:r>
+      <w:proofErr w:type="spellStart"/>
+      <w:proofErr w:type="gramStart"/>
+      <w:r>
+        <w:rPr>
+          <w:rFonts w:ascii="Consolas" w:hAnsi="Consolas"/>
+          <w:color w:val="030303"/>
+          <w:sz w:val="20"/>
+          <w:szCs w:val="20"/>
+          <w:shd w:val="clear" w:color="auto" w:fill="F9F9F9"/>
+        </w:rPr>
+        <w:t>java.util</w:t>
+      </w:r>
+      <w:proofErr w:type="gramEnd"/>
+      <w:r>
+        <w:rPr>
+          <w:rFonts w:ascii="Consolas" w:hAnsi="Consolas"/>
+          <w:color w:val="030303"/>
+          <w:sz w:val="20"/>
+          <w:szCs w:val="20"/>
+          <w:shd w:val="clear" w:color="auto" w:fill="F9F9F9"/>
+        </w:rPr>
+        <w:t>.Scanner</w:t>
+      </w:r>
+      <w:proofErr w:type="spellEnd"/>
+      <w:r>
+        <w:rPr>
+          <w:rFonts w:ascii="Consolas" w:hAnsi="Consolas"/>
+          <w:color w:val="030303"/>
+          <w:sz w:val="20"/>
+          <w:szCs w:val="20"/>
+          <w:shd w:val="clear" w:color="auto" w:fill="F9F9F9"/>
+        </w:rPr>
+        <w:t>;</w:t>
+      </w:r>
+    </w:p>
+    <w:p>
+      <w:pPr>
+        <w:rPr>
+          <w:rFonts w:ascii="Consolas" w:hAnsi="Consolas"/>
+          <w:color w:val="030303"/>
+          <w:sz w:val="20"/>
+          <w:szCs w:val="20"/>
+          <w:shd w:val="clear" w:color="auto" w:fill="F9F9F9"/>
+        </w:rPr>
+      </w:pPr>
+    </w:p>
+    <w:p>
+      <w:pPr>
+        <w:rPr>
+          <w:rFonts w:ascii="Consolas" w:hAnsi="Consolas"/>
+          <w:color w:val="030303"/>
+          <w:sz w:val="20"/>
+          <w:szCs w:val="20"/>
+          <w:shd w:val="clear" w:color="auto" w:fill="F9F9F9"/>
+        </w:rPr>
+      </w:pPr>
+      <w:r>
+        <w:rPr>
+          <w:rFonts w:ascii="Consolas" w:hAnsi="Consolas"/>
+          <w:color w:val="030303"/>
+          <w:sz w:val="20"/>
+          <w:szCs w:val="20"/>
+          <w:shd w:val="clear" w:color="auto" w:fill="F9F9F9"/>
+        </w:rPr>
+        <w:t>public class Assignment_1 {</w:t>
+      </w:r>
+    </w:p>
+    <w:p>
+      <w:pPr>
+        <w:rPr>
+          <w:rFonts w:ascii="Consolas" w:hAnsi="Consolas"/>
+          <w:color w:val="030303"/>
+          <w:sz w:val="20"/>
+          <w:szCs w:val="20"/>
+          <w:shd w:val="clear" w:color="auto" w:fill="F9F9F9"/>
+        </w:rPr>
+      </w:pPr>
+    </w:p>
+    <w:p>
+      <w:pPr>
+        <w:rPr>
+          <w:rFonts w:ascii="Consolas" w:hAnsi="Consolas"/>
+          <w:color w:val="030303"/>
+          <w:sz w:val="20"/>
+          <w:szCs w:val="20"/>
+          <w:shd w:val="clear" w:color="auto" w:fill="F9F9F9"/>
+        </w:rPr>
+      </w:pPr>
+      <w:r>
+        <w:rPr>
+          <w:rFonts w:ascii="Consolas" w:hAnsi="Consolas"/>
+          <w:color w:val="030303"/>
+          <w:sz w:val="20"/>
+          <w:szCs w:val="20"/>
+          <w:shd w:val="clear" w:color="auto" w:fill="F9F9F9"/>
+        </w:rPr>
+        <w:tab/>
+        <w:t>/**</w:t>
+      </w:r>
+    </w:p>
+    <w:p>
+      <w:pPr>
+        <w:rPr>
+          <w:rFonts w:ascii="Consolas" w:hAnsi="Consolas"/>
+          <w:color w:val="030303"/>
+          <w:sz w:val="20"/>
+          <w:szCs w:val="20"/>
+          <w:shd w:val="clear" w:color="auto" w:fill="F9F9F9"/>
+        </w:rPr>
+      </w:pPr>
+      <w:r>
+        <w:rPr>
+          <w:rFonts w:ascii="Consolas" w:hAnsi="Consolas"/>
+          <w:color w:val="030303"/>
+          <w:sz w:val="20"/>
+          <w:szCs w:val="20"/>
+          <w:shd w:val="clear" w:color="auto" w:fill="F9F9F9"/>
+        </w:rPr>
+        <w:tab/>
+        <w:t>* Assignment 1:</w:t>
+      </w:r>
+    </w:p>
+    <w:p>
+      <w:pPr>
+        <w:rPr>
+          <w:rFonts w:ascii="Consolas" w:hAnsi="Consolas"/>
+          <w:color w:val="030303"/>
+          <w:sz w:val="20"/>
+          <w:szCs w:val="20"/>
+          <w:shd w:val="clear" w:color="auto" w:fill="F9F9F9"/>
+        </w:rPr>
+      </w:pPr>
+      <w:r>
+        <w:rPr>
+          <w:rFonts w:ascii="Consolas" w:hAnsi="Consolas"/>
+          <w:color w:val="030303"/>
+          <w:sz w:val="20"/>
+          <w:szCs w:val="20"/>
+          <w:shd w:val="clear" w:color="auto" w:fill="F9F9F9"/>
+        </w:rPr>
+        <w:tab/>
+        <w:t xml:space="preserve">* This program prints a string in the console after taking 3 variables from the user: a String variable </w:t>
+      </w:r>
+    </w:p>
+    <w:p>
+      <w:pPr>
+        <w:rPr>
+          <w:rFonts w:ascii="Consolas" w:hAnsi="Consolas"/>
+          <w:color w:val="030303"/>
+          <w:sz w:val="20"/>
+          <w:szCs w:val="20"/>
+          <w:shd w:val="clear" w:color="auto" w:fill="F9F9F9"/>
+        </w:rPr>
+      </w:pPr>
+      <w:r>
+        <w:rPr>
+          <w:rFonts w:ascii="Consolas" w:hAnsi="Consolas"/>
+          <w:color w:val="030303"/>
+          <w:sz w:val="20"/>
+          <w:szCs w:val="20"/>
+          <w:shd w:val="clear" w:color="auto" w:fill="F9F9F9"/>
+        </w:rPr>
+        <w:t xml:space="preserve"> </w:t>
+      </w:r>
+      <w:r>
+        <w:rPr>
+          <w:rFonts w:ascii="Consolas" w:hAnsi="Consolas"/>
+          <w:color w:val="030303"/>
+          <w:sz w:val="20"/>
+          <w:szCs w:val="20"/>
+          <w:shd w:val="clear" w:color="auto" w:fill="F9F9F9"/>
+        </w:rPr>
+        <w:tab/>
+        <w:t xml:space="preserve">* </w:t>
+      </w:r>
+      <w:proofErr w:type="gramStart"/>
+      <w:r>
+        <w:rPr>
+          <w:rFonts w:ascii="Consolas" w:hAnsi="Consolas"/>
+          <w:color w:val="030303"/>
+          <w:sz w:val="20"/>
+          <w:szCs w:val="20"/>
+          <w:shd w:val="clear" w:color="auto" w:fill="F9F9F9"/>
+        </w:rPr>
+        <w:t>is</w:t>
+      </w:r>
+      <w:proofErr w:type="gramEnd"/>
+      <w:r>
+        <w:rPr>
+          <w:rFonts w:ascii="Consolas" w:hAnsi="Consolas"/>
+          <w:color w:val="030303"/>
+          <w:sz w:val="20"/>
+          <w:szCs w:val="20"/>
+          <w:shd w:val="clear" w:color="auto" w:fill="F9F9F9"/>
+        </w:rPr>
+        <w:t xml:space="preserve"> saved as the person's name, an int containing the person's age and finally, a double variable containing </w:t>
+      </w:r>
+    </w:p>
+    <w:p>
+      <w:pPr>
+        <w:rPr>
+          <w:rFonts w:ascii="Consolas" w:hAnsi="Consolas"/>
+          <w:color w:val="030303"/>
+          <w:sz w:val="20"/>
+          <w:szCs w:val="20"/>
+          <w:shd w:val="clear" w:color="auto" w:fill="F9F9F9"/>
+        </w:rPr>
+      </w:pPr>
+      <w:r>
+        <w:rPr>
+          <w:rFonts w:ascii="Consolas" w:hAnsi="Consolas"/>
+          <w:color w:val="030303"/>
+          <w:sz w:val="20"/>
+          <w:szCs w:val="20"/>
+          <w:shd w:val="clear" w:color="auto" w:fill="F9F9F9"/>
+        </w:rPr>
+        <w:tab/>
+        <w:t xml:space="preserve">* </w:t>
+      </w:r>
+      <w:proofErr w:type="gramStart"/>
+      <w:r>
+        <w:rPr>
+          <w:rFonts w:ascii="Consolas" w:hAnsi="Consolas"/>
+          <w:color w:val="030303"/>
+          <w:sz w:val="20"/>
+          <w:szCs w:val="20"/>
+          <w:shd w:val="clear" w:color="auto" w:fill="F9F9F9"/>
+        </w:rPr>
+        <w:t>the</w:t>
+      </w:r>
+      <w:proofErr w:type="gramEnd"/>
+      <w:r>
+        <w:rPr>
+          <w:rFonts w:ascii="Consolas" w:hAnsi="Consolas"/>
+          <w:color w:val="030303"/>
+          <w:sz w:val="20"/>
+          <w:szCs w:val="20"/>
+          <w:shd w:val="clear" w:color="auto" w:fill="F9F9F9"/>
+        </w:rPr>
+        <w:t xml:space="preserve"> expected salary. The output String is formatted using the </w:t>
+      </w:r>
+      <w:proofErr w:type="spellStart"/>
+      <w:r>
+        <w:rPr>
+          <w:rFonts w:ascii="Consolas" w:hAnsi="Consolas"/>
+          <w:color w:val="030303"/>
+          <w:sz w:val="20"/>
+          <w:szCs w:val="20"/>
+          <w:shd w:val="clear" w:color="auto" w:fill="F9F9F9"/>
+        </w:rPr>
+        <w:t>printf</w:t>
+      </w:r>
+      <w:proofErr w:type="spellEnd"/>
+      <w:r>
+        <w:rPr>
+          <w:rFonts w:ascii="Consolas" w:hAnsi="Consolas"/>
+          <w:color w:val="030303"/>
+          <w:sz w:val="20"/>
+          <w:szCs w:val="20"/>
+          <w:shd w:val="clear" w:color="auto" w:fill="F9F9F9"/>
+        </w:rPr>
+        <w:t xml:space="preserve"> method.</w:t>
+      </w:r>
+    </w:p>
+    <w:p>
+      <w:pPr>
+        <w:rPr>
+          <w:rFonts w:ascii="Consolas" w:hAnsi="Consolas"/>
+          <w:color w:val="030303"/>
+          <w:sz w:val="20"/>
+          <w:szCs w:val="20"/>
+          <w:shd w:val="clear" w:color="auto" w:fill="F9F9F9"/>
+        </w:rPr>
+      </w:pPr>
+      <w:r>
+        <w:rPr>
+          <w:rFonts w:ascii="Consolas" w:hAnsi="Consolas"/>
+          <w:color w:val="030303"/>
+          <w:sz w:val="20"/>
+          <w:szCs w:val="20"/>
+          <w:shd w:val="clear" w:color="auto" w:fill="F9F9F9"/>
+        </w:rPr>
+        <w:tab/>
+        <w:t>* */</w:t>
+      </w:r>
+    </w:p>
+    <w:p>
+      <w:pPr>
+        <w:rPr>
+          <w:rFonts w:ascii="Consolas" w:hAnsi="Consolas"/>
+          <w:color w:val="030303"/>
+          <w:sz w:val="20"/>
+          <w:szCs w:val="20"/>
+          <w:shd w:val="clear" w:color="auto" w:fill="F9F9F9"/>
+        </w:rPr>
+      </w:pPr>
+      <w:r>
+        <w:rPr>
+          <w:rFonts w:ascii="Consolas" w:hAnsi="Consolas"/>
+          <w:color w:val="030303"/>
+          <w:sz w:val="20"/>
+          <w:szCs w:val="20"/>
+          <w:shd w:val="clear" w:color="auto" w:fill="F9F9F9"/>
+        </w:rPr>
+        <w:tab/>
+      </w:r>
+    </w:p>
+    <w:p>
+      <w:pPr>
+        <w:rPr>
+          <w:rFonts w:ascii="Consolas" w:hAnsi="Consolas"/>
+          <w:color w:val="030303"/>
+          <w:sz w:val="20"/>
+          <w:szCs w:val="20"/>
+          <w:shd w:val="clear" w:color="auto" w:fill="F9F9F9"/>
+        </w:rPr>
+      </w:pPr>
+      <w:r>
+        <w:rPr>
+          <w:rFonts w:ascii="Consolas" w:hAnsi="Consolas"/>
+          <w:color w:val="030303"/>
+          <w:sz w:val="20"/>
+          <w:szCs w:val="20"/>
+          <w:shd w:val="clear" w:color="auto" w:fill="F9F9F9"/>
+        </w:rPr>
+        <w:tab/>
+        <w:t xml:space="preserve">public static void </w:t>
+      </w:r>
+      <w:proofErr w:type="gramStart"/>
+      <w:r>
+        <w:rPr>
+          <w:rFonts w:ascii="Consolas" w:hAnsi="Consolas"/>
+          <w:color w:val="030303"/>
+          <w:sz w:val="20"/>
+          <w:szCs w:val="20"/>
+          <w:shd w:val="clear" w:color="auto" w:fill="F9F9F9"/>
+        </w:rPr>
+        <w:t>main(</w:t>
+      </w:r>
+      <w:proofErr w:type="gramEnd"/>
+      <w:r>
+        <w:rPr>
+          <w:rFonts w:ascii="Consolas" w:hAnsi="Consolas"/>
+          <w:color w:val="030303"/>
+          <w:sz w:val="20"/>
+          <w:szCs w:val="20"/>
+          <w:shd w:val="clear" w:color="auto" w:fill="F9F9F9"/>
+        </w:rPr>
+        <w:t xml:space="preserve">String[] </w:t>
+      </w:r>
+      <w:proofErr w:type="spellStart"/>
+      <w:r>
+        <w:rPr>
+          <w:rFonts w:ascii="Consolas" w:hAnsi="Consolas"/>
+          <w:color w:val="030303"/>
+          <w:sz w:val="20"/>
+          <w:szCs w:val="20"/>
+          <w:shd w:val="clear" w:color="auto" w:fill="F9F9F9"/>
+        </w:rPr>
+        <w:t>args</w:t>
+      </w:r>
+      <w:proofErr w:type="spellEnd"/>
+      <w:r>
+        <w:rPr>
+          <w:rFonts w:ascii="Consolas" w:hAnsi="Consolas"/>
+          <w:color w:val="030303"/>
+          <w:sz w:val="20"/>
+          <w:szCs w:val="20"/>
+          <w:shd w:val="clear" w:color="auto" w:fill="F9F9F9"/>
+        </w:rPr>
+        <w:t>) {</w:t>
+      </w:r>
+    </w:p>
+    <w:p>
+      <w:pPr>
+        <w:rPr>
+          <w:rFonts w:ascii="Consolas" w:hAnsi="Consolas"/>
+          <w:color w:val="030303"/>
+          <w:sz w:val="20"/>
+          <w:szCs w:val="20"/>
+          <w:shd w:val="clear" w:color="auto" w:fill="F9F9F9"/>
+        </w:rPr>
+      </w:pPr>
+      <w:r>
+        <w:rPr>
+          <w:rFonts w:ascii="Consolas" w:hAnsi="Consolas"/>
+          <w:color w:val="030303"/>
+          <w:sz w:val="20"/>
+          <w:szCs w:val="20"/>
+          <w:shd w:val="clear" w:color="auto" w:fill="F9F9F9"/>
+        </w:rPr>
+        <w:tab/>
+      </w:r>
+      <w:r>
+        <w:rPr>
+          <w:rFonts w:ascii="Consolas" w:hAnsi="Consolas"/>
+          <w:color w:val="030303"/>
+          <w:sz w:val="20"/>
+          <w:szCs w:val="20"/>
+          <w:shd w:val="clear" w:color="auto" w:fill="F9F9F9"/>
+        </w:rPr>
+        <w:tab/>
+      </w:r>
+    </w:p>
+    <w:p>
+      <w:pPr>
+        <w:rPr>
+          <w:rFonts w:ascii="Consolas" w:hAnsi="Consolas"/>
+          <w:color w:val="030303"/>
+          <w:sz w:val="20"/>
+          <w:szCs w:val="20"/>
+          <w:shd w:val="clear" w:color="auto" w:fill="F9F9F9"/>
+        </w:rPr>
+      </w:pPr>
+      <w:r>
+        <w:rPr>
+          <w:rFonts w:ascii="Consolas" w:hAnsi="Consolas"/>
+          <w:color w:val="030303"/>
+          <w:sz w:val="20"/>
+          <w:szCs w:val="20"/>
+          <w:shd w:val="clear" w:color="auto" w:fill="F9F9F9"/>
+        </w:rPr>
+        <w:tab/>
+      </w:r>
+      <w:r>
+        <w:rPr>
+          <w:rFonts w:ascii="Consolas" w:hAnsi="Consolas"/>
+          <w:color w:val="030303"/>
+          <w:sz w:val="20"/>
+          <w:szCs w:val="20"/>
+          <w:shd w:val="clear" w:color="auto" w:fill="F9F9F9"/>
+        </w:rPr>
+        <w:tab/>
+        <w:t>final String OUTPUT = "My name is %s, my age is %d, and I hope to earn $%,.2f per year</w:t>
+      </w:r>
+      <w:proofErr w:type="gramStart"/>
+      <w:r>
+        <w:rPr>
+          <w:rFonts w:ascii="Consolas" w:hAnsi="Consolas"/>
+          <w:color w:val="030303"/>
+          <w:sz w:val="20"/>
+          <w:szCs w:val="20"/>
+          <w:shd w:val="clear" w:color="auto" w:fill="F9F9F9"/>
+        </w:rPr>
+        <w:t>";</w:t>
+      </w:r>
+      <w:proofErr w:type="gramEnd"/>
+    </w:p>
+    <w:p>
+      <w:pPr>
+        <w:rPr>
+          <w:rFonts w:ascii="Consolas" w:hAnsi="Consolas"/>
+          <w:color w:val="030303"/>
+          <w:sz w:val="20"/>
+          <w:szCs w:val="20"/>
+          <w:shd w:val="clear" w:color="auto" w:fill="F9F9F9"/>
+        </w:rPr>
+      </w:pPr>
+      <w:r>
+        <w:rPr>
+          <w:rFonts w:ascii="Consolas" w:hAnsi="Consolas"/>
+          <w:color w:val="030303"/>
+          <w:sz w:val="20"/>
+          <w:szCs w:val="20"/>
+          <w:shd w:val="clear" w:color="auto" w:fill="F9F9F9"/>
+        </w:rPr>
+        <w:tab/>
+      </w:r>
+      <w:r>
+        <w:rPr>
+          <w:rFonts w:ascii="Consolas" w:hAnsi="Consolas"/>
+          <w:color w:val="030303"/>
+          <w:sz w:val="20"/>
+          <w:szCs w:val="20"/>
+          <w:shd w:val="clear" w:color="auto" w:fill="F9F9F9"/>
+        </w:rPr>
+        <w:tab/>
+        <w:t xml:space="preserve">String </w:t>
+      </w:r>
+      <w:proofErr w:type="gramStart"/>
+      <w:r>
+        <w:rPr>
+          <w:rFonts w:ascii="Consolas" w:hAnsi="Consolas"/>
+          <w:color w:val="030303"/>
+          <w:sz w:val="20"/>
+          <w:szCs w:val="20"/>
+          <w:shd w:val="clear" w:color="auto" w:fill="F9F9F9"/>
+        </w:rPr>
+        <w:t>name;</w:t>
+      </w:r>
+      <w:proofErr w:type="gramEnd"/>
+    </w:p>
+    <w:p>
+      <w:pPr>
+        <w:rPr>
+          <w:rFonts w:ascii="Consolas" w:hAnsi="Consolas"/>
+          <w:color w:val="030303"/>
+          <w:sz w:val="20"/>
+          <w:szCs w:val="20"/>
+          <w:shd w:val="clear" w:color="auto" w:fill="F9F9F9"/>
+        </w:rPr>
+      </w:pPr>
+      <w:r>
+        <w:rPr>
+          <w:rFonts w:ascii="Consolas" w:hAnsi="Consolas"/>
+          <w:color w:val="030303"/>
+          <w:sz w:val="20"/>
+          <w:szCs w:val="20"/>
+          <w:shd w:val="clear" w:color="auto" w:fill="F9F9F9"/>
+        </w:rPr>
+        <w:tab/>
+      </w:r>
+      <w:r>
+        <w:rPr>
+          <w:rFonts w:ascii="Consolas" w:hAnsi="Consolas"/>
+          <w:color w:val="030303"/>
+          <w:sz w:val="20"/>
+          <w:szCs w:val="20"/>
+          <w:shd w:val="clear" w:color="auto" w:fill="F9F9F9"/>
+        </w:rPr>
+        <w:tab/>
+        <w:t xml:space="preserve">int </w:t>
+      </w:r>
+      <w:proofErr w:type="gramStart"/>
+      <w:r>
+        <w:rPr>
+          <w:rFonts w:ascii="Consolas" w:hAnsi="Consolas"/>
+          <w:color w:val="030303"/>
+          <w:sz w:val="20"/>
+          <w:szCs w:val="20"/>
+          <w:shd w:val="clear" w:color="auto" w:fill="F9F9F9"/>
+        </w:rPr>
+        <w:t>age;</w:t>
+      </w:r>
+      <w:proofErr w:type="gramEnd"/>
+    </w:p>
+    <w:p>
+      <w:pPr>
+        <w:rPr>
+          <w:rFonts w:ascii="Consolas" w:hAnsi="Consolas"/>
+          <w:color w:val="030303"/>
+          <w:sz w:val="20"/>
+          <w:szCs w:val="20"/>
+          <w:shd w:val="clear" w:color="auto" w:fill="F9F9F9"/>
+        </w:rPr>
+      </w:pPr>
+      <w:r>
+        <w:rPr>
+          <w:rFonts w:ascii="Consolas" w:hAnsi="Consolas"/>
+          <w:color w:val="030303"/>
+          <w:sz w:val="20"/>
+          <w:szCs w:val="20"/>
+          <w:shd w:val="clear" w:color="auto" w:fill="F9F9F9"/>
+        </w:rPr>
+        <w:tab/>
+      </w:r>
+      <w:r>
+        <w:rPr>
+          <w:rFonts w:ascii="Consolas" w:hAnsi="Consolas"/>
+          <w:color w:val="030303"/>
+          <w:sz w:val="20"/>
+          <w:szCs w:val="20"/>
+          <w:shd w:val="clear" w:color="auto" w:fill="F9F9F9"/>
+        </w:rPr>
+        <w:tab/>
+        <w:t xml:space="preserve">double </w:t>
+      </w:r>
+      <w:proofErr w:type="spellStart"/>
+      <w:proofErr w:type="gramStart"/>
+      <w:r>
+        <w:rPr>
+          <w:rFonts w:ascii="Consolas" w:hAnsi="Consolas"/>
+          <w:color w:val="030303"/>
+          <w:sz w:val="20"/>
+          <w:szCs w:val="20"/>
+          <w:shd w:val="clear" w:color="auto" w:fill="F9F9F9"/>
+        </w:rPr>
+        <w:t>annualPay</w:t>
+      </w:r>
+      <w:proofErr w:type="spellEnd"/>
+      <w:r>
+        <w:rPr>
+          <w:rFonts w:ascii="Consolas" w:hAnsi="Consolas"/>
+          <w:color w:val="030303"/>
+          <w:sz w:val="20"/>
+          <w:szCs w:val="20"/>
+          <w:shd w:val="clear" w:color="auto" w:fill="F9F9F9"/>
+        </w:rPr>
+        <w:t>;</w:t>
+      </w:r>
+      <w:proofErr w:type="gramEnd"/>
+    </w:p>
+    <w:p>
+      <w:pPr>
+        <w:rPr>
+          <w:rFonts w:ascii="Consolas" w:hAnsi="Consolas"/>
+          <w:color w:val="030303"/>
+          <w:sz w:val="20"/>
+          <w:szCs w:val="20"/>
+          <w:shd w:val="clear" w:color="auto" w:fill="F9F9F9"/>
+        </w:rPr>
+      </w:pPr>
+      <w:r>
+        <w:rPr>
+          <w:rFonts w:ascii="Consolas" w:hAnsi="Consolas"/>
+          <w:color w:val="030303"/>
+          <w:sz w:val="20"/>
+          <w:szCs w:val="20"/>
+          <w:shd w:val="clear" w:color="auto" w:fill="F9F9F9"/>
+        </w:rPr>
+        <w:tab/>
+      </w:r>
+      <w:r>
+        <w:rPr>
+          <w:rFonts w:ascii="Consolas" w:hAnsi="Consolas"/>
+          <w:color w:val="030303"/>
+          <w:sz w:val="20"/>
+          <w:szCs w:val="20"/>
+          <w:shd w:val="clear" w:color="auto" w:fill="F9F9F9"/>
+        </w:rPr>
+        <w:tab/>
+      </w:r>
+    </w:p>
+    <w:p>
+      <w:pPr>
+        <w:rPr>
+          <w:rFonts w:ascii="Consolas" w:hAnsi="Consolas"/>
+          <w:color w:val="030303"/>
+          <w:sz w:val="20"/>
+          <w:szCs w:val="20"/>
+          <w:shd w:val="clear" w:color="auto" w:fill="F9F9F9"/>
+        </w:rPr>
+      </w:pPr>
+      <w:r>
+        <w:rPr>
+          <w:rFonts w:ascii="Consolas" w:hAnsi="Consolas"/>
+          <w:color w:val="030303"/>
+          <w:sz w:val="20"/>
+          <w:szCs w:val="20"/>
+          <w:shd w:val="clear" w:color="auto" w:fill="F9F9F9"/>
+        </w:rPr>
+        <w:tab/>
+      </w:r>
+      <w:r>
+        <w:rPr>
+          <w:rFonts w:ascii="Consolas" w:hAnsi="Consolas"/>
+          <w:color w:val="030303"/>
+          <w:sz w:val="20"/>
+          <w:szCs w:val="20"/>
+          <w:shd w:val="clear" w:color="auto" w:fill="F9F9F9"/>
+        </w:rPr>
+        <w:tab/>
+        <w:t xml:space="preserve">Scanner input = new </w:t>
+      </w:r>
+      <w:proofErr w:type="gramStart"/>
+      <w:r>
+        <w:rPr>
+          <w:rFonts w:ascii="Consolas" w:hAnsi="Consolas"/>
+          <w:color w:val="030303"/>
+          <w:sz w:val="20"/>
+          <w:szCs w:val="20"/>
+          <w:shd w:val="clear" w:color="auto" w:fill="F9F9F9"/>
+        </w:rPr>
+        <w:t>Scanner(</w:t>
+      </w:r>
+      <w:proofErr w:type="gramEnd"/>
+      <w:r>
+        <w:rPr>
+          <w:rFonts w:ascii="Consolas" w:hAnsi="Consolas"/>
+          <w:color w:val="030303"/>
+          <w:sz w:val="20"/>
+          <w:szCs w:val="20"/>
+          <w:shd w:val="clear" w:color="auto" w:fill="F9F9F9"/>
+        </w:rPr>
+        <w:t>System.in);</w:t>
+      </w:r>
+    </w:p>
+    <w:p>
+      <w:pPr>
+        <w:rPr>
+          <w:rFonts w:ascii="Consolas" w:hAnsi="Consolas"/>
+          <w:color w:val="030303"/>
+          <w:sz w:val="20"/>
+          <w:szCs w:val="20"/>
+          <w:shd w:val="clear" w:color="auto" w:fill="F9F9F9"/>
+        </w:rPr>
+      </w:pPr>
+      <w:r>
+        <w:rPr>
+          <w:rFonts w:ascii="Consolas" w:hAnsi="Consolas"/>
+          <w:color w:val="030303"/>
+          <w:sz w:val="20"/>
+          <w:szCs w:val="20"/>
+          <w:shd w:val="clear" w:color="auto" w:fill="F9F9F9"/>
+        </w:rPr>
+        <w:tab/>
+      </w:r>
+      <w:r>
+        <w:rPr>
+          <w:rFonts w:ascii="Consolas" w:hAnsi="Consolas"/>
+          <w:color w:val="030303"/>
+          <w:sz w:val="20"/>
+          <w:szCs w:val="20"/>
+          <w:shd w:val="clear" w:color="auto" w:fill="F9F9F9"/>
+        </w:rPr>
+        <w:tab/>
+      </w:r>
+    </w:p>
+    <w:p>
+      <w:pPr>
+        <w:rPr>
+          <w:rFonts w:ascii="Consolas" w:hAnsi="Consolas"/>
+          <w:color w:val="030303"/>
+          <w:sz w:val="20"/>
+          <w:szCs w:val="20"/>
+          <w:shd w:val="clear" w:color="auto" w:fill="F9F9F9"/>
+        </w:rPr>
+      </w:pPr>
+      <w:r>
+        <w:rPr>
+          <w:rFonts w:ascii="Consolas" w:hAnsi="Consolas"/>
+          <w:color w:val="030303"/>
+          <w:sz w:val="20"/>
+          <w:szCs w:val="20"/>
+          <w:shd w:val="clear" w:color="auto" w:fill="F9F9F9"/>
+        </w:rPr>
+        <w:tab/>
+      </w:r>
+      <w:r>
+        <w:rPr>
+          <w:rFonts w:ascii="Consolas" w:hAnsi="Consolas"/>
+          <w:color w:val="030303"/>
+          <w:sz w:val="20"/>
+          <w:szCs w:val="20"/>
+          <w:shd w:val="clear" w:color="auto" w:fill="F9F9F9"/>
+        </w:rPr>
+        <w:tab/>
+      </w:r>
+      <w:proofErr w:type="spellStart"/>
+      <w:r>
+        <w:rPr>
+          <w:rFonts w:ascii="Consolas" w:hAnsi="Consolas"/>
+          <w:color w:val="030303"/>
+          <w:sz w:val="20"/>
+          <w:szCs w:val="20"/>
+          <w:shd w:val="clear" w:color="auto" w:fill="F9F9F9"/>
+        </w:rPr>
+        <w:t>System.out.print</w:t>
+      </w:r>
+      <w:proofErr w:type="spellEnd"/>
+      <w:r>
+        <w:rPr>
+          <w:rFonts w:ascii="Consolas" w:hAnsi="Consolas"/>
+          <w:color w:val="030303"/>
+          <w:sz w:val="20"/>
+          <w:szCs w:val="20"/>
+          <w:shd w:val="clear" w:color="auto" w:fill="F9F9F9"/>
+        </w:rPr>
+        <w:t>("Enter your name: "</w:t>
+      </w:r>
+      <w:proofErr w:type="gramStart"/>
+      <w:r>
+        <w:rPr>
+          <w:rFonts w:ascii="Consolas" w:hAnsi="Consolas"/>
+          <w:color w:val="030303"/>
+          <w:sz w:val="20"/>
+          <w:szCs w:val="20"/>
+          <w:shd w:val="clear" w:color="auto" w:fill="F9F9F9"/>
+        </w:rPr>
+        <w:t>);</w:t>
+      </w:r>
+      <w:proofErr w:type="gramEnd"/>
+    </w:p>
+    <w:p>
+      <w:pPr>
+        <w:rPr>
+          <w:rFonts w:ascii="Consolas" w:hAnsi="Consolas"/>
+          <w:color w:val="030303"/>
+          <w:sz w:val="20"/>
+          <w:szCs w:val="20"/>
+          <w:shd w:val="clear" w:color="auto" w:fill="F9F9F9"/>
+        </w:rPr>
+      </w:pPr>
+      <w:r>
+        <w:rPr>
+          <w:rFonts w:ascii="Consolas" w:hAnsi="Consolas"/>
+          <w:color w:val="030303"/>
+          <w:sz w:val="20"/>
+          <w:szCs w:val="20"/>
+          <w:shd w:val="clear" w:color="auto" w:fill="F9F9F9"/>
+        </w:rPr>
+        <w:lastRenderedPageBreak/>
+        <w:tab/>
+      </w:r>
+      <w:r>
+        <w:rPr>
+          <w:rFonts w:ascii="Consolas" w:hAnsi="Consolas"/>
+          <w:color w:val="030303"/>
+          <w:sz w:val="20"/>
+          <w:szCs w:val="20"/>
+          <w:shd w:val="clear" w:color="auto" w:fill="F9F9F9"/>
+        </w:rPr>
+        <w:tab/>
+        <w:t xml:space="preserve">name = </w:t>
+      </w:r>
+      <w:proofErr w:type="spellStart"/>
+      <w:proofErr w:type="gramStart"/>
+      <w:r>
+        <w:rPr>
+          <w:rFonts w:ascii="Consolas" w:hAnsi="Consolas"/>
+          <w:color w:val="030303"/>
+          <w:sz w:val="20"/>
+          <w:szCs w:val="20"/>
+          <w:shd w:val="clear" w:color="auto" w:fill="F9F9F9"/>
+        </w:rPr>
+        <w:t>input.nextLine</w:t>
+      </w:r>
+      <w:proofErr w:type="spellEnd"/>
+      <w:proofErr w:type="gramEnd"/>
+      <w:r>
+        <w:rPr>
+          <w:rFonts w:ascii="Consolas" w:hAnsi="Consolas"/>
+          <w:color w:val="030303"/>
+          <w:sz w:val="20"/>
+          <w:szCs w:val="20"/>
+          <w:shd w:val="clear" w:color="auto" w:fill="F9F9F9"/>
+        </w:rPr>
+        <w:t>();</w:t>
+      </w:r>
+    </w:p>
+    <w:p>
+      <w:pPr>
+        <w:rPr>
+          <w:rFonts w:ascii="Consolas" w:hAnsi="Consolas"/>
+          <w:color w:val="030303"/>
+          <w:sz w:val="20"/>
+          <w:szCs w:val="20"/>
+          <w:shd w:val="clear" w:color="auto" w:fill="F9F9F9"/>
+        </w:rPr>
+      </w:pPr>
+      <w:r>
+        <w:rPr>
+          <w:rFonts w:ascii="Consolas" w:hAnsi="Consolas"/>
+          <w:color w:val="030303"/>
+          <w:sz w:val="20"/>
+          <w:szCs w:val="20"/>
+          <w:shd w:val="clear" w:color="auto" w:fill="F9F9F9"/>
+        </w:rPr>
+        <w:tab/>
+      </w:r>
+      <w:r>
+        <w:rPr>
+          <w:rFonts w:ascii="Consolas" w:hAnsi="Consolas"/>
+          <w:color w:val="030303"/>
+          <w:sz w:val="20"/>
+          <w:szCs w:val="20"/>
+          <w:shd w:val="clear" w:color="auto" w:fill="F9F9F9"/>
+        </w:rPr>
+        <w:tab/>
+      </w:r>
+    </w:p>
+    <w:p>
+      <w:pPr>
+        <w:rPr>
+          <w:rFonts w:ascii="Consolas" w:hAnsi="Consolas"/>
+          <w:color w:val="030303"/>
+          <w:sz w:val="20"/>
+          <w:szCs w:val="20"/>
+          <w:shd w:val="clear" w:color="auto" w:fill="F9F9F9"/>
+        </w:rPr>
+      </w:pPr>
+      <w:r>
+        <w:rPr>
+          <w:rFonts w:ascii="Consolas" w:hAnsi="Consolas"/>
+          <w:color w:val="030303"/>
+          <w:sz w:val="20"/>
+          <w:szCs w:val="20"/>
+          <w:shd w:val="clear" w:color="auto" w:fill="F9F9F9"/>
+        </w:rPr>
+        <w:tab/>
+      </w:r>
+      <w:r>
+        <w:rPr>
+          <w:rFonts w:ascii="Consolas" w:hAnsi="Consolas"/>
+          <w:color w:val="030303"/>
+          <w:sz w:val="20"/>
+          <w:szCs w:val="20"/>
+          <w:shd w:val="clear" w:color="auto" w:fill="F9F9F9"/>
+        </w:rPr>
+        <w:tab/>
+      </w:r>
+      <w:proofErr w:type="spellStart"/>
+      <w:r>
+        <w:rPr>
+          <w:rFonts w:ascii="Consolas" w:hAnsi="Consolas"/>
+          <w:color w:val="030303"/>
+          <w:sz w:val="20"/>
+          <w:szCs w:val="20"/>
+          <w:shd w:val="clear" w:color="auto" w:fill="F9F9F9"/>
+        </w:rPr>
+        <w:t>System.out.print</w:t>
+      </w:r>
+      <w:proofErr w:type="spellEnd"/>
+      <w:r>
+        <w:rPr>
+          <w:rFonts w:ascii="Consolas" w:hAnsi="Consolas"/>
+          <w:color w:val="030303"/>
+          <w:sz w:val="20"/>
+          <w:szCs w:val="20"/>
+          <w:shd w:val="clear" w:color="auto" w:fill="F9F9F9"/>
+        </w:rPr>
+        <w:t>("Enter your age: "</w:t>
+      </w:r>
+      <w:proofErr w:type="gramStart"/>
+      <w:r>
+        <w:rPr>
+          <w:rFonts w:ascii="Consolas" w:hAnsi="Consolas"/>
+          <w:color w:val="030303"/>
+          <w:sz w:val="20"/>
+          <w:szCs w:val="20"/>
+          <w:shd w:val="clear" w:color="auto" w:fill="F9F9F9"/>
+        </w:rPr>
+        <w:t>);</w:t>
+      </w:r>
+      <w:proofErr w:type="gramEnd"/>
+    </w:p>
+    <w:p>
+      <w:pPr>
+        <w:rPr>
+          <w:rFonts w:ascii="Consolas" w:hAnsi="Consolas"/>
+          <w:color w:val="030303"/>
+          <w:sz w:val="20"/>
+          <w:szCs w:val="20"/>
+          <w:shd w:val="clear" w:color="auto" w:fill="F9F9F9"/>
+        </w:rPr>
+      </w:pPr>
+      <w:r>
+        <w:rPr>
+          <w:rFonts w:ascii="Consolas" w:hAnsi="Consolas"/>
+          <w:color w:val="030303"/>
+          <w:sz w:val="20"/>
+          <w:szCs w:val="20"/>
+          <w:shd w:val="clear" w:color="auto" w:fill="F9F9F9"/>
+        </w:rPr>
+        <w:tab/>
+      </w:r>
+      <w:r>
+        <w:rPr>
+          <w:rFonts w:ascii="Consolas" w:hAnsi="Consolas"/>
+          <w:color w:val="030303"/>
+          <w:sz w:val="20"/>
+          <w:szCs w:val="20"/>
+          <w:shd w:val="clear" w:color="auto" w:fill="F9F9F9"/>
+        </w:rPr>
+        <w:tab/>
+        <w:t xml:space="preserve">age = </w:t>
+      </w:r>
+      <w:proofErr w:type="spellStart"/>
+      <w:proofErr w:type="gramStart"/>
+      <w:r>
+        <w:rPr>
+          <w:rFonts w:ascii="Consolas" w:hAnsi="Consolas"/>
+          <w:color w:val="030303"/>
+          <w:sz w:val="20"/>
+          <w:szCs w:val="20"/>
+          <w:shd w:val="clear" w:color="auto" w:fill="F9F9F9"/>
+        </w:rPr>
+        <w:t>input.nextInt</w:t>
+      </w:r>
+      <w:proofErr w:type="spellEnd"/>
+      <w:proofErr w:type="gramEnd"/>
+      <w:r>
+        <w:rPr>
+          <w:rFonts w:ascii="Consolas" w:hAnsi="Consolas"/>
+          <w:color w:val="030303"/>
+          <w:sz w:val="20"/>
+          <w:szCs w:val="20"/>
+          <w:shd w:val="clear" w:color="auto" w:fill="F9F9F9"/>
+        </w:rPr>
+        <w:t>();</w:t>
+      </w:r>
+    </w:p>
+    <w:p>
+      <w:pPr>
+        <w:rPr>
+          <w:rFonts w:ascii="Consolas" w:hAnsi="Consolas"/>
+          <w:color w:val="030303"/>
+          <w:sz w:val="20"/>
+          <w:szCs w:val="20"/>
+          <w:shd w:val="clear" w:color="auto" w:fill="F9F9F9"/>
+        </w:rPr>
+      </w:pPr>
+      <w:r>
+        <w:rPr>
+          <w:rFonts w:ascii="Consolas" w:hAnsi="Consolas"/>
+          <w:color w:val="030303"/>
+          <w:sz w:val="20"/>
+          <w:szCs w:val="20"/>
+          <w:shd w:val="clear" w:color="auto" w:fill="F9F9F9"/>
+        </w:rPr>
+        <w:tab/>
+      </w:r>
+      <w:r>
+        <w:rPr>
+          <w:rFonts w:ascii="Consolas" w:hAnsi="Consolas"/>
+          <w:color w:val="030303"/>
+          <w:sz w:val="20"/>
+          <w:szCs w:val="20"/>
+          <w:shd w:val="clear" w:color="auto" w:fill="F9F9F9"/>
+        </w:rPr>
+        <w:tab/>
+      </w:r>
+    </w:p>
+    <w:p>
+      <w:pPr>
+        <w:rPr>
+          <w:rFonts w:ascii="Consolas" w:hAnsi="Consolas"/>
+          <w:color w:val="030303"/>
+          <w:sz w:val="20"/>
+          <w:szCs w:val="20"/>
+          <w:shd w:val="clear" w:color="auto" w:fill="F9F9F9"/>
+        </w:rPr>
+      </w:pPr>
+      <w:r>
+        <w:rPr>
+          <w:rFonts w:ascii="Consolas" w:hAnsi="Consolas"/>
+          <w:color w:val="030303"/>
+          <w:sz w:val="20"/>
+          <w:szCs w:val="20"/>
+          <w:shd w:val="clear" w:color="auto" w:fill="F9F9F9"/>
+        </w:rPr>
+        <w:tab/>
+      </w:r>
+      <w:r>
+        <w:rPr>
+          <w:rFonts w:ascii="Consolas" w:hAnsi="Consolas"/>
+          <w:color w:val="030303"/>
+          <w:sz w:val="20"/>
+          <w:szCs w:val="20"/>
+          <w:shd w:val="clear" w:color="auto" w:fill="F9F9F9"/>
+        </w:rPr>
+        <w:tab/>
+      </w:r>
+      <w:proofErr w:type="spellStart"/>
+      <w:r>
+        <w:rPr>
+          <w:rFonts w:ascii="Consolas" w:hAnsi="Consolas"/>
+          <w:color w:val="030303"/>
+          <w:sz w:val="20"/>
+          <w:szCs w:val="20"/>
+          <w:shd w:val="clear" w:color="auto" w:fill="F9F9F9"/>
+        </w:rPr>
+        <w:t>System.out.print</w:t>
+      </w:r>
+      <w:proofErr w:type="spellEnd"/>
+      <w:r>
+        <w:rPr>
+          <w:rFonts w:ascii="Consolas" w:hAnsi="Consolas"/>
+          <w:color w:val="030303"/>
+          <w:sz w:val="20"/>
+          <w:szCs w:val="20"/>
+          <w:shd w:val="clear" w:color="auto" w:fill="F9F9F9"/>
+        </w:rPr>
+        <w:t>("Enter your desired annual income: "</w:t>
+      </w:r>
+      <w:proofErr w:type="gramStart"/>
+      <w:r>
+        <w:rPr>
+          <w:rFonts w:ascii="Consolas" w:hAnsi="Consolas"/>
+          <w:color w:val="030303"/>
+          <w:sz w:val="20"/>
+          <w:szCs w:val="20"/>
+          <w:shd w:val="clear" w:color="auto" w:fill="F9F9F9"/>
+        </w:rPr>
+        <w:t>);</w:t>
+      </w:r>
+      <w:proofErr w:type="gramEnd"/>
+    </w:p>
+    <w:p>
+      <w:pPr>
+        <w:rPr>
+          <w:rFonts w:ascii="Consolas" w:hAnsi="Consolas"/>
+          <w:color w:val="030303"/>
+          <w:sz w:val="20"/>
+          <w:szCs w:val="20"/>
+          <w:shd w:val="clear" w:color="auto" w:fill="F9F9F9"/>
+        </w:rPr>
+      </w:pPr>
+      <w:r>
+        <w:rPr>
+          <w:rFonts w:ascii="Consolas" w:hAnsi="Consolas"/>
+          <w:color w:val="030303"/>
+          <w:sz w:val="20"/>
+          <w:szCs w:val="20"/>
+          <w:shd w:val="clear" w:color="auto" w:fill="F9F9F9"/>
+        </w:rPr>
+        <w:tab/>
+      </w:r>
+      <w:r>
+        <w:rPr>
+          <w:rFonts w:ascii="Consolas" w:hAnsi="Consolas"/>
+          <w:color w:val="030303"/>
+          <w:sz w:val="20"/>
+          <w:szCs w:val="20"/>
+          <w:shd w:val="clear" w:color="auto" w:fill="F9F9F9"/>
+        </w:rPr>
+        <w:tab/>
+      </w:r>
+      <w:proofErr w:type="spellStart"/>
+      <w:r>
+        <w:rPr>
+          <w:rFonts w:ascii="Consolas" w:hAnsi="Consolas"/>
+          <w:color w:val="030303"/>
+          <w:sz w:val="20"/>
+          <w:szCs w:val="20"/>
+          <w:shd w:val="clear" w:color="auto" w:fill="F9F9F9"/>
+        </w:rPr>
+        <w:t>annualPay</w:t>
+      </w:r>
+      <w:proofErr w:type="spellEnd"/>
+      <w:r>
+        <w:rPr>
+          <w:rFonts w:ascii="Consolas" w:hAnsi="Consolas"/>
+          <w:color w:val="030303"/>
+          <w:sz w:val="20"/>
+          <w:szCs w:val="20"/>
+          <w:shd w:val="clear" w:color="auto" w:fill="F9F9F9"/>
+        </w:rPr>
+        <w:t xml:space="preserve"> = </w:t>
+      </w:r>
+      <w:proofErr w:type="spellStart"/>
+      <w:proofErr w:type="gramStart"/>
+      <w:r>
+        <w:rPr>
+          <w:rFonts w:ascii="Consolas" w:hAnsi="Consolas"/>
+          <w:color w:val="030303"/>
+          <w:sz w:val="20"/>
+          <w:szCs w:val="20"/>
+          <w:shd w:val="clear" w:color="auto" w:fill="F9F9F9"/>
+        </w:rPr>
+        <w:t>input.nextDouble</w:t>
+      </w:r>
+      <w:proofErr w:type="spellEnd"/>
+      <w:proofErr w:type="gramEnd"/>
+      <w:r>
+        <w:rPr>
+          <w:rFonts w:ascii="Consolas" w:hAnsi="Consolas"/>
+          <w:color w:val="030303"/>
+          <w:sz w:val="20"/>
+          <w:szCs w:val="20"/>
+          <w:shd w:val="clear" w:color="auto" w:fill="F9F9F9"/>
+        </w:rPr>
+        <w:t>();</w:t>
+      </w:r>
+    </w:p>
+    <w:p>
+      <w:pPr>
+        <w:rPr>
+          <w:rFonts w:ascii="Consolas" w:hAnsi="Consolas"/>
+          <w:color w:val="030303"/>
+          <w:sz w:val="20"/>
+          <w:szCs w:val="20"/>
+          <w:shd w:val="clear" w:color="auto" w:fill="F9F9F9"/>
+        </w:rPr>
+      </w:pPr>
+      <w:r>
+        <w:rPr>
+          <w:rFonts w:ascii="Consolas" w:hAnsi="Consolas"/>
+          <w:color w:val="030303"/>
+          <w:sz w:val="20"/>
+          <w:szCs w:val="20"/>
+          <w:shd w:val="clear" w:color="auto" w:fill="F9F9F9"/>
+        </w:rPr>
+        <w:tab/>
+      </w:r>
+      <w:r>
+        <w:rPr>
+          <w:rFonts w:ascii="Consolas" w:hAnsi="Consolas"/>
+          <w:color w:val="030303"/>
+          <w:sz w:val="20"/>
+          <w:szCs w:val="20"/>
+          <w:shd w:val="clear" w:color="auto" w:fill="F9F9F9"/>
+        </w:rPr>
+        <w:tab/>
+      </w:r>
+    </w:p>
+    <w:p>
+      <w:pPr>
+        <w:rPr>
+          <w:rFonts w:ascii="Consolas" w:hAnsi="Consolas"/>
+          <w:color w:val="030303"/>
+          <w:sz w:val="20"/>
+          <w:szCs w:val="20"/>
+          <w:shd w:val="clear" w:color="auto" w:fill="F9F9F9"/>
+        </w:rPr>
+      </w:pPr>
+      <w:r>
+        <w:rPr>
+          <w:rFonts w:ascii="Consolas" w:hAnsi="Consolas"/>
+          <w:color w:val="030303"/>
+          <w:sz w:val="20"/>
+          <w:szCs w:val="20"/>
+          <w:shd w:val="clear" w:color="auto" w:fill="F9F9F9"/>
+        </w:rPr>
+        <w:tab/>
+      </w:r>
+      <w:r>
+        <w:rPr>
+          <w:rFonts w:ascii="Consolas" w:hAnsi="Consolas"/>
+          <w:color w:val="030303"/>
+          <w:sz w:val="20"/>
+          <w:szCs w:val="20"/>
+          <w:shd w:val="clear" w:color="auto" w:fill="F9F9F9"/>
+        </w:rPr>
+        <w:tab/>
+      </w:r>
+      <w:proofErr w:type="spellStart"/>
+      <w:r>
+        <w:rPr>
+          <w:rFonts w:ascii="Consolas" w:hAnsi="Consolas"/>
+          <w:color w:val="030303"/>
+          <w:sz w:val="20"/>
+          <w:szCs w:val="20"/>
+          <w:shd w:val="clear" w:color="auto" w:fill="F9F9F9"/>
+        </w:rPr>
+        <w:t>System.out.printf</w:t>
+      </w:r>
+      <w:proofErr w:type="spellEnd"/>
+      <w:r>
+        <w:rPr>
+          <w:rFonts w:ascii="Consolas" w:hAnsi="Consolas"/>
+          <w:color w:val="030303"/>
+          <w:sz w:val="20"/>
+          <w:szCs w:val="20"/>
+          <w:shd w:val="clear" w:color="auto" w:fill="F9F9F9"/>
+        </w:rPr>
+        <w:t xml:space="preserve">(OUTPUT, name, age, </w:t>
+      </w:r>
+      <w:proofErr w:type="spellStart"/>
+      <w:r>
+        <w:rPr>
+          <w:rFonts w:ascii="Consolas" w:hAnsi="Consolas"/>
+          <w:color w:val="030303"/>
+          <w:sz w:val="20"/>
+          <w:szCs w:val="20"/>
+          <w:shd w:val="clear" w:color="auto" w:fill="F9F9F9"/>
+        </w:rPr>
+        <w:t>annualPay</w:t>
+      </w:r>
+      <w:proofErr w:type="spellEnd"/>
+      <w:proofErr w:type="gramStart"/>
+      <w:r>
+        <w:rPr>
+          <w:rFonts w:ascii="Consolas" w:hAnsi="Consolas"/>
+          <w:color w:val="030303"/>
+          <w:sz w:val="20"/>
+          <w:szCs w:val="20"/>
+          <w:shd w:val="clear" w:color="auto" w:fill="F9F9F9"/>
+        </w:rPr>
+        <w:t>);</w:t>
+      </w:r>
+      <w:proofErr w:type="gramEnd"/>
+    </w:p>
+    <w:p>
+      <w:pPr>
+        <w:rPr>
+          <w:rFonts w:ascii="Consolas" w:hAnsi="Consolas"/>
+          <w:color w:val="030303"/>
+          <w:sz w:val="20"/>
+          <w:szCs w:val="20"/>
+          <w:shd w:val="clear" w:color="auto" w:fill="F9F9F9"/>
+        </w:rPr>
+      </w:pPr>
+      <w:r>
+        <w:rPr>
+          <w:rFonts w:ascii="Consolas" w:hAnsi="Consolas"/>
+          <w:color w:val="030303"/>
+          <w:sz w:val="20"/>
+          <w:szCs w:val="20"/>
+          <w:shd w:val="clear" w:color="auto" w:fill="F9F9F9"/>
+        </w:rPr>
+        <w:tab/>
+      </w:r>
+      <w:r>
+        <w:rPr>
+          <w:rFonts w:ascii="Consolas" w:hAnsi="Consolas"/>
+          <w:color w:val="030303"/>
+          <w:sz w:val="20"/>
+          <w:szCs w:val="20"/>
+          <w:shd w:val="clear" w:color="auto" w:fill="F9F9F9"/>
+        </w:rPr>
+        <w:tab/>
+      </w:r>
+    </w:p>
+    <w:p>
+      <w:pPr>
+        <w:rPr>
+          <w:rFonts w:ascii="Consolas" w:hAnsi="Consolas"/>
+          <w:color w:val="030303"/>
+          <w:sz w:val="20"/>
+          <w:szCs w:val="20"/>
+          <w:shd w:val="clear" w:color="auto" w:fill="F9F9F9"/>
+        </w:rPr>
+      </w:pPr>
+      <w:r>
+        <w:rPr>
+          <w:rFonts w:ascii="Consolas" w:hAnsi="Consolas"/>
+          <w:color w:val="030303"/>
+          <w:sz w:val="20"/>
+          <w:szCs w:val="20"/>
+          <w:shd w:val="clear" w:color="auto" w:fill="F9F9F9"/>
+        </w:rPr>
+        <w:tab/>
+      </w:r>
+      <w:r>
+        <w:rPr>
+          <w:rFonts w:ascii="Consolas" w:hAnsi="Consolas"/>
+          <w:color w:val="030303"/>
+          <w:sz w:val="20"/>
+          <w:szCs w:val="20"/>
+          <w:shd w:val="clear" w:color="auto" w:fill="F9F9F9"/>
+        </w:rPr>
+        <w:tab/>
+      </w:r>
+      <w:proofErr w:type="spellStart"/>
+      <w:proofErr w:type="gramStart"/>
+      <w:r>
+        <w:rPr>
+          <w:rFonts w:ascii="Consolas" w:hAnsi="Consolas"/>
+          <w:color w:val="030303"/>
+          <w:sz w:val="20"/>
+          <w:szCs w:val="20"/>
+          <w:shd w:val="clear" w:color="auto" w:fill="F9F9F9"/>
+        </w:rPr>
+        <w:t>input.close</w:t>
+      </w:r>
+      <w:proofErr w:type="spellEnd"/>
+      <w:proofErr w:type="gramEnd"/>
+      <w:r>
+        <w:rPr>
+          <w:rFonts w:ascii="Consolas" w:hAnsi="Consolas"/>
+          <w:color w:val="030303"/>
+          <w:sz w:val="20"/>
+          <w:szCs w:val="20"/>
+          <w:shd w:val="clear" w:color="auto" w:fill="F9F9F9"/>
+        </w:rPr>
+        <w:t>();</w:t>
+      </w:r>
+    </w:p>
+    <w:p>
+      <w:pPr>
+        <w:rPr>
+          <w:rFonts w:ascii="Consolas" w:hAnsi="Consolas"/>
+          <w:color w:val="030303"/>
+          <w:sz w:val="20"/>
+          <w:szCs w:val="20"/>
+          <w:shd w:val="clear" w:color="auto" w:fill="F9F9F9"/>
+        </w:rPr>
+      </w:pPr>
+      <w:r>
+        <w:rPr>
+          <w:rFonts w:ascii="Consolas" w:hAnsi="Consolas"/>
+          <w:color w:val="030303"/>
+          <w:sz w:val="20"/>
+          <w:szCs w:val="20"/>
+          <w:shd w:val="clear" w:color="auto" w:fill="F9F9F9"/>
+        </w:rPr>
+        <w:tab/>
+        <w:t>}</w:t>
+      </w:r>
+    </w:p>
+    <w:p>
+      <w:pPr>
+        <w:rPr>
+          <w:rFonts w:ascii="Consolas" w:hAnsi="Consolas"/>
+          <w:color w:val="030303"/>
+          <w:sz w:val="20"/>
+          <w:szCs w:val="20"/>
+          <w:shd w:val="clear" w:color="auto" w:fill="F9F9F9"/>
+        </w:rPr>
+      </w:pPr>
+    </w:p>
+    <w:p>
+      <w:pPr>
+        <w:rPr>
+          <w:rFonts w:ascii="Consolas" w:hAnsi="Consolas"/>
+          <w:color w:val="030303"/>
+          <w:sz w:val="20"/>
+          <w:szCs w:val="20"/>
+          <w:shd w:val="clear" w:color="auto" w:fill="F9F9F9"/>
+        </w:rPr>
+      </w:pPr>
+      <w:r>
+        <w:rPr>
+          <w:rFonts w:ascii="Consolas" w:hAnsi="Consolas"/>
+          <w:color w:val="030303"/>
+          <w:sz w:val="20"/>
+          <w:szCs w:val="20"/>
+          <w:shd w:val="clear" w:color="auto" w:fill="F9F9F9"/>
+        </w:rPr>
+        <w:t>}</w:t>
+      </w:r>
+    </w:p>
     <w:p/>
     <w:p/>
-    <w:p/>
-    <w:p/>
-    <w:p/>
-    <w:p/>
-    <w:p/>
+    <w:p>
+      <w:pPr>
+        <w:rPr>
+          <w:rFonts w:ascii="Courier New" w:hAnsi="Courier New" w:cs="Courier New"/>
+          <w:sz w:val="36"/>
+          <w:szCs w:val="36"/>
+        </w:rPr>
+      </w:pPr>
+      <w:r>
+        <w:rPr>
+          <w:rFonts w:ascii="Roboto" w:hAnsi="Roboto"/>
+          <w:b/>
+          <w:bCs/>
+          <w:color w:val="030303"/>
+          <w:sz w:val="28"/>
+          <w:szCs w:val="28"/>
+          <w:highlight w:val="yellow"/>
+          <w:shd w:val="clear" w:color="auto" w:fill="F9F9F9"/>
+        </w:rPr>
+        <w:t>Output:</w:t>
+      </w:r>
+    </w:p>
+    <w:p>
+      <w:r>
+        <w:drawing>
+          <wp:inline distT="0" distB="0" distL="0" distR="0" wp14:anchorId="068FA32B" wp14:editId="71A93D78">
+            <wp:extent cx="5943600" cy="3343275"/>
+            <wp:effectExtent l="0" t="0" r="0" b="9525"/>
+            <wp:docPr id="1642256506" name="Picture 1" descr="A computer screen shot of a computer screen&#10;&#10;Description automatically generated"/>
+            <wp:cNvGraphicFramePr>
+              <a:graphicFrameLocks xmlns:a="http://schemas.openxmlformats.org/drawingml/2006/main" noChangeAspect="1"/>
+            </wp:cNvGraphicFramePr>
+            <a:graphic xmlns:a="http://schemas.openxmlformats.org/drawingml/2006/main">
+              <a:graphicData uri="http://schemas.openxmlformats.org/drawingml/2006/picture">
+                <pic:pic xmlns:pic="http://schemas.openxmlformats.org/drawingml/2006/picture">
+                  <pic:nvPicPr>
+                    <pic:cNvPr id="1642256506" name="Picture 1" descr="A computer screen shot of a computer screen&#10;&#10;Description automatically generated"/>
+                    <pic:cNvPicPr/>
+                  </pic:nvPicPr>
+                  <pic:blipFill>
+                    <a:blip r:embed="rId8"/>
+                    <a:stretch>
+                      <a:fillRect/>
+                    </a:stretch>
+                  </pic:blipFill>
+                  <pic:spPr>
+                    <a:xfrm>
+                      <a:off x="0" y="0"/>
+                      <a:ext cx="5943600" cy="3343275"/>
+                    </a:xfrm>
+                    <a:prstGeom prst="rect">
+                      <a:avLst/>
+                    </a:prstGeom>
+                  </pic:spPr>
+                </pic:pic>
+              </a:graphicData>
+            </a:graphic>
+          </wp:inline>
+        </w:drawing>
+      </w:r>
+    </w:p>
     <w:p/>
     <w:p/>
     <w:p/>
@@ -1350,8 +2934,8 @@
       </w:pPr>
     </w:p>
     <w:sectPr>
-      <w:headerReference w:type="default" r:id="rId8"/>
-      <w:footerReference w:type="default" r:id="rId9"/>
+      <w:headerReference w:type="default" r:id="rId9"/>
+      <w:footerReference w:type="default" r:id="rId10"/>
       <w:pgSz w:w="12240" w:h="15840"/>
       <w:pgMar w:top="1080" w:right="1440" w:bottom="1440" w:left="1440" w:header="708" w:footer="18" w:gutter="0"/>
       <w:cols w:space="708"/>

</xml_diff>

<commit_message>
Adds Assignment 2 specs in word document.
</commit_message>
<xml_diff>
--- a/Java_Assignments/Assignment1_2_2023F_1/src/Assignment 1- 2-CSD_3464_1 Fall 2023.docx
+++ b/Java_Assignments/Assignment1_2_2023F_1/src/Assignment 1- 2-CSD_3464_1 Fall 2023.docx
@@ -2546,6 +2546,9 @@
     </w:p>
     <w:p>
       <w:r>
+        <w:rPr>
+          <w:noProof/>
+        </w:rPr>
         <w:drawing>
           <wp:inline distT="0" distB="0" distL="0" distR="0" wp14:anchorId="068FA32B" wp14:editId="71A93D78">
             <wp:extent cx="5943600" cy="3343275"/>
@@ -2909,6 +2912,4588 @@
     <w:p>
       <w:pPr>
         <w:rPr>
+          <w:rFonts w:ascii="Roboto" w:hAnsi="Roboto"/>
+          <w:b/>
+          <w:bCs/>
+          <w:color w:val="030303"/>
+          <w:sz w:val="28"/>
+          <w:szCs w:val="28"/>
+          <w:shd w:val="clear" w:color="auto" w:fill="F9F9F9"/>
+        </w:rPr>
+      </w:pPr>
+      <w:r>
+        <w:rPr>
+          <w:rFonts w:ascii="Roboto" w:hAnsi="Roboto"/>
+          <w:b/>
+          <w:bCs/>
+          <w:color w:val="030303"/>
+          <w:sz w:val="28"/>
+          <w:szCs w:val="28"/>
+          <w:highlight w:val="yellow"/>
+          <w:shd w:val="clear" w:color="auto" w:fill="F9F9F9"/>
+        </w:rPr>
+        <w:t>Source Code:</w:t>
+      </w:r>
+    </w:p>
+    <w:p>
+      <w:pPr>
+        <w:rPr>
+          <w:rFonts w:ascii="Roboto" w:hAnsi="Roboto"/>
+          <w:b/>
+          <w:bCs/>
+          <w:color w:val="030303"/>
+          <w:sz w:val="28"/>
+          <w:szCs w:val="28"/>
+          <w:shd w:val="clear" w:color="auto" w:fill="F9F9F9"/>
+        </w:rPr>
+      </w:pPr>
+    </w:p>
+    <w:p>
+      <w:pPr>
+        <w:rPr>
+          <w:rFonts w:ascii="Consolas" w:hAnsi="Consolas"/>
+          <w:color w:val="030303"/>
+          <w:sz w:val="20"/>
+          <w:szCs w:val="20"/>
+          <w:shd w:val="clear" w:color="auto" w:fill="F9F9F9"/>
+        </w:rPr>
+      </w:pPr>
+      <w:r>
+        <w:rPr>
+          <w:rFonts w:ascii="Consolas" w:hAnsi="Consolas"/>
+          <w:color w:val="030303"/>
+          <w:sz w:val="20"/>
+          <w:szCs w:val="20"/>
+          <w:shd w:val="clear" w:color="auto" w:fill="F9F9F9"/>
+        </w:rPr>
+        <w:t>package Assignment_1_</w:t>
+      </w:r>
+      <w:proofErr w:type="gramStart"/>
+      <w:r>
+        <w:rPr>
+          <w:rFonts w:ascii="Consolas" w:hAnsi="Consolas"/>
+          <w:color w:val="030303"/>
+          <w:sz w:val="20"/>
+          <w:szCs w:val="20"/>
+          <w:shd w:val="clear" w:color="auto" w:fill="F9F9F9"/>
+        </w:rPr>
+        <w:t>2;</w:t>
+      </w:r>
+      <w:proofErr w:type="gramEnd"/>
+    </w:p>
+    <w:p>
+      <w:pPr>
+        <w:rPr>
+          <w:rFonts w:ascii="Consolas" w:hAnsi="Consolas"/>
+          <w:color w:val="030303"/>
+          <w:sz w:val="20"/>
+          <w:szCs w:val="20"/>
+          <w:shd w:val="clear" w:color="auto" w:fill="F9F9F9"/>
+        </w:rPr>
+      </w:pPr>
+    </w:p>
+    <w:p>
+      <w:pPr>
+        <w:rPr>
+          <w:rFonts w:ascii="Consolas" w:hAnsi="Consolas"/>
+          <w:color w:val="030303"/>
+          <w:sz w:val="20"/>
+          <w:szCs w:val="20"/>
+          <w:shd w:val="clear" w:color="auto" w:fill="F9F9F9"/>
+        </w:rPr>
+      </w:pPr>
+      <w:r>
+        <w:rPr>
+          <w:rFonts w:ascii="Consolas" w:hAnsi="Consolas"/>
+          <w:color w:val="030303"/>
+          <w:sz w:val="20"/>
+          <w:szCs w:val="20"/>
+          <w:shd w:val="clear" w:color="auto" w:fill="F9F9F9"/>
+        </w:rPr>
+        <w:t xml:space="preserve">import </w:t>
+      </w:r>
+      <w:proofErr w:type="gramStart"/>
+      <w:r>
+        <w:rPr>
+          <w:rFonts w:ascii="Consolas" w:hAnsi="Consolas"/>
+          <w:color w:val="030303"/>
+          <w:sz w:val="20"/>
+          <w:szCs w:val="20"/>
+          <w:shd w:val="clear" w:color="auto" w:fill="F9F9F9"/>
+        </w:rPr>
+        <w:t>java.io.*</w:t>
+      </w:r>
+      <w:proofErr w:type="gramEnd"/>
+      <w:r>
+        <w:rPr>
+          <w:rFonts w:ascii="Consolas" w:hAnsi="Consolas"/>
+          <w:color w:val="030303"/>
+          <w:sz w:val="20"/>
+          <w:szCs w:val="20"/>
+          <w:shd w:val="clear" w:color="auto" w:fill="F9F9F9"/>
+        </w:rPr>
+        <w:t>;</w:t>
+      </w:r>
+    </w:p>
+    <w:p>
+      <w:pPr>
+        <w:rPr>
+          <w:rFonts w:ascii="Consolas" w:hAnsi="Consolas"/>
+          <w:color w:val="030303"/>
+          <w:sz w:val="20"/>
+          <w:szCs w:val="20"/>
+          <w:shd w:val="clear" w:color="auto" w:fill="F9F9F9"/>
+        </w:rPr>
+      </w:pPr>
+      <w:r>
+        <w:rPr>
+          <w:rFonts w:ascii="Consolas" w:hAnsi="Consolas"/>
+          <w:color w:val="030303"/>
+          <w:sz w:val="20"/>
+          <w:szCs w:val="20"/>
+          <w:shd w:val="clear" w:color="auto" w:fill="F9F9F9"/>
+        </w:rPr>
+        <w:t xml:space="preserve">import </w:t>
+      </w:r>
+      <w:proofErr w:type="spellStart"/>
+      <w:proofErr w:type="gramStart"/>
+      <w:r>
+        <w:rPr>
+          <w:rFonts w:ascii="Consolas" w:hAnsi="Consolas"/>
+          <w:color w:val="030303"/>
+          <w:sz w:val="20"/>
+          <w:szCs w:val="20"/>
+          <w:shd w:val="clear" w:color="auto" w:fill="F9F9F9"/>
+        </w:rPr>
+        <w:t>javax.swing</w:t>
+      </w:r>
+      <w:proofErr w:type="gramEnd"/>
+      <w:r>
+        <w:rPr>
+          <w:rFonts w:ascii="Consolas" w:hAnsi="Consolas"/>
+          <w:color w:val="030303"/>
+          <w:sz w:val="20"/>
+          <w:szCs w:val="20"/>
+          <w:shd w:val="clear" w:color="auto" w:fill="F9F9F9"/>
+        </w:rPr>
+        <w:t>.JOptionPane</w:t>
+      </w:r>
+      <w:proofErr w:type="spellEnd"/>
+      <w:r>
+        <w:rPr>
+          <w:rFonts w:ascii="Consolas" w:hAnsi="Consolas"/>
+          <w:color w:val="030303"/>
+          <w:sz w:val="20"/>
+          <w:szCs w:val="20"/>
+          <w:shd w:val="clear" w:color="auto" w:fill="F9F9F9"/>
+        </w:rPr>
+        <w:t>;</w:t>
+      </w:r>
+    </w:p>
+    <w:p>
+      <w:pPr>
+        <w:rPr>
+          <w:rFonts w:ascii="Consolas" w:hAnsi="Consolas"/>
+          <w:color w:val="030303"/>
+          <w:sz w:val="20"/>
+          <w:szCs w:val="20"/>
+          <w:shd w:val="clear" w:color="auto" w:fill="F9F9F9"/>
+        </w:rPr>
+      </w:pPr>
+    </w:p>
+    <w:p>
+      <w:pPr>
+        <w:rPr>
+          <w:rFonts w:ascii="Consolas" w:hAnsi="Consolas"/>
+          <w:color w:val="030303"/>
+          <w:sz w:val="20"/>
+          <w:szCs w:val="20"/>
+          <w:shd w:val="clear" w:color="auto" w:fill="F9F9F9"/>
+        </w:rPr>
+      </w:pPr>
+      <w:r>
+        <w:rPr>
+          <w:rFonts w:ascii="Consolas" w:hAnsi="Consolas"/>
+          <w:color w:val="030303"/>
+          <w:sz w:val="20"/>
+          <w:szCs w:val="20"/>
+          <w:shd w:val="clear" w:color="auto" w:fill="F9F9F9"/>
+        </w:rPr>
+        <w:t>/**</w:t>
+      </w:r>
+    </w:p>
+    <w:p>
+      <w:pPr>
+        <w:rPr>
+          <w:rFonts w:ascii="Consolas" w:hAnsi="Consolas"/>
+          <w:color w:val="030303"/>
+          <w:sz w:val="20"/>
+          <w:szCs w:val="20"/>
+          <w:shd w:val="clear" w:color="auto" w:fill="F9F9F9"/>
+        </w:rPr>
+      </w:pPr>
+      <w:r>
+        <w:rPr>
+          <w:rFonts w:ascii="Consolas" w:hAnsi="Consolas"/>
+          <w:color w:val="030303"/>
+          <w:sz w:val="20"/>
+          <w:szCs w:val="20"/>
+          <w:shd w:val="clear" w:color="auto" w:fill="F9F9F9"/>
+        </w:rPr>
+        <w:t xml:space="preserve"> * This class generates an employee paystub based on user input and writes it to</w:t>
+      </w:r>
+    </w:p>
+    <w:p>
+      <w:pPr>
+        <w:rPr>
+          <w:rFonts w:ascii="Consolas" w:hAnsi="Consolas"/>
+          <w:color w:val="030303"/>
+          <w:sz w:val="20"/>
+          <w:szCs w:val="20"/>
+          <w:shd w:val="clear" w:color="auto" w:fill="F9F9F9"/>
+        </w:rPr>
+      </w:pPr>
+      <w:r>
+        <w:rPr>
+          <w:rFonts w:ascii="Consolas" w:hAnsi="Consolas"/>
+          <w:color w:val="030303"/>
+          <w:sz w:val="20"/>
+          <w:szCs w:val="20"/>
+          <w:shd w:val="clear" w:color="auto" w:fill="F9F9F9"/>
+        </w:rPr>
+        <w:t xml:space="preserve"> * a file.</w:t>
+      </w:r>
+    </w:p>
+    <w:p>
+      <w:pPr>
+        <w:rPr>
+          <w:rFonts w:ascii="Consolas" w:hAnsi="Consolas"/>
+          <w:color w:val="030303"/>
+          <w:sz w:val="20"/>
+          <w:szCs w:val="20"/>
+          <w:shd w:val="clear" w:color="auto" w:fill="F9F9F9"/>
+        </w:rPr>
+      </w:pPr>
+      <w:r>
+        <w:rPr>
+          <w:rFonts w:ascii="Consolas" w:hAnsi="Consolas"/>
+          <w:color w:val="030303"/>
+          <w:sz w:val="20"/>
+          <w:szCs w:val="20"/>
+          <w:shd w:val="clear" w:color="auto" w:fill="F9F9F9"/>
+        </w:rPr>
+        <w:t xml:space="preserve"> */</w:t>
+      </w:r>
+    </w:p>
+    <w:p>
+      <w:pPr>
+        <w:rPr>
+          <w:rFonts w:ascii="Consolas" w:hAnsi="Consolas"/>
+          <w:color w:val="030303"/>
+          <w:sz w:val="20"/>
+          <w:szCs w:val="20"/>
+          <w:shd w:val="clear" w:color="auto" w:fill="F9F9F9"/>
+        </w:rPr>
+      </w:pPr>
+      <w:r>
+        <w:rPr>
+          <w:rFonts w:ascii="Consolas" w:hAnsi="Consolas"/>
+          <w:color w:val="030303"/>
+          <w:sz w:val="20"/>
+          <w:szCs w:val="20"/>
+          <w:shd w:val="clear" w:color="auto" w:fill="F9F9F9"/>
+        </w:rPr>
+        <w:t>public class Assignmnet_2 {</w:t>
+      </w:r>
+    </w:p>
+    <w:p>
+      <w:pPr>
+        <w:rPr>
+          <w:rFonts w:ascii="Consolas" w:hAnsi="Consolas"/>
+          <w:color w:val="030303"/>
+          <w:sz w:val="20"/>
+          <w:szCs w:val="20"/>
+          <w:shd w:val="clear" w:color="auto" w:fill="F9F9F9"/>
+        </w:rPr>
+      </w:pPr>
+    </w:p>
+    <w:p>
+      <w:pPr>
+        <w:rPr>
+          <w:rFonts w:ascii="Consolas" w:hAnsi="Consolas"/>
+          <w:color w:val="030303"/>
+          <w:sz w:val="20"/>
+          <w:szCs w:val="20"/>
+          <w:shd w:val="clear" w:color="auto" w:fill="F9F9F9"/>
+        </w:rPr>
+      </w:pPr>
+      <w:r>
+        <w:rPr>
+          <w:rFonts w:ascii="Consolas" w:hAnsi="Consolas"/>
+          <w:color w:val="030303"/>
+          <w:sz w:val="20"/>
+          <w:szCs w:val="20"/>
+          <w:shd w:val="clear" w:color="auto" w:fill="F9F9F9"/>
+        </w:rPr>
+        <w:tab/>
+        <w:t>/**</w:t>
+      </w:r>
+    </w:p>
+    <w:p>
+      <w:pPr>
+        <w:rPr>
+          <w:rFonts w:ascii="Consolas" w:hAnsi="Consolas"/>
+          <w:color w:val="030303"/>
+          <w:sz w:val="20"/>
+          <w:szCs w:val="20"/>
+          <w:shd w:val="clear" w:color="auto" w:fill="F9F9F9"/>
+        </w:rPr>
+      </w:pPr>
+      <w:r>
+        <w:rPr>
+          <w:rFonts w:ascii="Consolas" w:hAnsi="Consolas"/>
+          <w:color w:val="030303"/>
+          <w:sz w:val="20"/>
+          <w:szCs w:val="20"/>
+          <w:shd w:val="clear" w:color="auto" w:fill="F9F9F9"/>
+        </w:rPr>
+        <w:tab/>
+        <w:t xml:space="preserve"> * The main method that calculates pay and writes the paystub to a file.</w:t>
+      </w:r>
+    </w:p>
+    <w:p>
+      <w:pPr>
+        <w:rPr>
+          <w:rFonts w:ascii="Consolas" w:hAnsi="Consolas"/>
+          <w:color w:val="030303"/>
+          <w:sz w:val="20"/>
+          <w:szCs w:val="20"/>
+          <w:shd w:val="clear" w:color="auto" w:fill="F9F9F9"/>
+        </w:rPr>
+      </w:pPr>
+      <w:r>
+        <w:rPr>
+          <w:rFonts w:ascii="Consolas" w:hAnsi="Consolas"/>
+          <w:color w:val="030303"/>
+          <w:sz w:val="20"/>
+          <w:szCs w:val="20"/>
+          <w:shd w:val="clear" w:color="auto" w:fill="F9F9F9"/>
+        </w:rPr>
+        <w:tab/>
+        <w:t xml:space="preserve"> *</w:t>
+      </w:r>
+    </w:p>
+    <w:p>
+      <w:pPr>
+        <w:rPr>
+          <w:rFonts w:ascii="Consolas" w:hAnsi="Consolas"/>
+          <w:color w:val="030303"/>
+          <w:sz w:val="20"/>
+          <w:szCs w:val="20"/>
+          <w:shd w:val="clear" w:color="auto" w:fill="F9F9F9"/>
+        </w:rPr>
+      </w:pPr>
+      <w:r>
+        <w:rPr>
+          <w:rFonts w:ascii="Consolas" w:hAnsi="Consolas"/>
+          <w:color w:val="030303"/>
+          <w:sz w:val="20"/>
+          <w:szCs w:val="20"/>
+          <w:shd w:val="clear" w:color="auto" w:fill="F9F9F9"/>
+        </w:rPr>
+        <w:tab/>
+        <w:t xml:space="preserve"> * @throws </w:t>
+      </w:r>
+      <w:proofErr w:type="spellStart"/>
+      <w:r>
+        <w:rPr>
+          <w:rFonts w:ascii="Consolas" w:hAnsi="Consolas"/>
+          <w:color w:val="030303"/>
+          <w:sz w:val="20"/>
+          <w:szCs w:val="20"/>
+          <w:shd w:val="clear" w:color="auto" w:fill="F9F9F9"/>
+        </w:rPr>
+        <w:t>IOException</w:t>
+      </w:r>
+      <w:proofErr w:type="spellEnd"/>
+      <w:r>
+        <w:rPr>
+          <w:rFonts w:ascii="Consolas" w:hAnsi="Consolas"/>
+          <w:color w:val="030303"/>
+          <w:sz w:val="20"/>
+          <w:szCs w:val="20"/>
+          <w:shd w:val="clear" w:color="auto" w:fill="F9F9F9"/>
+        </w:rPr>
+        <w:t xml:space="preserve"> Signals that an I/O exception has occurred</w:t>
+      </w:r>
+    </w:p>
+    <w:p>
+      <w:pPr>
+        <w:rPr>
+          <w:rFonts w:ascii="Consolas" w:hAnsi="Consolas"/>
+          <w:color w:val="030303"/>
+          <w:sz w:val="20"/>
+          <w:szCs w:val="20"/>
+          <w:shd w:val="clear" w:color="auto" w:fill="F9F9F9"/>
+        </w:rPr>
+      </w:pPr>
+      <w:r>
+        <w:rPr>
+          <w:rFonts w:ascii="Consolas" w:hAnsi="Consolas"/>
+          <w:color w:val="030303"/>
+          <w:sz w:val="20"/>
+          <w:szCs w:val="20"/>
+          <w:shd w:val="clear" w:color="auto" w:fill="F9F9F9"/>
+        </w:rPr>
+        <w:lastRenderedPageBreak/>
+        <w:tab/>
+        <w:t xml:space="preserve"> */</w:t>
+      </w:r>
+    </w:p>
+    <w:p>
+      <w:pPr>
+        <w:rPr>
+          <w:rFonts w:ascii="Consolas" w:hAnsi="Consolas"/>
+          <w:color w:val="030303"/>
+          <w:sz w:val="20"/>
+          <w:szCs w:val="20"/>
+          <w:shd w:val="clear" w:color="auto" w:fill="F9F9F9"/>
+        </w:rPr>
+      </w:pPr>
+      <w:r>
+        <w:rPr>
+          <w:rFonts w:ascii="Consolas" w:hAnsi="Consolas"/>
+          <w:color w:val="030303"/>
+          <w:sz w:val="20"/>
+          <w:szCs w:val="20"/>
+          <w:shd w:val="clear" w:color="auto" w:fill="F9F9F9"/>
+        </w:rPr>
+        <w:tab/>
+        <w:t xml:space="preserve">public static void </w:t>
+      </w:r>
+      <w:proofErr w:type="gramStart"/>
+      <w:r>
+        <w:rPr>
+          <w:rFonts w:ascii="Consolas" w:hAnsi="Consolas"/>
+          <w:color w:val="030303"/>
+          <w:sz w:val="20"/>
+          <w:szCs w:val="20"/>
+          <w:shd w:val="clear" w:color="auto" w:fill="F9F9F9"/>
+        </w:rPr>
+        <w:t>main(</w:t>
+      </w:r>
+      <w:proofErr w:type="gramEnd"/>
+      <w:r>
+        <w:rPr>
+          <w:rFonts w:ascii="Consolas" w:hAnsi="Consolas"/>
+          <w:color w:val="030303"/>
+          <w:sz w:val="20"/>
+          <w:szCs w:val="20"/>
+          <w:shd w:val="clear" w:color="auto" w:fill="F9F9F9"/>
+        </w:rPr>
+        <w:t xml:space="preserve">String[] </w:t>
+      </w:r>
+      <w:proofErr w:type="spellStart"/>
+      <w:r>
+        <w:rPr>
+          <w:rFonts w:ascii="Consolas" w:hAnsi="Consolas"/>
+          <w:color w:val="030303"/>
+          <w:sz w:val="20"/>
+          <w:szCs w:val="20"/>
+          <w:shd w:val="clear" w:color="auto" w:fill="F9F9F9"/>
+        </w:rPr>
+        <w:t>args</w:t>
+      </w:r>
+      <w:proofErr w:type="spellEnd"/>
+      <w:r>
+        <w:rPr>
+          <w:rFonts w:ascii="Consolas" w:hAnsi="Consolas"/>
+          <w:color w:val="030303"/>
+          <w:sz w:val="20"/>
+          <w:szCs w:val="20"/>
+          <w:shd w:val="clear" w:color="auto" w:fill="F9F9F9"/>
+        </w:rPr>
+        <w:t xml:space="preserve">) throws </w:t>
+      </w:r>
+      <w:proofErr w:type="spellStart"/>
+      <w:r>
+        <w:rPr>
+          <w:rFonts w:ascii="Consolas" w:hAnsi="Consolas"/>
+          <w:color w:val="030303"/>
+          <w:sz w:val="20"/>
+          <w:szCs w:val="20"/>
+          <w:shd w:val="clear" w:color="auto" w:fill="F9F9F9"/>
+        </w:rPr>
+        <w:t>IOException</w:t>
+      </w:r>
+      <w:proofErr w:type="spellEnd"/>
+      <w:r>
+        <w:rPr>
+          <w:rFonts w:ascii="Consolas" w:hAnsi="Consolas"/>
+          <w:color w:val="030303"/>
+          <w:sz w:val="20"/>
+          <w:szCs w:val="20"/>
+          <w:shd w:val="clear" w:color="auto" w:fill="F9F9F9"/>
+        </w:rPr>
+        <w:t xml:space="preserve"> {</w:t>
+      </w:r>
+    </w:p>
+    <w:p>
+      <w:pPr>
+        <w:rPr>
+          <w:rFonts w:ascii="Consolas" w:hAnsi="Consolas"/>
+          <w:color w:val="030303"/>
+          <w:sz w:val="20"/>
+          <w:szCs w:val="20"/>
+          <w:shd w:val="clear" w:color="auto" w:fill="F9F9F9"/>
+        </w:rPr>
+      </w:pPr>
+      <w:r>
+        <w:rPr>
+          <w:rFonts w:ascii="Consolas" w:hAnsi="Consolas"/>
+          <w:color w:val="030303"/>
+          <w:sz w:val="20"/>
+          <w:szCs w:val="20"/>
+          <w:shd w:val="clear" w:color="auto" w:fill="F9F9F9"/>
+        </w:rPr>
+        <w:tab/>
+      </w:r>
+      <w:r>
+        <w:rPr>
+          <w:rFonts w:ascii="Consolas" w:hAnsi="Consolas"/>
+          <w:color w:val="030303"/>
+          <w:sz w:val="20"/>
+          <w:szCs w:val="20"/>
+          <w:shd w:val="clear" w:color="auto" w:fill="F9F9F9"/>
+        </w:rPr>
+        <w:tab/>
+        <w:t xml:space="preserve">// Creates a </w:t>
+      </w:r>
+      <w:proofErr w:type="spellStart"/>
+      <w:r>
+        <w:rPr>
+          <w:rFonts w:ascii="Consolas" w:hAnsi="Consolas"/>
+          <w:color w:val="030303"/>
+          <w:sz w:val="20"/>
+          <w:szCs w:val="20"/>
+          <w:shd w:val="clear" w:color="auto" w:fill="F9F9F9"/>
+        </w:rPr>
+        <w:t>PrintWriter</w:t>
+      </w:r>
+      <w:proofErr w:type="spellEnd"/>
+      <w:r>
+        <w:rPr>
+          <w:rFonts w:ascii="Consolas" w:hAnsi="Consolas"/>
+          <w:color w:val="030303"/>
+          <w:sz w:val="20"/>
+          <w:szCs w:val="20"/>
+          <w:shd w:val="clear" w:color="auto" w:fill="F9F9F9"/>
+        </w:rPr>
+        <w:t xml:space="preserve"> to write the paystub to a file named "Paystyb.txt"</w:t>
+      </w:r>
+    </w:p>
+    <w:p>
+      <w:pPr>
+        <w:rPr>
+          <w:rFonts w:ascii="Consolas" w:hAnsi="Consolas"/>
+          <w:color w:val="030303"/>
+          <w:sz w:val="20"/>
+          <w:szCs w:val="20"/>
+          <w:shd w:val="clear" w:color="auto" w:fill="F9F9F9"/>
+        </w:rPr>
+      </w:pPr>
+      <w:r>
+        <w:rPr>
+          <w:rFonts w:ascii="Consolas" w:hAnsi="Consolas"/>
+          <w:color w:val="030303"/>
+          <w:sz w:val="20"/>
+          <w:szCs w:val="20"/>
+          <w:shd w:val="clear" w:color="auto" w:fill="F9F9F9"/>
+        </w:rPr>
+        <w:tab/>
+      </w:r>
+      <w:r>
+        <w:rPr>
+          <w:rFonts w:ascii="Consolas" w:hAnsi="Consolas"/>
+          <w:color w:val="030303"/>
+          <w:sz w:val="20"/>
+          <w:szCs w:val="20"/>
+          <w:shd w:val="clear" w:color="auto" w:fill="F9F9F9"/>
+        </w:rPr>
+        <w:tab/>
+      </w:r>
+      <w:proofErr w:type="spellStart"/>
+      <w:r>
+        <w:rPr>
+          <w:rFonts w:ascii="Consolas" w:hAnsi="Consolas"/>
+          <w:color w:val="030303"/>
+          <w:sz w:val="20"/>
+          <w:szCs w:val="20"/>
+          <w:shd w:val="clear" w:color="auto" w:fill="F9F9F9"/>
+        </w:rPr>
+        <w:t>PrintWriter</w:t>
+      </w:r>
+      <w:proofErr w:type="spellEnd"/>
+      <w:r>
+        <w:rPr>
+          <w:rFonts w:ascii="Consolas" w:hAnsi="Consolas"/>
+          <w:color w:val="030303"/>
+          <w:sz w:val="20"/>
+          <w:szCs w:val="20"/>
+          <w:shd w:val="clear" w:color="auto" w:fill="F9F9F9"/>
+        </w:rPr>
+        <w:t xml:space="preserve"> </w:t>
+      </w:r>
+      <w:proofErr w:type="spellStart"/>
+      <w:r>
+        <w:rPr>
+          <w:rFonts w:ascii="Consolas" w:hAnsi="Consolas"/>
+          <w:color w:val="030303"/>
+          <w:sz w:val="20"/>
+          <w:szCs w:val="20"/>
+          <w:shd w:val="clear" w:color="auto" w:fill="F9F9F9"/>
+        </w:rPr>
+        <w:t>outputFile</w:t>
+      </w:r>
+      <w:proofErr w:type="spellEnd"/>
+      <w:r>
+        <w:rPr>
+          <w:rFonts w:ascii="Consolas" w:hAnsi="Consolas"/>
+          <w:color w:val="030303"/>
+          <w:sz w:val="20"/>
+          <w:szCs w:val="20"/>
+          <w:shd w:val="clear" w:color="auto" w:fill="F9F9F9"/>
+        </w:rPr>
+        <w:t xml:space="preserve"> = new </w:t>
+      </w:r>
+      <w:proofErr w:type="spellStart"/>
+      <w:r>
+        <w:rPr>
+          <w:rFonts w:ascii="Consolas" w:hAnsi="Consolas"/>
+          <w:color w:val="030303"/>
+          <w:sz w:val="20"/>
+          <w:szCs w:val="20"/>
+          <w:shd w:val="clear" w:color="auto" w:fill="F9F9F9"/>
+        </w:rPr>
+        <w:t>PrintWriter</w:t>
+      </w:r>
+      <w:proofErr w:type="spellEnd"/>
+      <w:r>
+        <w:rPr>
+          <w:rFonts w:ascii="Consolas" w:hAnsi="Consolas"/>
+          <w:color w:val="030303"/>
+          <w:sz w:val="20"/>
+          <w:szCs w:val="20"/>
+          <w:shd w:val="clear" w:color="auto" w:fill="F9F9F9"/>
+        </w:rPr>
+        <w:t>("Paystyb.txt"</w:t>
+      </w:r>
+      <w:proofErr w:type="gramStart"/>
+      <w:r>
+        <w:rPr>
+          <w:rFonts w:ascii="Consolas" w:hAnsi="Consolas"/>
+          <w:color w:val="030303"/>
+          <w:sz w:val="20"/>
+          <w:szCs w:val="20"/>
+          <w:shd w:val="clear" w:color="auto" w:fill="F9F9F9"/>
+        </w:rPr>
+        <w:t>);</w:t>
+      </w:r>
+      <w:proofErr w:type="gramEnd"/>
+    </w:p>
+    <w:p>
+      <w:pPr>
+        <w:rPr>
+          <w:rFonts w:ascii="Consolas" w:hAnsi="Consolas"/>
+          <w:color w:val="030303"/>
+          <w:sz w:val="20"/>
+          <w:szCs w:val="20"/>
+          <w:shd w:val="clear" w:color="auto" w:fill="F9F9F9"/>
+        </w:rPr>
+      </w:pPr>
+    </w:p>
+    <w:p>
+      <w:pPr>
+        <w:rPr>
+          <w:rFonts w:ascii="Consolas" w:hAnsi="Consolas"/>
+          <w:color w:val="030303"/>
+          <w:sz w:val="20"/>
+          <w:szCs w:val="20"/>
+          <w:shd w:val="clear" w:color="auto" w:fill="F9F9F9"/>
+        </w:rPr>
+      </w:pPr>
+      <w:r>
+        <w:rPr>
+          <w:rFonts w:ascii="Consolas" w:hAnsi="Consolas"/>
+          <w:color w:val="030303"/>
+          <w:sz w:val="20"/>
+          <w:szCs w:val="20"/>
+          <w:shd w:val="clear" w:color="auto" w:fill="F9F9F9"/>
+        </w:rPr>
+        <w:tab/>
+      </w:r>
+      <w:r>
+        <w:rPr>
+          <w:rFonts w:ascii="Consolas" w:hAnsi="Consolas"/>
+          <w:color w:val="030303"/>
+          <w:sz w:val="20"/>
+          <w:szCs w:val="20"/>
+          <w:shd w:val="clear" w:color="auto" w:fill="F9F9F9"/>
+        </w:rPr>
+        <w:tab/>
+        <w:t>// Format for the paystub</w:t>
+      </w:r>
+    </w:p>
+    <w:p>
+      <w:pPr>
+        <w:rPr>
+          <w:rFonts w:ascii="Consolas" w:hAnsi="Consolas"/>
+          <w:color w:val="030303"/>
+          <w:sz w:val="20"/>
+          <w:szCs w:val="20"/>
+          <w:shd w:val="clear" w:color="auto" w:fill="F9F9F9"/>
+        </w:rPr>
+      </w:pPr>
+      <w:r>
+        <w:rPr>
+          <w:rFonts w:ascii="Consolas" w:hAnsi="Consolas"/>
+          <w:color w:val="030303"/>
+          <w:sz w:val="20"/>
+          <w:szCs w:val="20"/>
+          <w:shd w:val="clear" w:color="auto" w:fill="F9F9F9"/>
+        </w:rPr>
+        <w:tab/>
+      </w:r>
+      <w:r>
+        <w:rPr>
+          <w:rFonts w:ascii="Consolas" w:hAnsi="Consolas"/>
+          <w:color w:val="030303"/>
+          <w:sz w:val="20"/>
+          <w:szCs w:val="20"/>
+          <w:shd w:val="clear" w:color="auto" w:fill="F9F9F9"/>
+        </w:rPr>
+        <w:tab/>
+        <w:t>final String OUTPUT = "Employee Paystub\n\n" + "Employee\n"</w:t>
+      </w:r>
+    </w:p>
+    <w:p>
+      <w:pPr>
+        <w:rPr>
+          <w:rFonts w:ascii="Consolas" w:hAnsi="Consolas"/>
+          <w:color w:val="030303"/>
+          <w:sz w:val="20"/>
+          <w:szCs w:val="20"/>
+          <w:shd w:val="clear" w:color="auto" w:fill="F9F9F9"/>
+        </w:rPr>
+      </w:pPr>
+      <w:r>
+        <w:rPr>
+          <w:rFonts w:ascii="Consolas" w:hAnsi="Consolas"/>
+          <w:color w:val="030303"/>
+          <w:sz w:val="20"/>
+          <w:szCs w:val="20"/>
+          <w:shd w:val="clear" w:color="auto" w:fill="F9F9F9"/>
+        </w:rPr>
+        <w:tab/>
+      </w:r>
+      <w:r>
+        <w:rPr>
+          <w:rFonts w:ascii="Consolas" w:hAnsi="Consolas"/>
+          <w:color w:val="030303"/>
+          <w:sz w:val="20"/>
+          <w:szCs w:val="20"/>
+          <w:shd w:val="clear" w:color="auto" w:fill="F9F9F9"/>
+        </w:rPr>
+        <w:tab/>
+      </w:r>
+      <w:r>
+        <w:rPr>
+          <w:rFonts w:ascii="Consolas" w:hAnsi="Consolas"/>
+          <w:color w:val="030303"/>
+          <w:sz w:val="20"/>
+          <w:szCs w:val="20"/>
+          <w:shd w:val="clear" w:color="auto" w:fill="F9F9F9"/>
+        </w:rPr>
+        <w:tab/>
+      </w:r>
+      <w:r>
+        <w:rPr>
+          <w:rFonts w:ascii="Consolas" w:hAnsi="Consolas"/>
+          <w:color w:val="030303"/>
+          <w:sz w:val="20"/>
+          <w:szCs w:val="20"/>
+          <w:shd w:val="clear" w:color="auto" w:fill="F9F9F9"/>
+        </w:rPr>
+        <w:tab/>
+        <w:t>+ "--------------------------------------------------------------\n" + "%-20s\n" + // name address</w:t>
+      </w:r>
+    </w:p>
+    <w:p>
+      <w:pPr>
+        <w:rPr>
+          <w:rFonts w:ascii="Consolas" w:hAnsi="Consolas"/>
+          <w:color w:val="030303"/>
+          <w:sz w:val="20"/>
+          <w:szCs w:val="20"/>
+          <w:shd w:val="clear" w:color="auto" w:fill="F9F9F9"/>
+        </w:rPr>
+      </w:pPr>
+      <w:r>
+        <w:rPr>
+          <w:rFonts w:ascii="Consolas" w:hAnsi="Consolas"/>
+          <w:color w:val="030303"/>
+          <w:sz w:val="20"/>
+          <w:szCs w:val="20"/>
+          <w:shd w:val="clear" w:color="auto" w:fill="F9F9F9"/>
+        </w:rPr>
+        <w:tab/>
+      </w:r>
+      <w:r>
+        <w:rPr>
+          <w:rFonts w:ascii="Consolas" w:hAnsi="Consolas"/>
+          <w:color w:val="030303"/>
+          <w:sz w:val="20"/>
+          <w:szCs w:val="20"/>
+          <w:shd w:val="clear" w:color="auto" w:fill="F9F9F9"/>
+        </w:rPr>
+        <w:tab/>
+      </w:r>
+      <w:r>
+        <w:rPr>
+          <w:rFonts w:ascii="Consolas" w:hAnsi="Consolas"/>
+          <w:color w:val="030303"/>
+          <w:sz w:val="20"/>
+          <w:szCs w:val="20"/>
+          <w:shd w:val="clear" w:color="auto" w:fill="F9F9F9"/>
+        </w:rPr>
+        <w:tab/>
+      </w:r>
+      <w:r>
+        <w:rPr>
+          <w:rFonts w:ascii="Consolas" w:hAnsi="Consolas"/>
+          <w:color w:val="030303"/>
+          <w:sz w:val="20"/>
+          <w:szCs w:val="20"/>
+          <w:shd w:val="clear" w:color="auto" w:fill="F9F9F9"/>
+        </w:rPr>
+        <w:tab/>
+        <w:t xml:space="preserve">"%s\n\n" + </w:t>
+      </w:r>
+      <w:proofErr w:type="spellStart"/>
+      <w:r>
+        <w:rPr>
+          <w:rFonts w:ascii="Consolas" w:hAnsi="Consolas"/>
+          <w:color w:val="030303"/>
+          <w:sz w:val="20"/>
+          <w:szCs w:val="20"/>
+          <w:shd w:val="clear" w:color="auto" w:fill="F9F9F9"/>
+        </w:rPr>
+        <w:t>String.format</w:t>
+      </w:r>
+      <w:proofErr w:type="spellEnd"/>
+      <w:r>
+        <w:rPr>
+          <w:rFonts w:ascii="Consolas" w:hAnsi="Consolas"/>
+          <w:color w:val="030303"/>
+          <w:sz w:val="20"/>
+          <w:szCs w:val="20"/>
+          <w:shd w:val="clear" w:color="auto" w:fill="F9F9F9"/>
+        </w:rPr>
+        <w:t>("%-25s %-10s %-10s %-10s\n", "Earnings and Hours", "Qty", "Rate", "Current")</w:t>
+      </w:r>
+    </w:p>
+    <w:p>
+      <w:pPr>
+        <w:rPr>
+          <w:rFonts w:ascii="Consolas" w:hAnsi="Consolas"/>
+          <w:color w:val="030303"/>
+          <w:sz w:val="20"/>
+          <w:szCs w:val="20"/>
+          <w:shd w:val="clear" w:color="auto" w:fill="F9F9F9"/>
+        </w:rPr>
+      </w:pPr>
+      <w:r>
+        <w:rPr>
+          <w:rFonts w:ascii="Consolas" w:hAnsi="Consolas"/>
+          <w:color w:val="030303"/>
+          <w:sz w:val="20"/>
+          <w:szCs w:val="20"/>
+          <w:shd w:val="clear" w:color="auto" w:fill="F9F9F9"/>
+        </w:rPr>
+        <w:tab/>
+      </w:r>
+      <w:r>
+        <w:rPr>
+          <w:rFonts w:ascii="Consolas" w:hAnsi="Consolas"/>
+          <w:color w:val="030303"/>
+          <w:sz w:val="20"/>
+          <w:szCs w:val="20"/>
+          <w:shd w:val="clear" w:color="auto" w:fill="F9F9F9"/>
+        </w:rPr>
+        <w:tab/>
+      </w:r>
+      <w:r>
+        <w:rPr>
+          <w:rFonts w:ascii="Consolas" w:hAnsi="Consolas"/>
+          <w:color w:val="030303"/>
+          <w:sz w:val="20"/>
+          <w:szCs w:val="20"/>
+          <w:shd w:val="clear" w:color="auto" w:fill="F9F9F9"/>
+        </w:rPr>
+        <w:tab/>
+      </w:r>
+      <w:r>
+        <w:rPr>
+          <w:rFonts w:ascii="Consolas" w:hAnsi="Consolas"/>
+          <w:color w:val="030303"/>
+          <w:sz w:val="20"/>
+          <w:szCs w:val="20"/>
+          <w:shd w:val="clear" w:color="auto" w:fill="F9F9F9"/>
+        </w:rPr>
+        <w:tab/>
+        <w:t>+ "--------------------------------------------------------------\n"</w:t>
+      </w:r>
+    </w:p>
+    <w:p>
+      <w:pPr>
+        <w:rPr>
+          <w:rFonts w:ascii="Consolas" w:hAnsi="Consolas"/>
+          <w:color w:val="030303"/>
+          <w:sz w:val="20"/>
+          <w:szCs w:val="20"/>
+          <w:shd w:val="clear" w:color="auto" w:fill="F9F9F9"/>
+        </w:rPr>
+      </w:pPr>
+      <w:r>
+        <w:rPr>
+          <w:rFonts w:ascii="Consolas" w:hAnsi="Consolas"/>
+          <w:color w:val="030303"/>
+          <w:sz w:val="20"/>
+          <w:szCs w:val="20"/>
+          <w:shd w:val="clear" w:color="auto" w:fill="F9F9F9"/>
+        </w:rPr>
+        <w:tab/>
+      </w:r>
+      <w:r>
+        <w:rPr>
+          <w:rFonts w:ascii="Consolas" w:hAnsi="Consolas"/>
+          <w:color w:val="030303"/>
+          <w:sz w:val="20"/>
+          <w:szCs w:val="20"/>
+          <w:shd w:val="clear" w:color="auto" w:fill="F9F9F9"/>
+        </w:rPr>
+        <w:tab/>
+      </w:r>
+      <w:r>
+        <w:rPr>
+          <w:rFonts w:ascii="Consolas" w:hAnsi="Consolas"/>
+          <w:color w:val="030303"/>
+          <w:sz w:val="20"/>
+          <w:szCs w:val="20"/>
+          <w:shd w:val="clear" w:color="auto" w:fill="F9F9F9"/>
+        </w:rPr>
+        <w:tab/>
+      </w:r>
+      <w:r>
+        <w:rPr>
+          <w:rFonts w:ascii="Consolas" w:hAnsi="Consolas"/>
+          <w:color w:val="030303"/>
+          <w:sz w:val="20"/>
+          <w:szCs w:val="20"/>
+          <w:shd w:val="clear" w:color="auto" w:fill="F9F9F9"/>
+        </w:rPr>
+        <w:tab/>
+        <w:t xml:space="preserve">+ </w:t>
+      </w:r>
+      <w:proofErr w:type="spellStart"/>
+      <w:r>
+        <w:rPr>
+          <w:rFonts w:ascii="Consolas" w:hAnsi="Consolas"/>
+          <w:color w:val="030303"/>
+          <w:sz w:val="20"/>
+          <w:szCs w:val="20"/>
+          <w:shd w:val="clear" w:color="auto" w:fill="F9F9F9"/>
+        </w:rPr>
+        <w:t>String.format</w:t>
+      </w:r>
+      <w:proofErr w:type="spellEnd"/>
+      <w:r>
+        <w:rPr>
+          <w:rFonts w:ascii="Consolas" w:hAnsi="Consolas"/>
+          <w:color w:val="030303"/>
+          <w:sz w:val="20"/>
+          <w:szCs w:val="20"/>
+          <w:shd w:val="clear" w:color="auto" w:fill="F9F9F9"/>
+        </w:rPr>
+        <w:t xml:space="preserve">("%-25s", "Solo Hourly Rate") + " </w:t>
+      </w:r>
+      <w:proofErr w:type="gramStart"/>
+      <w:r>
+        <w:rPr>
+          <w:rFonts w:ascii="Consolas" w:hAnsi="Consolas"/>
+          <w:color w:val="030303"/>
+          <w:sz w:val="20"/>
+          <w:szCs w:val="20"/>
+          <w:shd w:val="clear" w:color="auto" w:fill="F9F9F9"/>
+        </w:rPr>
+        <w:t>%,-</w:t>
+      </w:r>
+      <w:proofErr w:type="gramEnd"/>
+      <w:r>
+        <w:rPr>
+          <w:rFonts w:ascii="Consolas" w:hAnsi="Consolas"/>
+          <w:color w:val="030303"/>
+          <w:sz w:val="20"/>
+          <w:szCs w:val="20"/>
+          <w:shd w:val="clear" w:color="auto" w:fill="F9F9F9"/>
+        </w:rPr>
+        <w:t>10.2f $%,-10.2f $%,.2f\n"</w:t>
+      </w:r>
+    </w:p>
+    <w:p>
+      <w:pPr>
+        <w:rPr>
+          <w:rFonts w:ascii="Consolas" w:hAnsi="Consolas"/>
+          <w:color w:val="030303"/>
+          <w:sz w:val="20"/>
+          <w:szCs w:val="20"/>
+          <w:shd w:val="clear" w:color="auto" w:fill="F9F9F9"/>
+        </w:rPr>
+      </w:pPr>
+      <w:r>
+        <w:rPr>
+          <w:rFonts w:ascii="Consolas" w:hAnsi="Consolas"/>
+          <w:color w:val="030303"/>
+          <w:sz w:val="20"/>
+          <w:szCs w:val="20"/>
+          <w:shd w:val="clear" w:color="auto" w:fill="F9F9F9"/>
+        </w:rPr>
+        <w:tab/>
+      </w:r>
+      <w:r>
+        <w:rPr>
+          <w:rFonts w:ascii="Consolas" w:hAnsi="Consolas"/>
+          <w:color w:val="030303"/>
+          <w:sz w:val="20"/>
+          <w:szCs w:val="20"/>
+          <w:shd w:val="clear" w:color="auto" w:fill="F9F9F9"/>
+        </w:rPr>
+        <w:tab/>
+      </w:r>
+      <w:r>
+        <w:rPr>
+          <w:rFonts w:ascii="Consolas" w:hAnsi="Consolas"/>
+          <w:color w:val="030303"/>
+          <w:sz w:val="20"/>
+          <w:szCs w:val="20"/>
+          <w:shd w:val="clear" w:color="auto" w:fill="F9F9F9"/>
+        </w:rPr>
+        <w:tab/>
+      </w:r>
+      <w:r>
+        <w:rPr>
+          <w:rFonts w:ascii="Consolas" w:hAnsi="Consolas"/>
+          <w:color w:val="030303"/>
+          <w:sz w:val="20"/>
+          <w:szCs w:val="20"/>
+          <w:shd w:val="clear" w:color="auto" w:fill="F9F9F9"/>
+        </w:rPr>
+        <w:tab/>
+        <w:t xml:space="preserve">+ </w:t>
+      </w:r>
+      <w:proofErr w:type="spellStart"/>
+      <w:r>
+        <w:rPr>
+          <w:rFonts w:ascii="Consolas" w:hAnsi="Consolas"/>
+          <w:color w:val="030303"/>
+          <w:sz w:val="20"/>
+          <w:szCs w:val="20"/>
+          <w:shd w:val="clear" w:color="auto" w:fill="F9F9F9"/>
+        </w:rPr>
+        <w:t>String.format</w:t>
+      </w:r>
+      <w:proofErr w:type="spellEnd"/>
+      <w:r>
+        <w:rPr>
+          <w:rFonts w:ascii="Consolas" w:hAnsi="Consolas"/>
+          <w:color w:val="030303"/>
+          <w:sz w:val="20"/>
+          <w:szCs w:val="20"/>
+          <w:shd w:val="clear" w:color="auto" w:fill="F9F9F9"/>
+        </w:rPr>
+        <w:t xml:space="preserve">("%-25s", "Bonus 10%%") + </w:t>
+      </w:r>
+      <w:proofErr w:type="gramStart"/>
+      <w:r>
+        <w:rPr>
+          <w:rFonts w:ascii="Consolas" w:hAnsi="Consolas"/>
+          <w:color w:val="030303"/>
+          <w:sz w:val="20"/>
+          <w:szCs w:val="20"/>
+          <w:shd w:val="clear" w:color="auto" w:fill="F9F9F9"/>
+        </w:rPr>
+        <w:t>"  %</w:t>
+      </w:r>
+      <w:proofErr w:type="gramEnd"/>
+      <w:r>
+        <w:rPr>
+          <w:rFonts w:ascii="Consolas" w:hAnsi="Consolas"/>
+          <w:color w:val="030303"/>
+          <w:sz w:val="20"/>
+          <w:szCs w:val="20"/>
+          <w:shd w:val="clear" w:color="auto" w:fill="F9F9F9"/>
+        </w:rPr>
+        <w:t>,-10.2f $%,-10.2f $%,.2f\n"</w:t>
+      </w:r>
+    </w:p>
+    <w:p>
+      <w:pPr>
+        <w:rPr>
+          <w:rFonts w:ascii="Consolas" w:hAnsi="Consolas"/>
+          <w:color w:val="030303"/>
+          <w:sz w:val="20"/>
+          <w:szCs w:val="20"/>
+          <w:shd w:val="clear" w:color="auto" w:fill="F9F9F9"/>
+        </w:rPr>
+      </w:pPr>
+      <w:r>
+        <w:rPr>
+          <w:rFonts w:ascii="Consolas" w:hAnsi="Consolas"/>
+          <w:color w:val="030303"/>
+          <w:sz w:val="20"/>
+          <w:szCs w:val="20"/>
+          <w:shd w:val="clear" w:color="auto" w:fill="F9F9F9"/>
+        </w:rPr>
+        <w:tab/>
+      </w:r>
+      <w:r>
+        <w:rPr>
+          <w:rFonts w:ascii="Consolas" w:hAnsi="Consolas"/>
+          <w:color w:val="030303"/>
+          <w:sz w:val="20"/>
+          <w:szCs w:val="20"/>
+          <w:shd w:val="clear" w:color="auto" w:fill="F9F9F9"/>
+        </w:rPr>
+        <w:tab/>
+      </w:r>
+      <w:r>
+        <w:rPr>
+          <w:rFonts w:ascii="Consolas" w:hAnsi="Consolas"/>
+          <w:color w:val="030303"/>
+          <w:sz w:val="20"/>
+          <w:szCs w:val="20"/>
+          <w:shd w:val="clear" w:color="auto" w:fill="F9F9F9"/>
+        </w:rPr>
+        <w:tab/>
+      </w:r>
+      <w:r>
+        <w:rPr>
+          <w:rFonts w:ascii="Consolas" w:hAnsi="Consolas"/>
+          <w:color w:val="030303"/>
+          <w:sz w:val="20"/>
+          <w:szCs w:val="20"/>
+          <w:shd w:val="clear" w:color="auto" w:fill="F9F9F9"/>
+        </w:rPr>
+        <w:tab/>
+        <w:t xml:space="preserve">+ </w:t>
+      </w:r>
+      <w:proofErr w:type="spellStart"/>
+      <w:r>
+        <w:rPr>
+          <w:rFonts w:ascii="Consolas" w:hAnsi="Consolas"/>
+          <w:color w:val="030303"/>
+          <w:sz w:val="20"/>
+          <w:szCs w:val="20"/>
+          <w:shd w:val="clear" w:color="auto" w:fill="F9F9F9"/>
+        </w:rPr>
+        <w:t>String.format</w:t>
+      </w:r>
+      <w:proofErr w:type="spellEnd"/>
+      <w:r>
+        <w:rPr>
+          <w:rFonts w:ascii="Consolas" w:hAnsi="Consolas"/>
+          <w:color w:val="030303"/>
+          <w:sz w:val="20"/>
+          <w:szCs w:val="20"/>
+          <w:shd w:val="clear" w:color="auto" w:fill="F9F9F9"/>
+        </w:rPr>
+        <w:t xml:space="preserve">("%-25s", "Holiday Rate") + " </w:t>
+      </w:r>
+      <w:proofErr w:type="gramStart"/>
+      <w:r>
+        <w:rPr>
+          <w:rFonts w:ascii="Consolas" w:hAnsi="Consolas"/>
+          <w:color w:val="030303"/>
+          <w:sz w:val="20"/>
+          <w:szCs w:val="20"/>
+          <w:shd w:val="clear" w:color="auto" w:fill="F9F9F9"/>
+        </w:rPr>
+        <w:t>%,-</w:t>
+      </w:r>
+      <w:proofErr w:type="gramEnd"/>
+      <w:r>
+        <w:rPr>
+          <w:rFonts w:ascii="Consolas" w:hAnsi="Consolas"/>
+          <w:color w:val="030303"/>
+          <w:sz w:val="20"/>
+          <w:szCs w:val="20"/>
+          <w:shd w:val="clear" w:color="auto" w:fill="F9F9F9"/>
+        </w:rPr>
+        <w:t>10d $%,-10.2f $%,.2f\n"</w:t>
+      </w:r>
+    </w:p>
+    <w:p>
+      <w:pPr>
+        <w:rPr>
+          <w:rFonts w:ascii="Consolas" w:hAnsi="Consolas"/>
+          <w:color w:val="030303"/>
+          <w:sz w:val="20"/>
+          <w:szCs w:val="20"/>
+          <w:shd w:val="clear" w:color="auto" w:fill="F9F9F9"/>
+        </w:rPr>
+      </w:pPr>
+      <w:r>
+        <w:rPr>
+          <w:rFonts w:ascii="Consolas" w:hAnsi="Consolas"/>
+          <w:color w:val="030303"/>
+          <w:sz w:val="20"/>
+          <w:szCs w:val="20"/>
+          <w:shd w:val="clear" w:color="auto" w:fill="F9F9F9"/>
+        </w:rPr>
+        <w:tab/>
+      </w:r>
+      <w:r>
+        <w:rPr>
+          <w:rFonts w:ascii="Consolas" w:hAnsi="Consolas"/>
+          <w:color w:val="030303"/>
+          <w:sz w:val="20"/>
+          <w:szCs w:val="20"/>
+          <w:shd w:val="clear" w:color="auto" w:fill="F9F9F9"/>
+        </w:rPr>
+        <w:tab/>
+      </w:r>
+      <w:r>
+        <w:rPr>
+          <w:rFonts w:ascii="Consolas" w:hAnsi="Consolas"/>
+          <w:color w:val="030303"/>
+          <w:sz w:val="20"/>
+          <w:szCs w:val="20"/>
+          <w:shd w:val="clear" w:color="auto" w:fill="F9F9F9"/>
+        </w:rPr>
+        <w:tab/>
+      </w:r>
+      <w:r>
+        <w:rPr>
+          <w:rFonts w:ascii="Consolas" w:hAnsi="Consolas"/>
+          <w:color w:val="030303"/>
+          <w:sz w:val="20"/>
+          <w:szCs w:val="20"/>
+          <w:shd w:val="clear" w:color="auto" w:fill="F9F9F9"/>
+        </w:rPr>
+        <w:tab/>
+        <w:t xml:space="preserve">+ "                         -------------------------------------\n" + </w:t>
+      </w:r>
+      <w:proofErr w:type="spellStart"/>
+      <w:r>
+        <w:rPr>
+          <w:rFonts w:ascii="Consolas" w:hAnsi="Consolas"/>
+          <w:color w:val="030303"/>
+          <w:sz w:val="20"/>
+          <w:szCs w:val="20"/>
+          <w:shd w:val="clear" w:color="auto" w:fill="F9F9F9"/>
+        </w:rPr>
+        <w:t>String.format</w:t>
+      </w:r>
+      <w:proofErr w:type="spellEnd"/>
+      <w:r>
+        <w:rPr>
+          <w:rFonts w:ascii="Consolas" w:hAnsi="Consolas"/>
+          <w:color w:val="030303"/>
+          <w:sz w:val="20"/>
+          <w:szCs w:val="20"/>
+          <w:shd w:val="clear" w:color="auto" w:fill="F9F9F9"/>
+        </w:rPr>
+        <w:t>("%-25s", "")</w:t>
+      </w:r>
+    </w:p>
+    <w:p>
+      <w:pPr>
+        <w:rPr>
+          <w:rFonts w:ascii="Consolas" w:hAnsi="Consolas"/>
+          <w:color w:val="030303"/>
+          <w:sz w:val="20"/>
+          <w:szCs w:val="20"/>
+          <w:shd w:val="clear" w:color="auto" w:fill="F9F9F9"/>
+        </w:rPr>
+      </w:pPr>
+      <w:r>
+        <w:rPr>
+          <w:rFonts w:ascii="Consolas" w:hAnsi="Consolas"/>
+          <w:color w:val="030303"/>
+          <w:sz w:val="20"/>
+          <w:szCs w:val="20"/>
+          <w:shd w:val="clear" w:color="auto" w:fill="F9F9F9"/>
+        </w:rPr>
+        <w:tab/>
+      </w:r>
+      <w:r>
+        <w:rPr>
+          <w:rFonts w:ascii="Consolas" w:hAnsi="Consolas"/>
+          <w:color w:val="030303"/>
+          <w:sz w:val="20"/>
+          <w:szCs w:val="20"/>
+          <w:shd w:val="clear" w:color="auto" w:fill="F9F9F9"/>
+        </w:rPr>
+        <w:tab/>
+      </w:r>
+      <w:r>
+        <w:rPr>
+          <w:rFonts w:ascii="Consolas" w:hAnsi="Consolas"/>
+          <w:color w:val="030303"/>
+          <w:sz w:val="20"/>
+          <w:szCs w:val="20"/>
+          <w:shd w:val="clear" w:color="auto" w:fill="F9F9F9"/>
+        </w:rPr>
+        <w:tab/>
+      </w:r>
+      <w:r>
+        <w:rPr>
+          <w:rFonts w:ascii="Consolas" w:hAnsi="Consolas"/>
+          <w:color w:val="030303"/>
+          <w:sz w:val="20"/>
+          <w:szCs w:val="20"/>
+          <w:shd w:val="clear" w:color="auto" w:fill="F9F9F9"/>
+        </w:rPr>
+        <w:tab/>
+        <w:t xml:space="preserve">+ " </w:t>
+      </w:r>
+      <w:proofErr w:type="gramStart"/>
+      <w:r>
+        <w:rPr>
+          <w:rFonts w:ascii="Consolas" w:hAnsi="Consolas"/>
+          <w:color w:val="030303"/>
+          <w:sz w:val="20"/>
+          <w:szCs w:val="20"/>
+          <w:shd w:val="clear" w:color="auto" w:fill="F9F9F9"/>
+        </w:rPr>
+        <w:t>%,-</w:t>
+      </w:r>
+      <w:proofErr w:type="gramEnd"/>
+      <w:r>
+        <w:rPr>
+          <w:rFonts w:ascii="Consolas" w:hAnsi="Consolas"/>
+          <w:color w:val="030303"/>
+          <w:sz w:val="20"/>
+          <w:szCs w:val="20"/>
+          <w:shd w:val="clear" w:color="auto" w:fill="F9F9F9"/>
+        </w:rPr>
+        <w:t>22.2f $%,.2f\n" + "Taxes\n" + "--------------------------------------------------------------\n"</w:t>
+      </w:r>
+    </w:p>
+    <w:p>
+      <w:pPr>
+        <w:rPr>
+          <w:rFonts w:ascii="Consolas" w:hAnsi="Consolas"/>
+          <w:color w:val="030303"/>
+          <w:sz w:val="20"/>
+          <w:szCs w:val="20"/>
+          <w:shd w:val="clear" w:color="auto" w:fill="F9F9F9"/>
+        </w:rPr>
+      </w:pPr>
+      <w:r>
+        <w:rPr>
+          <w:rFonts w:ascii="Consolas" w:hAnsi="Consolas"/>
+          <w:color w:val="030303"/>
+          <w:sz w:val="20"/>
+          <w:szCs w:val="20"/>
+          <w:shd w:val="clear" w:color="auto" w:fill="F9F9F9"/>
+        </w:rPr>
+        <w:tab/>
+      </w:r>
+      <w:r>
+        <w:rPr>
+          <w:rFonts w:ascii="Consolas" w:hAnsi="Consolas"/>
+          <w:color w:val="030303"/>
+          <w:sz w:val="20"/>
+          <w:szCs w:val="20"/>
+          <w:shd w:val="clear" w:color="auto" w:fill="F9F9F9"/>
+        </w:rPr>
+        <w:tab/>
+      </w:r>
+      <w:r>
+        <w:rPr>
+          <w:rFonts w:ascii="Consolas" w:hAnsi="Consolas"/>
+          <w:color w:val="030303"/>
+          <w:sz w:val="20"/>
+          <w:szCs w:val="20"/>
+          <w:shd w:val="clear" w:color="auto" w:fill="F9F9F9"/>
+        </w:rPr>
+        <w:tab/>
+      </w:r>
+      <w:r>
+        <w:rPr>
+          <w:rFonts w:ascii="Consolas" w:hAnsi="Consolas"/>
+          <w:color w:val="030303"/>
+          <w:sz w:val="20"/>
+          <w:szCs w:val="20"/>
+          <w:shd w:val="clear" w:color="auto" w:fill="F9F9F9"/>
+        </w:rPr>
+        <w:tab/>
+        <w:t xml:space="preserve">+ </w:t>
+      </w:r>
+      <w:proofErr w:type="spellStart"/>
+      <w:r>
+        <w:rPr>
+          <w:rFonts w:ascii="Consolas" w:hAnsi="Consolas"/>
+          <w:color w:val="030303"/>
+          <w:sz w:val="20"/>
+          <w:szCs w:val="20"/>
+          <w:shd w:val="clear" w:color="auto" w:fill="F9F9F9"/>
+        </w:rPr>
+        <w:t>String.format</w:t>
+      </w:r>
+      <w:proofErr w:type="spellEnd"/>
+      <w:r>
+        <w:rPr>
+          <w:rFonts w:ascii="Consolas" w:hAnsi="Consolas"/>
+          <w:color w:val="030303"/>
+          <w:sz w:val="20"/>
+          <w:szCs w:val="20"/>
+          <w:shd w:val="clear" w:color="auto" w:fill="F9F9F9"/>
+        </w:rPr>
+        <w:t xml:space="preserve">("%-48s", "CPP - Employee") + "-$%,.2f\n" + </w:t>
+      </w:r>
+      <w:proofErr w:type="spellStart"/>
+      <w:r>
+        <w:rPr>
+          <w:rFonts w:ascii="Consolas" w:hAnsi="Consolas"/>
+          <w:color w:val="030303"/>
+          <w:sz w:val="20"/>
+          <w:szCs w:val="20"/>
+          <w:shd w:val="clear" w:color="auto" w:fill="F9F9F9"/>
+        </w:rPr>
+        <w:t>String.format</w:t>
+      </w:r>
+      <w:proofErr w:type="spellEnd"/>
+      <w:r>
+        <w:rPr>
+          <w:rFonts w:ascii="Consolas" w:hAnsi="Consolas"/>
+          <w:color w:val="030303"/>
+          <w:sz w:val="20"/>
+          <w:szCs w:val="20"/>
+          <w:shd w:val="clear" w:color="auto" w:fill="F9F9F9"/>
+        </w:rPr>
+        <w:t>("%-48s", "EI - Employee")</w:t>
+      </w:r>
+    </w:p>
+    <w:p>
+      <w:pPr>
+        <w:rPr>
+          <w:rFonts w:ascii="Consolas" w:hAnsi="Consolas"/>
+          <w:color w:val="030303"/>
+          <w:sz w:val="20"/>
+          <w:szCs w:val="20"/>
+          <w:shd w:val="clear" w:color="auto" w:fill="F9F9F9"/>
+        </w:rPr>
+      </w:pPr>
+      <w:r>
+        <w:rPr>
+          <w:rFonts w:ascii="Consolas" w:hAnsi="Consolas"/>
+          <w:color w:val="030303"/>
+          <w:sz w:val="20"/>
+          <w:szCs w:val="20"/>
+          <w:shd w:val="clear" w:color="auto" w:fill="F9F9F9"/>
+        </w:rPr>
+        <w:tab/>
+      </w:r>
+      <w:r>
+        <w:rPr>
+          <w:rFonts w:ascii="Consolas" w:hAnsi="Consolas"/>
+          <w:color w:val="030303"/>
+          <w:sz w:val="20"/>
+          <w:szCs w:val="20"/>
+          <w:shd w:val="clear" w:color="auto" w:fill="F9F9F9"/>
+        </w:rPr>
+        <w:tab/>
+      </w:r>
+      <w:r>
+        <w:rPr>
+          <w:rFonts w:ascii="Consolas" w:hAnsi="Consolas"/>
+          <w:color w:val="030303"/>
+          <w:sz w:val="20"/>
+          <w:szCs w:val="20"/>
+          <w:shd w:val="clear" w:color="auto" w:fill="F9F9F9"/>
+        </w:rPr>
+        <w:tab/>
+      </w:r>
+      <w:r>
+        <w:rPr>
+          <w:rFonts w:ascii="Consolas" w:hAnsi="Consolas"/>
+          <w:color w:val="030303"/>
+          <w:sz w:val="20"/>
+          <w:szCs w:val="20"/>
+          <w:shd w:val="clear" w:color="auto" w:fill="F9F9F9"/>
+        </w:rPr>
+        <w:tab/>
+        <w:t xml:space="preserve">+ "-$%,.2f\n" + </w:t>
+      </w:r>
+      <w:proofErr w:type="spellStart"/>
+      <w:r>
+        <w:rPr>
+          <w:rFonts w:ascii="Consolas" w:hAnsi="Consolas"/>
+          <w:color w:val="030303"/>
+          <w:sz w:val="20"/>
+          <w:szCs w:val="20"/>
+          <w:shd w:val="clear" w:color="auto" w:fill="F9F9F9"/>
+        </w:rPr>
+        <w:t>String.format</w:t>
+      </w:r>
+      <w:proofErr w:type="spellEnd"/>
+      <w:r>
+        <w:rPr>
+          <w:rFonts w:ascii="Consolas" w:hAnsi="Consolas"/>
+          <w:color w:val="030303"/>
+          <w:sz w:val="20"/>
+          <w:szCs w:val="20"/>
+          <w:shd w:val="clear" w:color="auto" w:fill="F9F9F9"/>
+        </w:rPr>
+        <w:t>("%-48s", "Federal Income Tax") + "-$%,.2f\n"</w:t>
+      </w:r>
+    </w:p>
+    <w:p>
+      <w:pPr>
+        <w:rPr>
+          <w:rFonts w:ascii="Consolas" w:hAnsi="Consolas"/>
+          <w:color w:val="030303"/>
+          <w:sz w:val="20"/>
+          <w:szCs w:val="20"/>
+          <w:shd w:val="clear" w:color="auto" w:fill="F9F9F9"/>
+        </w:rPr>
+      </w:pPr>
+      <w:r>
+        <w:rPr>
+          <w:rFonts w:ascii="Consolas" w:hAnsi="Consolas"/>
+          <w:color w:val="030303"/>
+          <w:sz w:val="20"/>
+          <w:szCs w:val="20"/>
+          <w:shd w:val="clear" w:color="auto" w:fill="F9F9F9"/>
+        </w:rPr>
+        <w:tab/>
+      </w:r>
+      <w:r>
+        <w:rPr>
+          <w:rFonts w:ascii="Consolas" w:hAnsi="Consolas"/>
+          <w:color w:val="030303"/>
+          <w:sz w:val="20"/>
+          <w:szCs w:val="20"/>
+          <w:shd w:val="clear" w:color="auto" w:fill="F9F9F9"/>
+        </w:rPr>
+        <w:tab/>
+      </w:r>
+      <w:r>
+        <w:rPr>
+          <w:rFonts w:ascii="Consolas" w:hAnsi="Consolas"/>
+          <w:color w:val="030303"/>
+          <w:sz w:val="20"/>
+          <w:szCs w:val="20"/>
+          <w:shd w:val="clear" w:color="auto" w:fill="F9F9F9"/>
+        </w:rPr>
+        <w:tab/>
+      </w:r>
+      <w:r>
+        <w:rPr>
+          <w:rFonts w:ascii="Consolas" w:hAnsi="Consolas"/>
+          <w:color w:val="030303"/>
+          <w:sz w:val="20"/>
+          <w:szCs w:val="20"/>
+          <w:shd w:val="clear" w:color="auto" w:fill="F9F9F9"/>
+        </w:rPr>
+        <w:tab/>
+        <w:t xml:space="preserve">+ "                                              ----------------\n" + </w:t>
+      </w:r>
+      <w:proofErr w:type="spellStart"/>
+      <w:r>
+        <w:rPr>
+          <w:rFonts w:ascii="Consolas" w:hAnsi="Consolas"/>
+          <w:color w:val="030303"/>
+          <w:sz w:val="20"/>
+          <w:szCs w:val="20"/>
+          <w:shd w:val="clear" w:color="auto" w:fill="F9F9F9"/>
+        </w:rPr>
+        <w:t>String.format</w:t>
+      </w:r>
+      <w:proofErr w:type="spellEnd"/>
+      <w:r>
+        <w:rPr>
+          <w:rFonts w:ascii="Consolas" w:hAnsi="Consolas"/>
+          <w:color w:val="030303"/>
+          <w:sz w:val="20"/>
+          <w:szCs w:val="20"/>
+          <w:shd w:val="clear" w:color="auto" w:fill="F9F9F9"/>
+        </w:rPr>
+        <w:t>("%-49s", "Net Pay")</w:t>
+      </w:r>
+    </w:p>
+    <w:p>
+      <w:pPr>
+        <w:rPr>
+          <w:rFonts w:ascii="Consolas" w:hAnsi="Consolas"/>
+          <w:color w:val="030303"/>
+          <w:sz w:val="20"/>
+          <w:szCs w:val="20"/>
+          <w:shd w:val="clear" w:color="auto" w:fill="F9F9F9"/>
+        </w:rPr>
+      </w:pPr>
+      <w:r>
+        <w:rPr>
+          <w:rFonts w:ascii="Consolas" w:hAnsi="Consolas"/>
+          <w:color w:val="030303"/>
+          <w:sz w:val="20"/>
+          <w:szCs w:val="20"/>
+          <w:shd w:val="clear" w:color="auto" w:fill="F9F9F9"/>
+        </w:rPr>
+        <w:tab/>
+      </w:r>
+      <w:r>
+        <w:rPr>
+          <w:rFonts w:ascii="Consolas" w:hAnsi="Consolas"/>
+          <w:color w:val="030303"/>
+          <w:sz w:val="20"/>
+          <w:szCs w:val="20"/>
+          <w:shd w:val="clear" w:color="auto" w:fill="F9F9F9"/>
+        </w:rPr>
+        <w:tab/>
+      </w:r>
+      <w:r>
+        <w:rPr>
+          <w:rFonts w:ascii="Consolas" w:hAnsi="Consolas"/>
+          <w:color w:val="030303"/>
+          <w:sz w:val="20"/>
+          <w:szCs w:val="20"/>
+          <w:shd w:val="clear" w:color="auto" w:fill="F9F9F9"/>
+        </w:rPr>
+        <w:tab/>
+      </w:r>
+      <w:r>
+        <w:rPr>
+          <w:rFonts w:ascii="Consolas" w:hAnsi="Consolas"/>
+          <w:color w:val="030303"/>
+          <w:sz w:val="20"/>
+          <w:szCs w:val="20"/>
+          <w:shd w:val="clear" w:color="auto" w:fill="F9F9F9"/>
+        </w:rPr>
+        <w:tab/>
+        <w:t>+ "$</w:t>
+      </w:r>
+      <w:proofErr w:type="gramStart"/>
+      <w:r>
+        <w:rPr>
+          <w:rFonts w:ascii="Consolas" w:hAnsi="Consolas"/>
+          <w:color w:val="030303"/>
+          <w:sz w:val="20"/>
+          <w:szCs w:val="20"/>
+          <w:shd w:val="clear" w:color="auto" w:fill="F9F9F9"/>
+        </w:rPr>
+        <w:t>%,-</w:t>
+      </w:r>
+      <w:proofErr w:type="gramEnd"/>
+      <w:r>
+        <w:rPr>
+          <w:rFonts w:ascii="Consolas" w:hAnsi="Consolas"/>
+          <w:color w:val="030303"/>
+          <w:sz w:val="20"/>
+          <w:szCs w:val="20"/>
+          <w:shd w:val="clear" w:color="auto" w:fill="F9F9F9"/>
+        </w:rPr>
+        <w:t>10.2f\n";</w:t>
+      </w:r>
+    </w:p>
+    <w:p>
+      <w:pPr>
+        <w:rPr>
+          <w:rFonts w:ascii="Consolas" w:hAnsi="Consolas"/>
+          <w:color w:val="030303"/>
+          <w:sz w:val="20"/>
+          <w:szCs w:val="20"/>
+          <w:shd w:val="clear" w:color="auto" w:fill="F9F9F9"/>
+        </w:rPr>
+      </w:pPr>
+    </w:p>
+    <w:p>
+      <w:pPr>
+        <w:rPr>
+          <w:rFonts w:ascii="Consolas" w:hAnsi="Consolas"/>
+          <w:color w:val="030303"/>
+          <w:sz w:val="20"/>
+          <w:szCs w:val="20"/>
+          <w:shd w:val="clear" w:color="auto" w:fill="F9F9F9"/>
+        </w:rPr>
+      </w:pPr>
+      <w:r>
+        <w:rPr>
+          <w:rFonts w:ascii="Consolas" w:hAnsi="Consolas"/>
+          <w:color w:val="030303"/>
+          <w:sz w:val="20"/>
+          <w:szCs w:val="20"/>
+          <w:shd w:val="clear" w:color="auto" w:fill="F9F9F9"/>
+        </w:rPr>
+        <w:tab/>
+      </w:r>
+      <w:r>
+        <w:rPr>
+          <w:rFonts w:ascii="Consolas" w:hAnsi="Consolas"/>
+          <w:color w:val="030303"/>
+          <w:sz w:val="20"/>
+          <w:szCs w:val="20"/>
+          <w:shd w:val="clear" w:color="auto" w:fill="F9F9F9"/>
+        </w:rPr>
+        <w:tab/>
+        <w:t>// Constants and variables for calculations</w:t>
+      </w:r>
+    </w:p>
+    <w:p>
+      <w:pPr>
+        <w:rPr>
+          <w:rFonts w:ascii="Consolas" w:hAnsi="Consolas"/>
+          <w:color w:val="030303"/>
+          <w:sz w:val="20"/>
+          <w:szCs w:val="20"/>
+          <w:shd w:val="clear" w:color="auto" w:fill="F9F9F9"/>
+        </w:rPr>
+      </w:pPr>
+      <w:r>
+        <w:rPr>
+          <w:rFonts w:ascii="Consolas" w:hAnsi="Consolas"/>
+          <w:color w:val="030303"/>
+          <w:sz w:val="20"/>
+          <w:szCs w:val="20"/>
+          <w:shd w:val="clear" w:color="auto" w:fill="F9F9F9"/>
+        </w:rPr>
+        <w:tab/>
+      </w:r>
+      <w:r>
+        <w:rPr>
+          <w:rFonts w:ascii="Consolas" w:hAnsi="Consolas"/>
+          <w:color w:val="030303"/>
+          <w:sz w:val="20"/>
+          <w:szCs w:val="20"/>
+          <w:shd w:val="clear" w:color="auto" w:fill="F9F9F9"/>
+        </w:rPr>
+        <w:tab/>
+        <w:t>final double SOLO_PAY_RATE = 18.50, HOLIDAY_PAY = 151.32, BONUS_PCT = 0.10, CPP_EMPLOYEE = 0.0595,</w:t>
+      </w:r>
+    </w:p>
+    <w:p>
+      <w:pPr>
+        <w:rPr>
+          <w:rFonts w:ascii="Consolas" w:hAnsi="Consolas"/>
+          <w:color w:val="030303"/>
+          <w:sz w:val="20"/>
+          <w:szCs w:val="20"/>
+          <w:shd w:val="clear" w:color="auto" w:fill="F9F9F9"/>
+        </w:rPr>
+      </w:pPr>
+      <w:r>
+        <w:rPr>
+          <w:rFonts w:ascii="Consolas" w:hAnsi="Consolas"/>
+          <w:color w:val="030303"/>
+          <w:sz w:val="20"/>
+          <w:szCs w:val="20"/>
+          <w:shd w:val="clear" w:color="auto" w:fill="F9F9F9"/>
+        </w:rPr>
+        <w:tab/>
+      </w:r>
+      <w:r>
+        <w:rPr>
+          <w:rFonts w:ascii="Consolas" w:hAnsi="Consolas"/>
+          <w:color w:val="030303"/>
+          <w:sz w:val="20"/>
+          <w:szCs w:val="20"/>
+          <w:shd w:val="clear" w:color="auto" w:fill="F9F9F9"/>
+        </w:rPr>
+        <w:tab/>
+      </w:r>
+      <w:r>
+        <w:rPr>
+          <w:rFonts w:ascii="Consolas" w:hAnsi="Consolas"/>
+          <w:color w:val="030303"/>
+          <w:sz w:val="20"/>
+          <w:szCs w:val="20"/>
+          <w:shd w:val="clear" w:color="auto" w:fill="F9F9F9"/>
+        </w:rPr>
+        <w:tab/>
+      </w:r>
+      <w:r>
+        <w:rPr>
+          <w:rFonts w:ascii="Consolas" w:hAnsi="Consolas"/>
+          <w:color w:val="030303"/>
+          <w:sz w:val="20"/>
+          <w:szCs w:val="20"/>
+          <w:shd w:val="clear" w:color="auto" w:fill="F9F9F9"/>
+        </w:rPr>
+        <w:tab/>
+        <w:t xml:space="preserve">EI_EMPLOYEE = 0.0163, FEDERAL_TAX = </w:t>
+      </w:r>
+      <w:proofErr w:type="gramStart"/>
+      <w:r>
+        <w:rPr>
+          <w:rFonts w:ascii="Consolas" w:hAnsi="Consolas"/>
+          <w:color w:val="030303"/>
+          <w:sz w:val="20"/>
+          <w:szCs w:val="20"/>
+          <w:shd w:val="clear" w:color="auto" w:fill="F9F9F9"/>
+        </w:rPr>
+        <w:t>0.115;</w:t>
+      </w:r>
+      <w:proofErr w:type="gramEnd"/>
+    </w:p>
+    <w:p>
+      <w:pPr>
+        <w:rPr>
+          <w:rFonts w:ascii="Consolas" w:hAnsi="Consolas"/>
+          <w:color w:val="030303"/>
+          <w:sz w:val="20"/>
+          <w:szCs w:val="20"/>
+          <w:shd w:val="clear" w:color="auto" w:fill="F9F9F9"/>
+        </w:rPr>
+      </w:pPr>
+      <w:r>
+        <w:rPr>
+          <w:rFonts w:ascii="Consolas" w:hAnsi="Consolas"/>
+          <w:color w:val="030303"/>
+          <w:sz w:val="20"/>
+          <w:szCs w:val="20"/>
+          <w:shd w:val="clear" w:color="auto" w:fill="F9F9F9"/>
+        </w:rPr>
+        <w:tab/>
+      </w:r>
+      <w:r>
+        <w:rPr>
+          <w:rFonts w:ascii="Consolas" w:hAnsi="Consolas"/>
+          <w:color w:val="030303"/>
+          <w:sz w:val="20"/>
+          <w:szCs w:val="20"/>
+          <w:shd w:val="clear" w:color="auto" w:fill="F9F9F9"/>
+        </w:rPr>
+        <w:tab/>
+        <w:t xml:space="preserve">double </w:t>
+      </w:r>
+      <w:proofErr w:type="spellStart"/>
+      <w:r>
+        <w:rPr>
+          <w:rFonts w:ascii="Consolas" w:hAnsi="Consolas"/>
+          <w:color w:val="030303"/>
+          <w:sz w:val="20"/>
+          <w:szCs w:val="20"/>
+          <w:shd w:val="clear" w:color="auto" w:fill="F9F9F9"/>
+        </w:rPr>
+        <w:t>hoursWorked</w:t>
+      </w:r>
+      <w:proofErr w:type="spellEnd"/>
+      <w:r>
+        <w:rPr>
+          <w:rFonts w:ascii="Consolas" w:hAnsi="Consolas"/>
+          <w:color w:val="030303"/>
+          <w:sz w:val="20"/>
+          <w:szCs w:val="20"/>
+          <w:shd w:val="clear" w:color="auto" w:fill="F9F9F9"/>
+        </w:rPr>
+        <w:t xml:space="preserve">, </w:t>
+      </w:r>
+      <w:proofErr w:type="spellStart"/>
+      <w:r>
+        <w:rPr>
+          <w:rFonts w:ascii="Consolas" w:hAnsi="Consolas"/>
+          <w:color w:val="030303"/>
+          <w:sz w:val="20"/>
+          <w:szCs w:val="20"/>
+          <w:shd w:val="clear" w:color="auto" w:fill="F9F9F9"/>
+        </w:rPr>
+        <w:t>bonusHours</w:t>
+      </w:r>
+      <w:proofErr w:type="spellEnd"/>
+      <w:r>
+        <w:rPr>
+          <w:rFonts w:ascii="Consolas" w:hAnsi="Consolas"/>
+          <w:color w:val="030303"/>
+          <w:sz w:val="20"/>
+          <w:szCs w:val="20"/>
+          <w:shd w:val="clear" w:color="auto" w:fill="F9F9F9"/>
+        </w:rPr>
+        <w:t xml:space="preserve">, </w:t>
+      </w:r>
+      <w:proofErr w:type="spellStart"/>
+      <w:r>
+        <w:rPr>
+          <w:rFonts w:ascii="Consolas" w:hAnsi="Consolas"/>
+          <w:color w:val="030303"/>
+          <w:sz w:val="20"/>
+          <w:szCs w:val="20"/>
+          <w:shd w:val="clear" w:color="auto" w:fill="F9F9F9"/>
+        </w:rPr>
+        <w:t>regularPay</w:t>
+      </w:r>
+      <w:proofErr w:type="spellEnd"/>
+      <w:r>
+        <w:rPr>
+          <w:rFonts w:ascii="Consolas" w:hAnsi="Consolas"/>
+          <w:color w:val="030303"/>
+          <w:sz w:val="20"/>
+          <w:szCs w:val="20"/>
+          <w:shd w:val="clear" w:color="auto" w:fill="F9F9F9"/>
+        </w:rPr>
+        <w:t xml:space="preserve">, </w:t>
+      </w:r>
+      <w:proofErr w:type="spellStart"/>
+      <w:r>
+        <w:rPr>
+          <w:rFonts w:ascii="Consolas" w:hAnsi="Consolas"/>
+          <w:color w:val="030303"/>
+          <w:sz w:val="20"/>
+          <w:szCs w:val="20"/>
+          <w:shd w:val="clear" w:color="auto" w:fill="F9F9F9"/>
+        </w:rPr>
+        <w:t>bonusPay</w:t>
+      </w:r>
+      <w:proofErr w:type="spellEnd"/>
+      <w:r>
+        <w:rPr>
+          <w:rFonts w:ascii="Consolas" w:hAnsi="Consolas"/>
+          <w:color w:val="030303"/>
+          <w:sz w:val="20"/>
+          <w:szCs w:val="20"/>
+          <w:shd w:val="clear" w:color="auto" w:fill="F9F9F9"/>
+        </w:rPr>
+        <w:t xml:space="preserve">, </w:t>
+      </w:r>
+      <w:proofErr w:type="spellStart"/>
+      <w:r>
+        <w:rPr>
+          <w:rFonts w:ascii="Consolas" w:hAnsi="Consolas"/>
+          <w:color w:val="030303"/>
+          <w:sz w:val="20"/>
+          <w:szCs w:val="20"/>
+          <w:shd w:val="clear" w:color="auto" w:fill="F9F9F9"/>
+        </w:rPr>
+        <w:t>holidaysPay</w:t>
+      </w:r>
+      <w:proofErr w:type="spellEnd"/>
+      <w:r>
+        <w:rPr>
+          <w:rFonts w:ascii="Consolas" w:hAnsi="Consolas"/>
+          <w:color w:val="030303"/>
+          <w:sz w:val="20"/>
+          <w:szCs w:val="20"/>
+          <w:shd w:val="clear" w:color="auto" w:fill="F9F9F9"/>
+        </w:rPr>
+        <w:t xml:space="preserve">, earnings, </w:t>
+      </w:r>
+      <w:proofErr w:type="spellStart"/>
+      <w:r>
+        <w:rPr>
+          <w:rFonts w:ascii="Consolas" w:hAnsi="Consolas"/>
+          <w:color w:val="030303"/>
+          <w:sz w:val="20"/>
+          <w:szCs w:val="20"/>
+          <w:shd w:val="clear" w:color="auto" w:fill="F9F9F9"/>
+        </w:rPr>
+        <w:t>ccpTax</w:t>
+      </w:r>
+      <w:proofErr w:type="spellEnd"/>
+      <w:r>
+        <w:rPr>
+          <w:rFonts w:ascii="Consolas" w:hAnsi="Consolas"/>
+          <w:color w:val="030303"/>
+          <w:sz w:val="20"/>
+          <w:szCs w:val="20"/>
+          <w:shd w:val="clear" w:color="auto" w:fill="F9F9F9"/>
+        </w:rPr>
+        <w:t xml:space="preserve">, </w:t>
+      </w:r>
+      <w:proofErr w:type="spellStart"/>
+      <w:r>
+        <w:rPr>
+          <w:rFonts w:ascii="Consolas" w:hAnsi="Consolas"/>
+          <w:color w:val="030303"/>
+          <w:sz w:val="20"/>
+          <w:szCs w:val="20"/>
+          <w:shd w:val="clear" w:color="auto" w:fill="F9F9F9"/>
+        </w:rPr>
+        <w:t>eiTax</w:t>
+      </w:r>
+      <w:proofErr w:type="spellEnd"/>
+      <w:r>
+        <w:rPr>
+          <w:rFonts w:ascii="Consolas" w:hAnsi="Consolas"/>
+          <w:color w:val="030303"/>
+          <w:sz w:val="20"/>
+          <w:szCs w:val="20"/>
+          <w:shd w:val="clear" w:color="auto" w:fill="F9F9F9"/>
+        </w:rPr>
+        <w:t xml:space="preserve">, </w:t>
+      </w:r>
+      <w:proofErr w:type="spellStart"/>
+      <w:r>
+        <w:rPr>
+          <w:rFonts w:ascii="Consolas" w:hAnsi="Consolas"/>
+          <w:color w:val="030303"/>
+          <w:sz w:val="20"/>
+          <w:szCs w:val="20"/>
+          <w:shd w:val="clear" w:color="auto" w:fill="F9F9F9"/>
+        </w:rPr>
+        <w:t>federalTax</w:t>
+      </w:r>
+      <w:proofErr w:type="spellEnd"/>
+      <w:r>
+        <w:rPr>
+          <w:rFonts w:ascii="Consolas" w:hAnsi="Consolas"/>
+          <w:color w:val="030303"/>
+          <w:sz w:val="20"/>
+          <w:szCs w:val="20"/>
+          <w:shd w:val="clear" w:color="auto" w:fill="F9F9F9"/>
+        </w:rPr>
+        <w:t xml:space="preserve">, </w:t>
+      </w:r>
+      <w:proofErr w:type="spellStart"/>
+      <w:proofErr w:type="gramStart"/>
+      <w:r>
+        <w:rPr>
+          <w:rFonts w:ascii="Consolas" w:hAnsi="Consolas"/>
+          <w:color w:val="030303"/>
+          <w:sz w:val="20"/>
+          <w:szCs w:val="20"/>
+          <w:shd w:val="clear" w:color="auto" w:fill="F9F9F9"/>
+        </w:rPr>
+        <w:t>netPay</w:t>
+      </w:r>
+      <w:proofErr w:type="spellEnd"/>
+      <w:r>
+        <w:rPr>
+          <w:rFonts w:ascii="Consolas" w:hAnsi="Consolas"/>
+          <w:color w:val="030303"/>
+          <w:sz w:val="20"/>
+          <w:szCs w:val="20"/>
+          <w:shd w:val="clear" w:color="auto" w:fill="F9F9F9"/>
+        </w:rPr>
+        <w:t>;</w:t>
+      </w:r>
+      <w:proofErr w:type="gramEnd"/>
+    </w:p>
+    <w:p>
+      <w:pPr>
+        <w:rPr>
+          <w:rFonts w:ascii="Consolas" w:hAnsi="Consolas"/>
+          <w:color w:val="030303"/>
+          <w:sz w:val="20"/>
+          <w:szCs w:val="20"/>
+          <w:shd w:val="clear" w:color="auto" w:fill="F9F9F9"/>
+        </w:rPr>
+      </w:pPr>
+      <w:r>
+        <w:rPr>
+          <w:rFonts w:ascii="Consolas" w:hAnsi="Consolas"/>
+          <w:color w:val="030303"/>
+          <w:sz w:val="20"/>
+          <w:szCs w:val="20"/>
+          <w:shd w:val="clear" w:color="auto" w:fill="F9F9F9"/>
+        </w:rPr>
+        <w:tab/>
+      </w:r>
+      <w:r>
+        <w:rPr>
+          <w:rFonts w:ascii="Consolas" w:hAnsi="Consolas"/>
+          <w:color w:val="030303"/>
+          <w:sz w:val="20"/>
+          <w:szCs w:val="20"/>
+          <w:shd w:val="clear" w:color="auto" w:fill="F9F9F9"/>
+        </w:rPr>
+        <w:tab/>
+        <w:t xml:space="preserve">int </w:t>
+      </w:r>
+      <w:proofErr w:type="gramStart"/>
+      <w:r>
+        <w:rPr>
+          <w:rFonts w:ascii="Consolas" w:hAnsi="Consolas"/>
+          <w:color w:val="030303"/>
+          <w:sz w:val="20"/>
+          <w:szCs w:val="20"/>
+          <w:shd w:val="clear" w:color="auto" w:fill="F9F9F9"/>
+        </w:rPr>
+        <w:t>holidays;</w:t>
+      </w:r>
+      <w:proofErr w:type="gramEnd"/>
+    </w:p>
+    <w:p>
+      <w:pPr>
+        <w:rPr>
+          <w:rFonts w:ascii="Consolas" w:hAnsi="Consolas"/>
+          <w:color w:val="030303"/>
+          <w:sz w:val="20"/>
+          <w:szCs w:val="20"/>
+          <w:shd w:val="clear" w:color="auto" w:fill="F9F9F9"/>
+        </w:rPr>
+      </w:pPr>
+    </w:p>
+    <w:p>
+      <w:pPr>
+        <w:rPr>
+          <w:rFonts w:ascii="Consolas" w:hAnsi="Consolas"/>
+          <w:color w:val="030303"/>
+          <w:sz w:val="20"/>
+          <w:szCs w:val="20"/>
+          <w:shd w:val="clear" w:color="auto" w:fill="F9F9F9"/>
+        </w:rPr>
+      </w:pPr>
+      <w:r>
+        <w:rPr>
+          <w:rFonts w:ascii="Consolas" w:hAnsi="Consolas"/>
+          <w:color w:val="030303"/>
+          <w:sz w:val="20"/>
+          <w:szCs w:val="20"/>
+          <w:shd w:val="clear" w:color="auto" w:fill="F9F9F9"/>
+        </w:rPr>
+        <w:tab/>
+      </w:r>
+      <w:r>
+        <w:rPr>
+          <w:rFonts w:ascii="Consolas" w:hAnsi="Consolas"/>
+          <w:color w:val="030303"/>
+          <w:sz w:val="20"/>
+          <w:szCs w:val="20"/>
+          <w:shd w:val="clear" w:color="auto" w:fill="F9F9F9"/>
+        </w:rPr>
+        <w:tab/>
+        <w:t>// Obtains user input for hours worked, bonus hours, and holidays</w:t>
+      </w:r>
+    </w:p>
+    <w:p>
+      <w:pPr>
+        <w:rPr>
+          <w:rFonts w:ascii="Consolas" w:hAnsi="Consolas"/>
+          <w:color w:val="030303"/>
+          <w:sz w:val="20"/>
+          <w:szCs w:val="20"/>
+          <w:shd w:val="clear" w:color="auto" w:fill="F9F9F9"/>
+        </w:rPr>
+      </w:pPr>
+      <w:r>
+        <w:rPr>
+          <w:rFonts w:ascii="Consolas" w:hAnsi="Consolas"/>
+          <w:color w:val="030303"/>
+          <w:sz w:val="20"/>
+          <w:szCs w:val="20"/>
+          <w:shd w:val="clear" w:color="auto" w:fill="F9F9F9"/>
+        </w:rPr>
+        <w:tab/>
+      </w:r>
+      <w:r>
+        <w:rPr>
+          <w:rFonts w:ascii="Consolas" w:hAnsi="Consolas"/>
+          <w:color w:val="030303"/>
+          <w:sz w:val="20"/>
+          <w:szCs w:val="20"/>
+          <w:shd w:val="clear" w:color="auto" w:fill="F9F9F9"/>
+        </w:rPr>
+        <w:tab/>
+      </w:r>
+      <w:proofErr w:type="spellStart"/>
+      <w:r>
+        <w:rPr>
+          <w:rFonts w:ascii="Consolas" w:hAnsi="Consolas"/>
+          <w:color w:val="030303"/>
+          <w:sz w:val="20"/>
+          <w:szCs w:val="20"/>
+          <w:shd w:val="clear" w:color="auto" w:fill="F9F9F9"/>
+        </w:rPr>
+        <w:t>hoursWorked</w:t>
+      </w:r>
+      <w:proofErr w:type="spellEnd"/>
+      <w:r>
+        <w:rPr>
+          <w:rFonts w:ascii="Consolas" w:hAnsi="Consolas"/>
+          <w:color w:val="030303"/>
+          <w:sz w:val="20"/>
+          <w:szCs w:val="20"/>
+          <w:shd w:val="clear" w:color="auto" w:fill="F9F9F9"/>
+        </w:rPr>
+        <w:t xml:space="preserve"> = </w:t>
+      </w:r>
+      <w:proofErr w:type="spellStart"/>
+      <w:r>
+        <w:rPr>
+          <w:rFonts w:ascii="Consolas" w:hAnsi="Consolas"/>
+          <w:color w:val="030303"/>
+          <w:sz w:val="20"/>
+          <w:szCs w:val="20"/>
+          <w:shd w:val="clear" w:color="auto" w:fill="F9F9F9"/>
+        </w:rPr>
+        <w:t>Double.parseDouble</w:t>
+      </w:r>
+      <w:proofErr w:type="spellEnd"/>
+      <w:r>
+        <w:rPr>
+          <w:rFonts w:ascii="Consolas" w:hAnsi="Consolas"/>
+          <w:color w:val="030303"/>
+          <w:sz w:val="20"/>
+          <w:szCs w:val="20"/>
+          <w:shd w:val="clear" w:color="auto" w:fill="F9F9F9"/>
+        </w:rPr>
+        <w:t>(</w:t>
+      </w:r>
+      <w:proofErr w:type="spellStart"/>
+      <w:r>
+        <w:rPr>
+          <w:rFonts w:ascii="Consolas" w:hAnsi="Consolas"/>
+          <w:color w:val="030303"/>
+          <w:sz w:val="20"/>
+          <w:szCs w:val="20"/>
+          <w:shd w:val="clear" w:color="auto" w:fill="F9F9F9"/>
+        </w:rPr>
+        <w:t>JOptionPane.showInputDialog</w:t>
+      </w:r>
+      <w:proofErr w:type="spellEnd"/>
+      <w:r>
+        <w:rPr>
+          <w:rFonts w:ascii="Consolas" w:hAnsi="Consolas"/>
+          <w:color w:val="030303"/>
+          <w:sz w:val="20"/>
+          <w:szCs w:val="20"/>
+          <w:shd w:val="clear" w:color="auto" w:fill="F9F9F9"/>
+        </w:rPr>
+        <w:t>("Hours worked")</w:t>
+      </w:r>
+      <w:proofErr w:type="gramStart"/>
+      <w:r>
+        <w:rPr>
+          <w:rFonts w:ascii="Consolas" w:hAnsi="Consolas"/>
+          <w:color w:val="030303"/>
+          <w:sz w:val="20"/>
+          <w:szCs w:val="20"/>
+          <w:shd w:val="clear" w:color="auto" w:fill="F9F9F9"/>
+        </w:rPr>
+        <w:t>);</w:t>
+      </w:r>
+      <w:proofErr w:type="gramEnd"/>
+    </w:p>
+    <w:p>
+      <w:pPr>
+        <w:rPr>
+          <w:rFonts w:ascii="Consolas" w:hAnsi="Consolas"/>
+          <w:color w:val="030303"/>
+          <w:sz w:val="20"/>
+          <w:szCs w:val="20"/>
+          <w:shd w:val="clear" w:color="auto" w:fill="F9F9F9"/>
+        </w:rPr>
+      </w:pPr>
+      <w:r>
+        <w:rPr>
+          <w:rFonts w:ascii="Consolas" w:hAnsi="Consolas"/>
+          <w:color w:val="030303"/>
+          <w:sz w:val="20"/>
+          <w:szCs w:val="20"/>
+          <w:shd w:val="clear" w:color="auto" w:fill="F9F9F9"/>
+        </w:rPr>
+        <w:tab/>
+      </w:r>
+      <w:r>
+        <w:rPr>
+          <w:rFonts w:ascii="Consolas" w:hAnsi="Consolas"/>
+          <w:color w:val="030303"/>
+          <w:sz w:val="20"/>
+          <w:szCs w:val="20"/>
+          <w:shd w:val="clear" w:color="auto" w:fill="F9F9F9"/>
+        </w:rPr>
+        <w:tab/>
+      </w:r>
+      <w:proofErr w:type="spellStart"/>
+      <w:r>
+        <w:rPr>
+          <w:rFonts w:ascii="Consolas" w:hAnsi="Consolas"/>
+          <w:color w:val="030303"/>
+          <w:sz w:val="20"/>
+          <w:szCs w:val="20"/>
+          <w:shd w:val="clear" w:color="auto" w:fill="F9F9F9"/>
+        </w:rPr>
+        <w:t>bonusHours</w:t>
+      </w:r>
+      <w:proofErr w:type="spellEnd"/>
+      <w:r>
+        <w:rPr>
+          <w:rFonts w:ascii="Consolas" w:hAnsi="Consolas"/>
+          <w:color w:val="030303"/>
+          <w:sz w:val="20"/>
+          <w:szCs w:val="20"/>
+          <w:shd w:val="clear" w:color="auto" w:fill="F9F9F9"/>
+        </w:rPr>
+        <w:t xml:space="preserve"> = </w:t>
+      </w:r>
+      <w:proofErr w:type="spellStart"/>
+      <w:r>
+        <w:rPr>
+          <w:rFonts w:ascii="Consolas" w:hAnsi="Consolas"/>
+          <w:color w:val="030303"/>
+          <w:sz w:val="20"/>
+          <w:szCs w:val="20"/>
+          <w:shd w:val="clear" w:color="auto" w:fill="F9F9F9"/>
+        </w:rPr>
+        <w:t>Double.parseDouble</w:t>
+      </w:r>
+      <w:proofErr w:type="spellEnd"/>
+      <w:r>
+        <w:rPr>
+          <w:rFonts w:ascii="Consolas" w:hAnsi="Consolas"/>
+          <w:color w:val="030303"/>
+          <w:sz w:val="20"/>
+          <w:szCs w:val="20"/>
+          <w:shd w:val="clear" w:color="auto" w:fill="F9F9F9"/>
+        </w:rPr>
+        <w:t>(</w:t>
+      </w:r>
+      <w:proofErr w:type="spellStart"/>
+      <w:r>
+        <w:rPr>
+          <w:rFonts w:ascii="Consolas" w:hAnsi="Consolas"/>
+          <w:color w:val="030303"/>
+          <w:sz w:val="20"/>
+          <w:szCs w:val="20"/>
+          <w:shd w:val="clear" w:color="auto" w:fill="F9F9F9"/>
+        </w:rPr>
+        <w:t>JOptionPane.showInputDialog</w:t>
+      </w:r>
+      <w:proofErr w:type="spellEnd"/>
+      <w:r>
+        <w:rPr>
+          <w:rFonts w:ascii="Consolas" w:hAnsi="Consolas"/>
+          <w:color w:val="030303"/>
+          <w:sz w:val="20"/>
+          <w:szCs w:val="20"/>
+          <w:shd w:val="clear" w:color="auto" w:fill="F9F9F9"/>
+        </w:rPr>
+        <w:t>("Bonus Hours worked")</w:t>
+      </w:r>
+      <w:proofErr w:type="gramStart"/>
+      <w:r>
+        <w:rPr>
+          <w:rFonts w:ascii="Consolas" w:hAnsi="Consolas"/>
+          <w:color w:val="030303"/>
+          <w:sz w:val="20"/>
+          <w:szCs w:val="20"/>
+          <w:shd w:val="clear" w:color="auto" w:fill="F9F9F9"/>
+        </w:rPr>
+        <w:t>);</w:t>
+      </w:r>
+      <w:proofErr w:type="gramEnd"/>
+    </w:p>
+    <w:p>
+      <w:pPr>
+        <w:rPr>
+          <w:rFonts w:ascii="Consolas" w:hAnsi="Consolas"/>
+          <w:color w:val="030303"/>
+          <w:sz w:val="20"/>
+          <w:szCs w:val="20"/>
+          <w:shd w:val="clear" w:color="auto" w:fill="F9F9F9"/>
+        </w:rPr>
+      </w:pPr>
+      <w:r>
+        <w:rPr>
+          <w:rFonts w:ascii="Consolas" w:hAnsi="Consolas"/>
+          <w:color w:val="030303"/>
+          <w:sz w:val="20"/>
+          <w:szCs w:val="20"/>
+          <w:shd w:val="clear" w:color="auto" w:fill="F9F9F9"/>
+        </w:rPr>
+        <w:tab/>
+      </w:r>
+      <w:r>
+        <w:rPr>
+          <w:rFonts w:ascii="Consolas" w:hAnsi="Consolas"/>
+          <w:color w:val="030303"/>
+          <w:sz w:val="20"/>
+          <w:szCs w:val="20"/>
+          <w:shd w:val="clear" w:color="auto" w:fill="F9F9F9"/>
+        </w:rPr>
+        <w:tab/>
+        <w:t xml:space="preserve">holidays = </w:t>
+      </w:r>
+      <w:proofErr w:type="spellStart"/>
+      <w:r>
+        <w:rPr>
+          <w:rFonts w:ascii="Consolas" w:hAnsi="Consolas"/>
+          <w:color w:val="030303"/>
+          <w:sz w:val="20"/>
+          <w:szCs w:val="20"/>
+          <w:shd w:val="clear" w:color="auto" w:fill="F9F9F9"/>
+        </w:rPr>
+        <w:t>Integer.parseInt</w:t>
+      </w:r>
+      <w:proofErr w:type="spellEnd"/>
+      <w:r>
+        <w:rPr>
+          <w:rFonts w:ascii="Consolas" w:hAnsi="Consolas"/>
+          <w:color w:val="030303"/>
+          <w:sz w:val="20"/>
+          <w:szCs w:val="20"/>
+          <w:shd w:val="clear" w:color="auto" w:fill="F9F9F9"/>
+        </w:rPr>
+        <w:t>(</w:t>
+      </w:r>
+      <w:proofErr w:type="spellStart"/>
+      <w:r>
+        <w:rPr>
+          <w:rFonts w:ascii="Consolas" w:hAnsi="Consolas"/>
+          <w:color w:val="030303"/>
+          <w:sz w:val="20"/>
+          <w:szCs w:val="20"/>
+          <w:shd w:val="clear" w:color="auto" w:fill="F9F9F9"/>
+        </w:rPr>
+        <w:t>JOptionPane.showInputDialog</w:t>
+      </w:r>
+      <w:proofErr w:type="spellEnd"/>
+      <w:r>
+        <w:rPr>
+          <w:rFonts w:ascii="Consolas" w:hAnsi="Consolas"/>
+          <w:color w:val="030303"/>
+          <w:sz w:val="20"/>
+          <w:szCs w:val="20"/>
+          <w:shd w:val="clear" w:color="auto" w:fill="F9F9F9"/>
+        </w:rPr>
+        <w:t>("Holidays")</w:t>
+      </w:r>
+      <w:proofErr w:type="gramStart"/>
+      <w:r>
+        <w:rPr>
+          <w:rFonts w:ascii="Consolas" w:hAnsi="Consolas"/>
+          <w:color w:val="030303"/>
+          <w:sz w:val="20"/>
+          <w:szCs w:val="20"/>
+          <w:shd w:val="clear" w:color="auto" w:fill="F9F9F9"/>
+        </w:rPr>
+        <w:t>);</w:t>
+      </w:r>
+      <w:proofErr w:type="gramEnd"/>
+    </w:p>
+    <w:p>
+      <w:pPr>
+        <w:rPr>
+          <w:rFonts w:ascii="Consolas" w:hAnsi="Consolas"/>
+          <w:color w:val="030303"/>
+          <w:sz w:val="20"/>
+          <w:szCs w:val="20"/>
+          <w:shd w:val="clear" w:color="auto" w:fill="F9F9F9"/>
+        </w:rPr>
+      </w:pPr>
+    </w:p>
+    <w:p>
+      <w:pPr>
+        <w:rPr>
+          <w:rFonts w:ascii="Consolas" w:hAnsi="Consolas"/>
+          <w:color w:val="030303"/>
+          <w:sz w:val="20"/>
+          <w:szCs w:val="20"/>
+          <w:shd w:val="clear" w:color="auto" w:fill="F9F9F9"/>
+        </w:rPr>
+      </w:pPr>
+      <w:r>
+        <w:rPr>
+          <w:rFonts w:ascii="Consolas" w:hAnsi="Consolas"/>
+          <w:color w:val="030303"/>
+          <w:sz w:val="20"/>
+          <w:szCs w:val="20"/>
+          <w:shd w:val="clear" w:color="auto" w:fill="F9F9F9"/>
+        </w:rPr>
+        <w:tab/>
+      </w:r>
+      <w:r>
+        <w:rPr>
+          <w:rFonts w:ascii="Consolas" w:hAnsi="Consolas"/>
+          <w:color w:val="030303"/>
+          <w:sz w:val="20"/>
+          <w:szCs w:val="20"/>
+          <w:shd w:val="clear" w:color="auto" w:fill="F9F9F9"/>
+        </w:rPr>
+        <w:tab/>
+        <w:t>// Calculating various pays and earnings</w:t>
+      </w:r>
+    </w:p>
+    <w:p>
+      <w:pPr>
+        <w:rPr>
+          <w:rFonts w:ascii="Consolas" w:hAnsi="Consolas"/>
+          <w:color w:val="030303"/>
+          <w:sz w:val="20"/>
+          <w:szCs w:val="20"/>
+          <w:shd w:val="clear" w:color="auto" w:fill="F9F9F9"/>
+        </w:rPr>
+      </w:pPr>
+      <w:r>
+        <w:rPr>
+          <w:rFonts w:ascii="Consolas" w:hAnsi="Consolas"/>
+          <w:color w:val="030303"/>
+          <w:sz w:val="20"/>
+          <w:szCs w:val="20"/>
+          <w:shd w:val="clear" w:color="auto" w:fill="F9F9F9"/>
+        </w:rPr>
+        <w:tab/>
+      </w:r>
+      <w:r>
+        <w:rPr>
+          <w:rFonts w:ascii="Consolas" w:hAnsi="Consolas"/>
+          <w:color w:val="030303"/>
+          <w:sz w:val="20"/>
+          <w:szCs w:val="20"/>
+          <w:shd w:val="clear" w:color="auto" w:fill="F9F9F9"/>
+        </w:rPr>
+        <w:tab/>
+      </w:r>
+      <w:proofErr w:type="spellStart"/>
+      <w:r>
+        <w:rPr>
+          <w:rFonts w:ascii="Consolas" w:hAnsi="Consolas"/>
+          <w:color w:val="030303"/>
+          <w:sz w:val="20"/>
+          <w:szCs w:val="20"/>
+          <w:shd w:val="clear" w:color="auto" w:fill="F9F9F9"/>
+        </w:rPr>
+        <w:t>regularPay</w:t>
+      </w:r>
+      <w:proofErr w:type="spellEnd"/>
+      <w:r>
+        <w:rPr>
+          <w:rFonts w:ascii="Consolas" w:hAnsi="Consolas"/>
+          <w:color w:val="030303"/>
+          <w:sz w:val="20"/>
+          <w:szCs w:val="20"/>
+          <w:shd w:val="clear" w:color="auto" w:fill="F9F9F9"/>
+        </w:rPr>
+        <w:t xml:space="preserve"> = </w:t>
+      </w:r>
+      <w:proofErr w:type="spellStart"/>
+      <w:r>
+        <w:rPr>
+          <w:rFonts w:ascii="Consolas" w:hAnsi="Consolas"/>
+          <w:color w:val="030303"/>
+          <w:sz w:val="20"/>
+          <w:szCs w:val="20"/>
+          <w:shd w:val="clear" w:color="auto" w:fill="F9F9F9"/>
+        </w:rPr>
+        <w:t>hoursWorked</w:t>
+      </w:r>
+      <w:proofErr w:type="spellEnd"/>
+      <w:r>
+        <w:rPr>
+          <w:rFonts w:ascii="Consolas" w:hAnsi="Consolas"/>
+          <w:color w:val="030303"/>
+          <w:sz w:val="20"/>
+          <w:szCs w:val="20"/>
+          <w:shd w:val="clear" w:color="auto" w:fill="F9F9F9"/>
+        </w:rPr>
+        <w:t xml:space="preserve"> * SOLO_PAY_</w:t>
+      </w:r>
+      <w:proofErr w:type="gramStart"/>
+      <w:r>
+        <w:rPr>
+          <w:rFonts w:ascii="Consolas" w:hAnsi="Consolas"/>
+          <w:color w:val="030303"/>
+          <w:sz w:val="20"/>
+          <w:szCs w:val="20"/>
+          <w:shd w:val="clear" w:color="auto" w:fill="F9F9F9"/>
+        </w:rPr>
+        <w:t>RATE;</w:t>
+      </w:r>
+      <w:proofErr w:type="gramEnd"/>
+    </w:p>
+    <w:p>
+      <w:pPr>
+        <w:rPr>
+          <w:rFonts w:ascii="Consolas" w:hAnsi="Consolas"/>
+          <w:color w:val="030303"/>
+          <w:sz w:val="20"/>
+          <w:szCs w:val="20"/>
+          <w:shd w:val="clear" w:color="auto" w:fill="F9F9F9"/>
+        </w:rPr>
+      </w:pPr>
+      <w:r>
+        <w:rPr>
+          <w:rFonts w:ascii="Consolas" w:hAnsi="Consolas"/>
+          <w:color w:val="030303"/>
+          <w:sz w:val="20"/>
+          <w:szCs w:val="20"/>
+          <w:shd w:val="clear" w:color="auto" w:fill="F9F9F9"/>
+        </w:rPr>
+        <w:tab/>
+      </w:r>
+      <w:r>
+        <w:rPr>
+          <w:rFonts w:ascii="Consolas" w:hAnsi="Consolas"/>
+          <w:color w:val="030303"/>
+          <w:sz w:val="20"/>
+          <w:szCs w:val="20"/>
+          <w:shd w:val="clear" w:color="auto" w:fill="F9F9F9"/>
+        </w:rPr>
+        <w:tab/>
+      </w:r>
+      <w:proofErr w:type="spellStart"/>
+      <w:r>
+        <w:rPr>
+          <w:rFonts w:ascii="Consolas" w:hAnsi="Consolas"/>
+          <w:color w:val="030303"/>
+          <w:sz w:val="20"/>
+          <w:szCs w:val="20"/>
+          <w:shd w:val="clear" w:color="auto" w:fill="F9F9F9"/>
+        </w:rPr>
+        <w:t>bonusPay</w:t>
+      </w:r>
+      <w:proofErr w:type="spellEnd"/>
+      <w:r>
+        <w:rPr>
+          <w:rFonts w:ascii="Consolas" w:hAnsi="Consolas"/>
+          <w:color w:val="030303"/>
+          <w:sz w:val="20"/>
+          <w:szCs w:val="20"/>
+          <w:shd w:val="clear" w:color="auto" w:fill="F9F9F9"/>
+        </w:rPr>
+        <w:t xml:space="preserve"> = </w:t>
+      </w:r>
+      <w:proofErr w:type="spellStart"/>
+      <w:r>
+        <w:rPr>
+          <w:rFonts w:ascii="Consolas" w:hAnsi="Consolas"/>
+          <w:color w:val="030303"/>
+          <w:sz w:val="20"/>
+          <w:szCs w:val="20"/>
+          <w:shd w:val="clear" w:color="auto" w:fill="F9F9F9"/>
+        </w:rPr>
+        <w:t>bonusHours</w:t>
+      </w:r>
+      <w:proofErr w:type="spellEnd"/>
+      <w:r>
+        <w:rPr>
+          <w:rFonts w:ascii="Consolas" w:hAnsi="Consolas"/>
+          <w:color w:val="030303"/>
+          <w:sz w:val="20"/>
+          <w:szCs w:val="20"/>
+          <w:shd w:val="clear" w:color="auto" w:fill="F9F9F9"/>
+        </w:rPr>
+        <w:t xml:space="preserve"> * SOLO_PAY_RATE * BONUS_</w:t>
+      </w:r>
+      <w:proofErr w:type="gramStart"/>
+      <w:r>
+        <w:rPr>
+          <w:rFonts w:ascii="Consolas" w:hAnsi="Consolas"/>
+          <w:color w:val="030303"/>
+          <w:sz w:val="20"/>
+          <w:szCs w:val="20"/>
+          <w:shd w:val="clear" w:color="auto" w:fill="F9F9F9"/>
+        </w:rPr>
+        <w:t>PCT;</w:t>
+      </w:r>
+      <w:proofErr w:type="gramEnd"/>
+    </w:p>
+    <w:p>
+      <w:pPr>
+        <w:rPr>
+          <w:rFonts w:ascii="Consolas" w:hAnsi="Consolas"/>
+          <w:color w:val="030303"/>
+          <w:sz w:val="20"/>
+          <w:szCs w:val="20"/>
+          <w:shd w:val="clear" w:color="auto" w:fill="F9F9F9"/>
+        </w:rPr>
+      </w:pPr>
+      <w:r>
+        <w:rPr>
+          <w:rFonts w:ascii="Consolas" w:hAnsi="Consolas"/>
+          <w:color w:val="030303"/>
+          <w:sz w:val="20"/>
+          <w:szCs w:val="20"/>
+          <w:shd w:val="clear" w:color="auto" w:fill="F9F9F9"/>
+        </w:rPr>
+        <w:tab/>
+      </w:r>
+      <w:r>
+        <w:rPr>
+          <w:rFonts w:ascii="Consolas" w:hAnsi="Consolas"/>
+          <w:color w:val="030303"/>
+          <w:sz w:val="20"/>
+          <w:szCs w:val="20"/>
+          <w:shd w:val="clear" w:color="auto" w:fill="F9F9F9"/>
+        </w:rPr>
+        <w:tab/>
+      </w:r>
+      <w:proofErr w:type="spellStart"/>
+      <w:r>
+        <w:rPr>
+          <w:rFonts w:ascii="Consolas" w:hAnsi="Consolas"/>
+          <w:color w:val="030303"/>
+          <w:sz w:val="20"/>
+          <w:szCs w:val="20"/>
+          <w:shd w:val="clear" w:color="auto" w:fill="F9F9F9"/>
+        </w:rPr>
+        <w:t>holidaysPay</w:t>
+      </w:r>
+      <w:proofErr w:type="spellEnd"/>
+      <w:r>
+        <w:rPr>
+          <w:rFonts w:ascii="Consolas" w:hAnsi="Consolas"/>
+          <w:color w:val="030303"/>
+          <w:sz w:val="20"/>
+          <w:szCs w:val="20"/>
+          <w:shd w:val="clear" w:color="auto" w:fill="F9F9F9"/>
+        </w:rPr>
+        <w:t xml:space="preserve"> = holidays * HOLIDAY_</w:t>
+      </w:r>
+      <w:proofErr w:type="gramStart"/>
+      <w:r>
+        <w:rPr>
+          <w:rFonts w:ascii="Consolas" w:hAnsi="Consolas"/>
+          <w:color w:val="030303"/>
+          <w:sz w:val="20"/>
+          <w:szCs w:val="20"/>
+          <w:shd w:val="clear" w:color="auto" w:fill="F9F9F9"/>
+        </w:rPr>
+        <w:t>PAY;</w:t>
+      </w:r>
+      <w:proofErr w:type="gramEnd"/>
+    </w:p>
+    <w:p>
+      <w:pPr>
+        <w:rPr>
+          <w:rFonts w:ascii="Consolas" w:hAnsi="Consolas"/>
+          <w:color w:val="030303"/>
+          <w:sz w:val="20"/>
+          <w:szCs w:val="20"/>
+          <w:shd w:val="clear" w:color="auto" w:fill="F9F9F9"/>
+        </w:rPr>
+      </w:pPr>
+      <w:r>
+        <w:rPr>
+          <w:rFonts w:ascii="Consolas" w:hAnsi="Consolas"/>
+          <w:color w:val="030303"/>
+          <w:sz w:val="20"/>
+          <w:szCs w:val="20"/>
+          <w:shd w:val="clear" w:color="auto" w:fill="F9F9F9"/>
+        </w:rPr>
+        <w:lastRenderedPageBreak/>
+        <w:tab/>
+      </w:r>
+      <w:r>
+        <w:rPr>
+          <w:rFonts w:ascii="Consolas" w:hAnsi="Consolas"/>
+          <w:color w:val="030303"/>
+          <w:sz w:val="20"/>
+          <w:szCs w:val="20"/>
+          <w:shd w:val="clear" w:color="auto" w:fill="F9F9F9"/>
+        </w:rPr>
+        <w:tab/>
+        <w:t xml:space="preserve">earnings = </w:t>
+      </w:r>
+      <w:proofErr w:type="spellStart"/>
+      <w:r>
+        <w:rPr>
+          <w:rFonts w:ascii="Consolas" w:hAnsi="Consolas"/>
+          <w:color w:val="030303"/>
+          <w:sz w:val="20"/>
+          <w:szCs w:val="20"/>
+          <w:shd w:val="clear" w:color="auto" w:fill="F9F9F9"/>
+        </w:rPr>
+        <w:t>regularPay</w:t>
+      </w:r>
+      <w:proofErr w:type="spellEnd"/>
+      <w:r>
+        <w:rPr>
+          <w:rFonts w:ascii="Consolas" w:hAnsi="Consolas"/>
+          <w:color w:val="030303"/>
+          <w:sz w:val="20"/>
+          <w:szCs w:val="20"/>
+          <w:shd w:val="clear" w:color="auto" w:fill="F9F9F9"/>
+        </w:rPr>
+        <w:t xml:space="preserve"> + </w:t>
+      </w:r>
+      <w:proofErr w:type="spellStart"/>
+      <w:r>
+        <w:rPr>
+          <w:rFonts w:ascii="Consolas" w:hAnsi="Consolas"/>
+          <w:color w:val="030303"/>
+          <w:sz w:val="20"/>
+          <w:szCs w:val="20"/>
+          <w:shd w:val="clear" w:color="auto" w:fill="F9F9F9"/>
+        </w:rPr>
+        <w:t>holidaysPay</w:t>
+      </w:r>
+      <w:proofErr w:type="spellEnd"/>
+      <w:r>
+        <w:rPr>
+          <w:rFonts w:ascii="Consolas" w:hAnsi="Consolas"/>
+          <w:color w:val="030303"/>
+          <w:sz w:val="20"/>
+          <w:szCs w:val="20"/>
+          <w:shd w:val="clear" w:color="auto" w:fill="F9F9F9"/>
+        </w:rPr>
+        <w:t xml:space="preserve"> + </w:t>
+      </w:r>
+      <w:proofErr w:type="spellStart"/>
+      <w:proofErr w:type="gramStart"/>
+      <w:r>
+        <w:rPr>
+          <w:rFonts w:ascii="Consolas" w:hAnsi="Consolas"/>
+          <w:color w:val="030303"/>
+          <w:sz w:val="20"/>
+          <w:szCs w:val="20"/>
+          <w:shd w:val="clear" w:color="auto" w:fill="F9F9F9"/>
+        </w:rPr>
+        <w:t>bonusPay</w:t>
+      </w:r>
+      <w:proofErr w:type="spellEnd"/>
+      <w:r>
+        <w:rPr>
+          <w:rFonts w:ascii="Consolas" w:hAnsi="Consolas"/>
+          <w:color w:val="030303"/>
+          <w:sz w:val="20"/>
+          <w:szCs w:val="20"/>
+          <w:shd w:val="clear" w:color="auto" w:fill="F9F9F9"/>
+        </w:rPr>
+        <w:t>;</w:t>
+      </w:r>
+      <w:proofErr w:type="gramEnd"/>
+    </w:p>
+    <w:p>
+      <w:pPr>
+        <w:rPr>
+          <w:rFonts w:ascii="Consolas" w:hAnsi="Consolas"/>
+          <w:color w:val="030303"/>
+          <w:sz w:val="20"/>
+          <w:szCs w:val="20"/>
+          <w:shd w:val="clear" w:color="auto" w:fill="F9F9F9"/>
+        </w:rPr>
+      </w:pPr>
+    </w:p>
+    <w:p>
+      <w:pPr>
+        <w:rPr>
+          <w:rFonts w:ascii="Consolas" w:hAnsi="Consolas"/>
+          <w:color w:val="030303"/>
+          <w:sz w:val="20"/>
+          <w:szCs w:val="20"/>
+          <w:shd w:val="clear" w:color="auto" w:fill="F9F9F9"/>
+        </w:rPr>
+      </w:pPr>
+      <w:r>
+        <w:rPr>
+          <w:rFonts w:ascii="Consolas" w:hAnsi="Consolas"/>
+          <w:color w:val="030303"/>
+          <w:sz w:val="20"/>
+          <w:szCs w:val="20"/>
+          <w:shd w:val="clear" w:color="auto" w:fill="F9F9F9"/>
+        </w:rPr>
+        <w:tab/>
+      </w:r>
+      <w:r>
+        <w:rPr>
+          <w:rFonts w:ascii="Consolas" w:hAnsi="Consolas"/>
+          <w:color w:val="030303"/>
+          <w:sz w:val="20"/>
+          <w:szCs w:val="20"/>
+          <w:shd w:val="clear" w:color="auto" w:fill="F9F9F9"/>
+        </w:rPr>
+        <w:tab/>
+        <w:t>// Calculating taxes</w:t>
+      </w:r>
+    </w:p>
+    <w:p>
+      <w:pPr>
+        <w:rPr>
+          <w:rFonts w:ascii="Consolas" w:hAnsi="Consolas"/>
+          <w:color w:val="030303"/>
+          <w:sz w:val="20"/>
+          <w:szCs w:val="20"/>
+          <w:shd w:val="clear" w:color="auto" w:fill="F9F9F9"/>
+        </w:rPr>
+      </w:pPr>
+      <w:r>
+        <w:rPr>
+          <w:rFonts w:ascii="Consolas" w:hAnsi="Consolas"/>
+          <w:color w:val="030303"/>
+          <w:sz w:val="20"/>
+          <w:szCs w:val="20"/>
+          <w:shd w:val="clear" w:color="auto" w:fill="F9F9F9"/>
+        </w:rPr>
+        <w:tab/>
+      </w:r>
+      <w:r>
+        <w:rPr>
+          <w:rFonts w:ascii="Consolas" w:hAnsi="Consolas"/>
+          <w:color w:val="030303"/>
+          <w:sz w:val="20"/>
+          <w:szCs w:val="20"/>
+          <w:shd w:val="clear" w:color="auto" w:fill="F9F9F9"/>
+        </w:rPr>
+        <w:tab/>
+      </w:r>
+      <w:proofErr w:type="spellStart"/>
+      <w:r>
+        <w:rPr>
+          <w:rFonts w:ascii="Consolas" w:hAnsi="Consolas"/>
+          <w:color w:val="030303"/>
+          <w:sz w:val="20"/>
+          <w:szCs w:val="20"/>
+          <w:shd w:val="clear" w:color="auto" w:fill="F9F9F9"/>
+        </w:rPr>
+        <w:t>ccpTax</w:t>
+      </w:r>
+      <w:proofErr w:type="spellEnd"/>
+      <w:r>
+        <w:rPr>
+          <w:rFonts w:ascii="Consolas" w:hAnsi="Consolas"/>
+          <w:color w:val="030303"/>
+          <w:sz w:val="20"/>
+          <w:szCs w:val="20"/>
+          <w:shd w:val="clear" w:color="auto" w:fill="F9F9F9"/>
+        </w:rPr>
+        <w:t xml:space="preserve"> = earnings * CPP_</w:t>
+      </w:r>
+      <w:proofErr w:type="gramStart"/>
+      <w:r>
+        <w:rPr>
+          <w:rFonts w:ascii="Consolas" w:hAnsi="Consolas"/>
+          <w:color w:val="030303"/>
+          <w:sz w:val="20"/>
+          <w:szCs w:val="20"/>
+          <w:shd w:val="clear" w:color="auto" w:fill="F9F9F9"/>
+        </w:rPr>
+        <w:t>EMPLOYEE;</w:t>
+      </w:r>
+      <w:proofErr w:type="gramEnd"/>
+    </w:p>
+    <w:p>
+      <w:pPr>
+        <w:rPr>
+          <w:rFonts w:ascii="Consolas" w:hAnsi="Consolas"/>
+          <w:color w:val="030303"/>
+          <w:sz w:val="20"/>
+          <w:szCs w:val="20"/>
+          <w:shd w:val="clear" w:color="auto" w:fill="F9F9F9"/>
+        </w:rPr>
+      </w:pPr>
+      <w:r>
+        <w:rPr>
+          <w:rFonts w:ascii="Consolas" w:hAnsi="Consolas"/>
+          <w:color w:val="030303"/>
+          <w:sz w:val="20"/>
+          <w:szCs w:val="20"/>
+          <w:shd w:val="clear" w:color="auto" w:fill="F9F9F9"/>
+        </w:rPr>
+        <w:tab/>
+      </w:r>
+      <w:r>
+        <w:rPr>
+          <w:rFonts w:ascii="Consolas" w:hAnsi="Consolas"/>
+          <w:color w:val="030303"/>
+          <w:sz w:val="20"/>
+          <w:szCs w:val="20"/>
+          <w:shd w:val="clear" w:color="auto" w:fill="F9F9F9"/>
+        </w:rPr>
+        <w:tab/>
+      </w:r>
+      <w:proofErr w:type="spellStart"/>
+      <w:r>
+        <w:rPr>
+          <w:rFonts w:ascii="Consolas" w:hAnsi="Consolas"/>
+          <w:color w:val="030303"/>
+          <w:sz w:val="20"/>
+          <w:szCs w:val="20"/>
+          <w:shd w:val="clear" w:color="auto" w:fill="F9F9F9"/>
+        </w:rPr>
+        <w:t>eiTax</w:t>
+      </w:r>
+      <w:proofErr w:type="spellEnd"/>
+      <w:r>
+        <w:rPr>
+          <w:rFonts w:ascii="Consolas" w:hAnsi="Consolas"/>
+          <w:color w:val="030303"/>
+          <w:sz w:val="20"/>
+          <w:szCs w:val="20"/>
+          <w:shd w:val="clear" w:color="auto" w:fill="F9F9F9"/>
+        </w:rPr>
+        <w:t xml:space="preserve"> = earnings * EI_</w:t>
+      </w:r>
+      <w:proofErr w:type="gramStart"/>
+      <w:r>
+        <w:rPr>
+          <w:rFonts w:ascii="Consolas" w:hAnsi="Consolas"/>
+          <w:color w:val="030303"/>
+          <w:sz w:val="20"/>
+          <w:szCs w:val="20"/>
+          <w:shd w:val="clear" w:color="auto" w:fill="F9F9F9"/>
+        </w:rPr>
+        <w:t>EMPLOYEE;</w:t>
+      </w:r>
+      <w:proofErr w:type="gramEnd"/>
+    </w:p>
+    <w:p>
+      <w:pPr>
+        <w:rPr>
+          <w:rFonts w:ascii="Consolas" w:hAnsi="Consolas"/>
+          <w:color w:val="030303"/>
+          <w:sz w:val="20"/>
+          <w:szCs w:val="20"/>
+          <w:shd w:val="clear" w:color="auto" w:fill="F9F9F9"/>
+        </w:rPr>
+      </w:pPr>
+      <w:r>
+        <w:rPr>
+          <w:rFonts w:ascii="Consolas" w:hAnsi="Consolas"/>
+          <w:color w:val="030303"/>
+          <w:sz w:val="20"/>
+          <w:szCs w:val="20"/>
+          <w:shd w:val="clear" w:color="auto" w:fill="F9F9F9"/>
+        </w:rPr>
+        <w:tab/>
+      </w:r>
+      <w:r>
+        <w:rPr>
+          <w:rFonts w:ascii="Consolas" w:hAnsi="Consolas"/>
+          <w:color w:val="030303"/>
+          <w:sz w:val="20"/>
+          <w:szCs w:val="20"/>
+          <w:shd w:val="clear" w:color="auto" w:fill="F9F9F9"/>
+        </w:rPr>
+        <w:tab/>
+      </w:r>
+      <w:proofErr w:type="spellStart"/>
+      <w:r>
+        <w:rPr>
+          <w:rFonts w:ascii="Consolas" w:hAnsi="Consolas"/>
+          <w:color w:val="030303"/>
+          <w:sz w:val="20"/>
+          <w:szCs w:val="20"/>
+          <w:shd w:val="clear" w:color="auto" w:fill="F9F9F9"/>
+        </w:rPr>
+        <w:t>federalTax</w:t>
+      </w:r>
+      <w:proofErr w:type="spellEnd"/>
+      <w:r>
+        <w:rPr>
+          <w:rFonts w:ascii="Consolas" w:hAnsi="Consolas"/>
+          <w:color w:val="030303"/>
+          <w:sz w:val="20"/>
+          <w:szCs w:val="20"/>
+          <w:shd w:val="clear" w:color="auto" w:fill="F9F9F9"/>
+        </w:rPr>
+        <w:t xml:space="preserve"> = earnings * FEDERAL_</w:t>
+      </w:r>
+      <w:proofErr w:type="gramStart"/>
+      <w:r>
+        <w:rPr>
+          <w:rFonts w:ascii="Consolas" w:hAnsi="Consolas"/>
+          <w:color w:val="030303"/>
+          <w:sz w:val="20"/>
+          <w:szCs w:val="20"/>
+          <w:shd w:val="clear" w:color="auto" w:fill="F9F9F9"/>
+        </w:rPr>
+        <w:t>TAX;</w:t>
+      </w:r>
+      <w:proofErr w:type="gramEnd"/>
+    </w:p>
+    <w:p>
+      <w:pPr>
+        <w:rPr>
+          <w:rFonts w:ascii="Consolas" w:hAnsi="Consolas"/>
+          <w:color w:val="030303"/>
+          <w:sz w:val="20"/>
+          <w:szCs w:val="20"/>
+          <w:shd w:val="clear" w:color="auto" w:fill="F9F9F9"/>
+        </w:rPr>
+      </w:pPr>
+    </w:p>
+    <w:p>
+      <w:pPr>
+        <w:rPr>
+          <w:rFonts w:ascii="Consolas" w:hAnsi="Consolas"/>
+          <w:color w:val="030303"/>
+          <w:sz w:val="20"/>
+          <w:szCs w:val="20"/>
+          <w:shd w:val="clear" w:color="auto" w:fill="F9F9F9"/>
+        </w:rPr>
+      </w:pPr>
+      <w:r>
+        <w:rPr>
+          <w:rFonts w:ascii="Consolas" w:hAnsi="Consolas"/>
+          <w:color w:val="030303"/>
+          <w:sz w:val="20"/>
+          <w:szCs w:val="20"/>
+          <w:shd w:val="clear" w:color="auto" w:fill="F9F9F9"/>
+        </w:rPr>
+        <w:tab/>
+      </w:r>
+      <w:r>
+        <w:rPr>
+          <w:rFonts w:ascii="Consolas" w:hAnsi="Consolas"/>
+          <w:color w:val="030303"/>
+          <w:sz w:val="20"/>
+          <w:szCs w:val="20"/>
+          <w:shd w:val="clear" w:color="auto" w:fill="F9F9F9"/>
+        </w:rPr>
+        <w:tab/>
+        <w:t>// Calculating net pay</w:t>
+      </w:r>
+    </w:p>
+    <w:p>
+      <w:pPr>
+        <w:rPr>
+          <w:rFonts w:ascii="Consolas" w:hAnsi="Consolas"/>
+          <w:color w:val="030303"/>
+          <w:sz w:val="20"/>
+          <w:szCs w:val="20"/>
+          <w:shd w:val="clear" w:color="auto" w:fill="F9F9F9"/>
+        </w:rPr>
+      </w:pPr>
+      <w:r>
+        <w:rPr>
+          <w:rFonts w:ascii="Consolas" w:hAnsi="Consolas"/>
+          <w:color w:val="030303"/>
+          <w:sz w:val="20"/>
+          <w:szCs w:val="20"/>
+          <w:shd w:val="clear" w:color="auto" w:fill="F9F9F9"/>
+        </w:rPr>
+        <w:tab/>
+      </w:r>
+      <w:r>
+        <w:rPr>
+          <w:rFonts w:ascii="Consolas" w:hAnsi="Consolas"/>
+          <w:color w:val="030303"/>
+          <w:sz w:val="20"/>
+          <w:szCs w:val="20"/>
+          <w:shd w:val="clear" w:color="auto" w:fill="F9F9F9"/>
+        </w:rPr>
+        <w:tab/>
+      </w:r>
+      <w:proofErr w:type="spellStart"/>
+      <w:r>
+        <w:rPr>
+          <w:rFonts w:ascii="Consolas" w:hAnsi="Consolas"/>
+          <w:color w:val="030303"/>
+          <w:sz w:val="20"/>
+          <w:szCs w:val="20"/>
+          <w:shd w:val="clear" w:color="auto" w:fill="F9F9F9"/>
+        </w:rPr>
+        <w:t>netPay</w:t>
+      </w:r>
+      <w:proofErr w:type="spellEnd"/>
+      <w:r>
+        <w:rPr>
+          <w:rFonts w:ascii="Consolas" w:hAnsi="Consolas"/>
+          <w:color w:val="030303"/>
+          <w:sz w:val="20"/>
+          <w:szCs w:val="20"/>
+          <w:shd w:val="clear" w:color="auto" w:fill="F9F9F9"/>
+        </w:rPr>
+        <w:t xml:space="preserve"> = earnings + </w:t>
+      </w:r>
+      <w:proofErr w:type="spellStart"/>
+      <w:r>
+        <w:rPr>
+          <w:rFonts w:ascii="Consolas" w:hAnsi="Consolas"/>
+          <w:color w:val="030303"/>
+          <w:sz w:val="20"/>
+          <w:szCs w:val="20"/>
+          <w:shd w:val="clear" w:color="auto" w:fill="F9F9F9"/>
+        </w:rPr>
+        <w:t>bonusPay</w:t>
+      </w:r>
+      <w:proofErr w:type="spellEnd"/>
+      <w:r>
+        <w:rPr>
+          <w:rFonts w:ascii="Consolas" w:hAnsi="Consolas"/>
+          <w:color w:val="030303"/>
+          <w:sz w:val="20"/>
+          <w:szCs w:val="20"/>
+          <w:shd w:val="clear" w:color="auto" w:fill="F9F9F9"/>
+        </w:rPr>
+        <w:t xml:space="preserve"> - </w:t>
+      </w:r>
+      <w:proofErr w:type="spellStart"/>
+      <w:r>
+        <w:rPr>
+          <w:rFonts w:ascii="Consolas" w:hAnsi="Consolas"/>
+          <w:color w:val="030303"/>
+          <w:sz w:val="20"/>
+          <w:szCs w:val="20"/>
+          <w:shd w:val="clear" w:color="auto" w:fill="F9F9F9"/>
+        </w:rPr>
+        <w:t>ccpTax</w:t>
+      </w:r>
+      <w:proofErr w:type="spellEnd"/>
+      <w:r>
+        <w:rPr>
+          <w:rFonts w:ascii="Consolas" w:hAnsi="Consolas"/>
+          <w:color w:val="030303"/>
+          <w:sz w:val="20"/>
+          <w:szCs w:val="20"/>
+          <w:shd w:val="clear" w:color="auto" w:fill="F9F9F9"/>
+        </w:rPr>
+        <w:t xml:space="preserve"> - </w:t>
+      </w:r>
+      <w:proofErr w:type="spellStart"/>
+      <w:r>
+        <w:rPr>
+          <w:rFonts w:ascii="Consolas" w:hAnsi="Consolas"/>
+          <w:color w:val="030303"/>
+          <w:sz w:val="20"/>
+          <w:szCs w:val="20"/>
+          <w:shd w:val="clear" w:color="auto" w:fill="F9F9F9"/>
+        </w:rPr>
+        <w:t>eiTax</w:t>
+      </w:r>
+      <w:proofErr w:type="spellEnd"/>
+      <w:r>
+        <w:rPr>
+          <w:rFonts w:ascii="Consolas" w:hAnsi="Consolas"/>
+          <w:color w:val="030303"/>
+          <w:sz w:val="20"/>
+          <w:szCs w:val="20"/>
+          <w:shd w:val="clear" w:color="auto" w:fill="F9F9F9"/>
+        </w:rPr>
+        <w:t xml:space="preserve"> - </w:t>
+      </w:r>
+      <w:proofErr w:type="spellStart"/>
+      <w:proofErr w:type="gramStart"/>
+      <w:r>
+        <w:rPr>
+          <w:rFonts w:ascii="Consolas" w:hAnsi="Consolas"/>
+          <w:color w:val="030303"/>
+          <w:sz w:val="20"/>
+          <w:szCs w:val="20"/>
+          <w:shd w:val="clear" w:color="auto" w:fill="F9F9F9"/>
+        </w:rPr>
+        <w:t>federalTax</w:t>
+      </w:r>
+      <w:proofErr w:type="spellEnd"/>
+      <w:r>
+        <w:rPr>
+          <w:rFonts w:ascii="Consolas" w:hAnsi="Consolas"/>
+          <w:color w:val="030303"/>
+          <w:sz w:val="20"/>
+          <w:szCs w:val="20"/>
+          <w:shd w:val="clear" w:color="auto" w:fill="F9F9F9"/>
+        </w:rPr>
+        <w:t>;</w:t>
+      </w:r>
+      <w:proofErr w:type="gramEnd"/>
+    </w:p>
+    <w:p>
+      <w:pPr>
+        <w:rPr>
+          <w:rFonts w:ascii="Consolas" w:hAnsi="Consolas"/>
+          <w:color w:val="030303"/>
+          <w:sz w:val="20"/>
+          <w:szCs w:val="20"/>
+          <w:shd w:val="clear" w:color="auto" w:fill="F9F9F9"/>
+        </w:rPr>
+      </w:pPr>
+    </w:p>
+    <w:p>
+      <w:pPr>
+        <w:rPr>
+          <w:rFonts w:ascii="Consolas" w:hAnsi="Consolas"/>
+          <w:color w:val="030303"/>
+          <w:sz w:val="20"/>
+          <w:szCs w:val="20"/>
+          <w:shd w:val="clear" w:color="auto" w:fill="F9F9F9"/>
+        </w:rPr>
+      </w:pPr>
+      <w:r>
+        <w:rPr>
+          <w:rFonts w:ascii="Consolas" w:hAnsi="Consolas"/>
+          <w:color w:val="030303"/>
+          <w:sz w:val="20"/>
+          <w:szCs w:val="20"/>
+          <w:shd w:val="clear" w:color="auto" w:fill="F9F9F9"/>
+        </w:rPr>
+        <w:tab/>
+      </w:r>
+      <w:r>
+        <w:rPr>
+          <w:rFonts w:ascii="Consolas" w:hAnsi="Consolas"/>
+          <w:color w:val="030303"/>
+          <w:sz w:val="20"/>
+          <w:szCs w:val="20"/>
+          <w:shd w:val="clear" w:color="auto" w:fill="F9F9F9"/>
+        </w:rPr>
+        <w:tab/>
+        <w:t>// Printing paystub details to the console</w:t>
+      </w:r>
+    </w:p>
+    <w:p>
+      <w:pPr>
+        <w:rPr>
+          <w:rFonts w:ascii="Consolas" w:hAnsi="Consolas"/>
+          <w:color w:val="030303"/>
+          <w:sz w:val="20"/>
+          <w:szCs w:val="20"/>
+          <w:shd w:val="clear" w:color="auto" w:fill="F9F9F9"/>
+        </w:rPr>
+      </w:pPr>
+      <w:r>
+        <w:rPr>
+          <w:rFonts w:ascii="Consolas" w:hAnsi="Consolas"/>
+          <w:color w:val="030303"/>
+          <w:sz w:val="20"/>
+          <w:szCs w:val="20"/>
+          <w:shd w:val="clear" w:color="auto" w:fill="F9F9F9"/>
+        </w:rPr>
+        <w:tab/>
+      </w:r>
+      <w:r>
+        <w:rPr>
+          <w:rFonts w:ascii="Consolas" w:hAnsi="Consolas"/>
+          <w:color w:val="030303"/>
+          <w:sz w:val="20"/>
+          <w:szCs w:val="20"/>
+          <w:shd w:val="clear" w:color="auto" w:fill="F9F9F9"/>
+        </w:rPr>
+        <w:tab/>
+      </w:r>
+      <w:proofErr w:type="spellStart"/>
+      <w:r>
+        <w:rPr>
+          <w:rFonts w:ascii="Consolas" w:hAnsi="Consolas"/>
+          <w:color w:val="030303"/>
+          <w:sz w:val="20"/>
+          <w:szCs w:val="20"/>
+          <w:shd w:val="clear" w:color="auto" w:fill="F9F9F9"/>
+        </w:rPr>
+        <w:t>System.out.printf</w:t>
+      </w:r>
+      <w:proofErr w:type="spellEnd"/>
+      <w:r>
+        <w:rPr>
+          <w:rFonts w:ascii="Consolas" w:hAnsi="Consolas"/>
+          <w:color w:val="030303"/>
+          <w:sz w:val="20"/>
+          <w:szCs w:val="20"/>
+          <w:shd w:val="clear" w:color="auto" w:fill="F9F9F9"/>
+        </w:rPr>
+        <w:t xml:space="preserve">(OUTPUT, "Will", "347 Lawson Rd, Scarborough, ON", </w:t>
+      </w:r>
+      <w:proofErr w:type="spellStart"/>
+      <w:r>
+        <w:rPr>
+          <w:rFonts w:ascii="Consolas" w:hAnsi="Consolas"/>
+          <w:color w:val="030303"/>
+          <w:sz w:val="20"/>
+          <w:szCs w:val="20"/>
+          <w:shd w:val="clear" w:color="auto" w:fill="F9F9F9"/>
+        </w:rPr>
+        <w:t>hoursWorked</w:t>
+      </w:r>
+      <w:proofErr w:type="spellEnd"/>
+      <w:r>
+        <w:rPr>
+          <w:rFonts w:ascii="Consolas" w:hAnsi="Consolas"/>
+          <w:color w:val="030303"/>
+          <w:sz w:val="20"/>
+          <w:szCs w:val="20"/>
+          <w:shd w:val="clear" w:color="auto" w:fill="F9F9F9"/>
+        </w:rPr>
+        <w:t xml:space="preserve">, SOLO_PAY_RATE, </w:t>
+      </w:r>
+      <w:proofErr w:type="spellStart"/>
+      <w:r>
+        <w:rPr>
+          <w:rFonts w:ascii="Consolas" w:hAnsi="Consolas"/>
+          <w:color w:val="030303"/>
+          <w:sz w:val="20"/>
+          <w:szCs w:val="20"/>
+          <w:shd w:val="clear" w:color="auto" w:fill="F9F9F9"/>
+        </w:rPr>
+        <w:t>regularPay</w:t>
+      </w:r>
+      <w:proofErr w:type="spellEnd"/>
+      <w:r>
+        <w:rPr>
+          <w:rFonts w:ascii="Consolas" w:hAnsi="Consolas"/>
+          <w:color w:val="030303"/>
+          <w:sz w:val="20"/>
+          <w:szCs w:val="20"/>
+          <w:shd w:val="clear" w:color="auto" w:fill="F9F9F9"/>
+        </w:rPr>
+        <w:t>,</w:t>
+      </w:r>
+    </w:p>
+    <w:p>
+      <w:pPr>
+        <w:rPr>
+          <w:rFonts w:ascii="Consolas" w:hAnsi="Consolas"/>
+          <w:color w:val="030303"/>
+          <w:sz w:val="20"/>
+          <w:szCs w:val="20"/>
+          <w:shd w:val="clear" w:color="auto" w:fill="F9F9F9"/>
+        </w:rPr>
+      </w:pPr>
+      <w:r>
+        <w:rPr>
+          <w:rFonts w:ascii="Consolas" w:hAnsi="Consolas"/>
+          <w:color w:val="030303"/>
+          <w:sz w:val="20"/>
+          <w:szCs w:val="20"/>
+          <w:shd w:val="clear" w:color="auto" w:fill="F9F9F9"/>
+        </w:rPr>
+        <w:tab/>
+      </w:r>
+      <w:r>
+        <w:rPr>
+          <w:rFonts w:ascii="Consolas" w:hAnsi="Consolas"/>
+          <w:color w:val="030303"/>
+          <w:sz w:val="20"/>
+          <w:szCs w:val="20"/>
+          <w:shd w:val="clear" w:color="auto" w:fill="F9F9F9"/>
+        </w:rPr>
+        <w:tab/>
+      </w:r>
+      <w:r>
+        <w:rPr>
+          <w:rFonts w:ascii="Consolas" w:hAnsi="Consolas"/>
+          <w:color w:val="030303"/>
+          <w:sz w:val="20"/>
+          <w:szCs w:val="20"/>
+          <w:shd w:val="clear" w:color="auto" w:fill="F9F9F9"/>
+        </w:rPr>
+        <w:tab/>
+      </w:r>
+      <w:r>
+        <w:rPr>
+          <w:rFonts w:ascii="Consolas" w:hAnsi="Consolas"/>
+          <w:color w:val="030303"/>
+          <w:sz w:val="20"/>
+          <w:szCs w:val="20"/>
+          <w:shd w:val="clear" w:color="auto" w:fill="F9F9F9"/>
+        </w:rPr>
+        <w:tab/>
+      </w:r>
+      <w:proofErr w:type="spellStart"/>
+      <w:r>
+        <w:rPr>
+          <w:rFonts w:ascii="Consolas" w:hAnsi="Consolas"/>
+          <w:color w:val="030303"/>
+          <w:sz w:val="20"/>
+          <w:szCs w:val="20"/>
+          <w:shd w:val="clear" w:color="auto" w:fill="F9F9F9"/>
+        </w:rPr>
+        <w:t>bonusHours</w:t>
+      </w:r>
+      <w:proofErr w:type="spellEnd"/>
+      <w:r>
+        <w:rPr>
+          <w:rFonts w:ascii="Consolas" w:hAnsi="Consolas"/>
+          <w:color w:val="030303"/>
+          <w:sz w:val="20"/>
+          <w:szCs w:val="20"/>
+          <w:shd w:val="clear" w:color="auto" w:fill="F9F9F9"/>
+        </w:rPr>
+        <w:t xml:space="preserve">, SOLO_PAY_RATE, </w:t>
+      </w:r>
+      <w:proofErr w:type="spellStart"/>
+      <w:r>
+        <w:rPr>
+          <w:rFonts w:ascii="Consolas" w:hAnsi="Consolas"/>
+          <w:color w:val="030303"/>
+          <w:sz w:val="20"/>
+          <w:szCs w:val="20"/>
+          <w:shd w:val="clear" w:color="auto" w:fill="F9F9F9"/>
+        </w:rPr>
+        <w:t>bonusPay</w:t>
+      </w:r>
+      <w:proofErr w:type="spellEnd"/>
+      <w:r>
+        <w:rPr>
+          <w:rFonts w:ascii="Consolas" w:hAnsi="Consolas"/>
+          <w:color w:val="030303"/>
+          <w:sz w:val="20"/>
+          <w:szCs w:val="20"/>
+          <w:shd w:val="clear" w:color="auto" w:fill="F9F9F9"/>
+        </w:rPr>
+        <w:t xml:space="preserve">, holidays, HOLIDAY_PAY, </w:t>
+      </w:r>
+      <w:proofErr w:type="spellStart"/>
+      <w:r>
+        <w:rPr>
+          <w:rFonts w:ascii="Consolas" w:hAnsi="Consolas"/>
+          <w:color w:val="030303"/>
+          <w:sz w:val="20"/>
+          <w:szCs w:val="20"/>
+          <w:shd w:val="clear" w:color="auto" w:fill="F9F9F9"/>
+        </w:rPr>
+        <w:t>holidaysPay</w:t>
+      </w:r>
+      <w:proofErr w:type="spellEnd"/>
+      <w:r>
+        <w:rPr>
+          <w:rFonts w:ascii="Consolas" w:hAnsi="Consolas"/>
+          <w:color w:val="030303"/>
+          <w:sz w:val="20"/>
+          <w:szCs w:val="20"/>
+          <w:shd w:val="clear" w:color="auto" w:fill="F9F9F9"/>
+        </w:rPr>
+        <w:t>,</w:t>
+      </w:r>
+    </w:p>
+    <w:p>
+      <w:pPr>
+        <w:rPr>
+          <w:rFonts w:ascii="Consolas" w:hAnsi="Consolas"/>
+          <w:color w:val="030303"/>
+          <w:sz w:val="20"/>
+          <w:szCs w:val="20"/>
+          <w:shd w:val="clear" w:color="auto" w:fill="F9F9F9"/>
+        </w:rPr>
+      </w:pPr>
+      <w:r>
+        <w:rPr>
+          <w:rFonts w:ascii="Consolas" w:hAnsi="Consolas"/>
+          <w:color w:val="030303"/>
+          <w:sz w:val="20"/>
+          <w:szCs w:val="20"/>
+          <w:shd w:val="clear" w:color="auto" w:fill="F9F9F9"/>
+        </w:rPr>
+        <w:tab/>
+      </w:r>
+      <w:r>
+        <w:rPr>
+          <w:rFonts w:ascii="Consolas" w:hAnsi="Consolas"/>
+          <w:color w:val="030303"/>
+          <w:sz w:val="20"/>
+          <w:szCs w:val="20"/>
+          <w:shd w:val="clear" w:color="auto" w:fill="F9F9F9"/>
+        </w:rPr>
+        <w:tab/>
+      </w:r>
+      <w:r>
+        <w:rPr>
+          <w:rFonts w:ascii="Consolas" w:hAnsi="Consolas"/>
+          <w:color w:val="030303"/>
+          <w:sz w:val="20"/>
+          <w:szCs w:val="20"/>
+          <w:shd w:val="clear" w:color="auto" w:fill="F9F9F9"/>
+        </w:rPr>
+        <w:tab/>
+      </w:r>
+      <w:r>
+        <w:rPr>
+          <w:rFonts w:ascii="Consolas" w:hAnsi="Consolas"/>
+          <w:color w:val="030303"/>
+          <w:sz w:val="20"/>
+          <w:szCs w:val="20"/>
+          <w:shd w:val="clear" w:color="auto" w:fill="F9F9F9"/>
+        </w:rPr>
+        <w:tab/>
+      </w:r>
+      <w:proofErr w:type="spellStart"/>
+      <w:r>
+        <w:rPr>
+          <w:rFonts w:ascii="Consolas" w:hAnsi="Consolas"/>
+          <w:color w:val="030303"/>
+          <w:sz w:val="20"/>
+          <w:szCs w:val="20"/>
+          <w:shd w:val="clear" w:color="auto" w:fill="F9F9F9"/>
+        </w:rPr>
+        <w:t>hoursWorked</w:t>
+      </w:r>
+      <w:proofErr w:type="spellEnd"/>
+      <w:r>
+        <w:rPr>
+          <w:rFonts w:ascii="Consolas" w:hAnsi="Consolas"/>
+          <w:color w:val="030303"/>
+          <w:sz w:val="20"/>
+          <w:szCs w:val="20"/>
+          <w:shd w:val="clear" w:color="auto" w:fill="F9F9F9"/>
+        </w:rPr>
+        <w:t xml:space="preserve"> + holidays + </w:t>
+      </w:r>
+      <w:proofErr w:type="spellStart"/>
+      <w:r>
+        <w:rPr>
+          <w:rFonts w:ascii="Consolas" w:hAnsi="Consolas"/>
+          <w:color w:val="030303"/>
+          <w:sz w:val="20"/>
+          <w:szCs w:val="20"/>
+          <w:shd w:val="clear" w:color="auto" w:fill="F9F9F9"/>
+        </w:rPr>
+        <w:t>bonusHours</w:t>
+      </w:r>
+      <w:proofErr w:type="spellEnd"/>
+      <w:r>
+        <w:rPr>
+          <w:rFonts w:ascii="Consolas" w:hAnsi="Consolas"/>
+          <w:color w:val="030303"/>
+          <w:sz w:val="20"/>
+          <w:szCs w:val="20"/>
+          <w:shd w:val="clear" w:color="auto" w:fill="F9F9F9"/>
+        </w:rPr>
+        <w:t xml:space="preserve">, earnings, </w:t>
+      </w:r>
+      <w:proofErr w:type="spellStart"/>
+      <w:r>
+        <w:rPr>
+          <w:rFonts w:ascii="Consolas" w:hAnsi="Consolas"/>
+          <w:color w:val="030303"/>
+          <w:sz w:val="20"/>
+          <w:szCs w:val="20"/>
+          <w:shd w:val="clear" w:color="auto" w:fill="F9F9F9"/>
+        </w:rPr>
+        <w:t>ccpTax</w:t>
+      </w:r>
+      <w:proofErr w:type="spellEnd"/>
+      <w:r>
+        <w:rPr>
+          <w:rFonts w:ascii="Consolas" w:hAnsi="Consolas"/>
+          <w:color w:val="030303"/>
+          <w:sz w:val="20"/>
+          <w:szCs w:val="20"/>
+          <w:shd w:val="clear" w:color="auto" w:fill="F9F9F9"/>
+        </w:rPr>
+        <w:t xml:space="preserve">, </w:t>
+      </w:r>
+      <w:proofErr w:type="spellStart"/>
+      <w:r>
+        <w:rPr>
+          <w:rFonts w:ascii="Consolas" w:hAnsi="Consolas"/>
+          <w:color w:val="030303"/>
+          <w:sz w:val="20"/>
+          <w:szCs w:val="20"/>
+          <w:shd w:val="clear" w:color="auto" w:fill="F9F9F9"/>
+        </w:rPr>
+        <w:t>eiTax</w:t>
+      </w:r>
+      <w:proofErr w:type="spellEnd"/>
+      <w:r>
+        <w:rPr>
+          <w:rFonts w:ascii="Consolas" w:hAnsi="Consolas"/>
+          <w:color w:val="030303"/>
+          <w:sz w:val="20"/>
+          <w:szCs w:val="20"/>
+          <w:shd w:val="clear" w:color="auto" w:fill="F9F9F9"/>
+        </w:rPr>
+        <w:t xml:space="preserve">, </w:t>
+      </w:r>
+      <w:proofErr w:type="spellStart"/>
+      <w:r>
+        <w:rPr>
+          <w:rFonts w:ascii="Consolas" w:hAnsi="Consolas"/>
+          <w:color w:val="030303"/>
+          <w:sz w:val="20"/>
+          <w:szCs w:val="20"/>
+          <w:shd w:val="clear" w:color="auto" w:fill="F9F9F9"/>
+        </w:rPr>
+        <w:t>federalTax</w:t>
+      </w:r>
+      <w:proofErr w:type="spellEnd"/>
+      <w:r>
+        <w:rPr>
+          <w:rFonts w:ascii="Consolas" w:hAnsi="Consolas"/>
+          <w:color w:val="030303"/>
+          <w:sz w:val="20"/>
+          <w:szCs w:val="20"/>
+          <w:shd w:val="clear" w:color="auto" w:fill="F9F9F9"/>
+        </w:rPr>
+        <w:t xml:space="preserve">, </w:t>
+      </w:r>
+      <w:proofErr w:type="spellStart"/>
+      <w:r>
+        <w:rPr>
+          <w:rFonts w:ascii="Consolas" w:hAnsi="Consolas"/>
+          <w:color w:val="030303"/>
+          <w:sz w:val="20"/>
+          <w:szCs w:val="20"/>
+          <w:shd w:val="clear" w:color="auto" w:fill="F9F9F9"/>
+        </w:rPr>
+        <w:t>netPay</w:t>
+      </w:r>
+      <w:proofErr w:type="spellEnd"/>
+      <w:proofErr w:type="gramStart"/>
+      <w:r>
+        <w:rPr>
+          <w:rFonts w:ascii="Consolas" w:hAnsi="Consolas"/>
+          <w:color w:val="030303"/>
+          <w:sz w:val="20"/>
+          <w:szCs w:val="20"/>
+          <w:shd w:val="clear" w:color="auto" w:fill="F9F9F9"/>
+        </w:rPr>
+        <w:t>);</w:t>
+      </w:r>
+      <w:proofErr w:type="gramEnd"/>
+    </w:p>
+    <w:p>
+      <w:pPr>
+        <w:rPr>
+          <w:rFonts w:ascii="Consolas" w:hAnsi="Consolas"/>
+          <w:color w:val="030303"/>
+          <w:sz w:val="20"/>
+          <w:szCs w:val="20"/>
+          <w:shd w:val="clear" w:color="auto" w:fill="F9F9F9"/>
+        </w:rPr>
+      </w:pPr>
+    </w:p>
+    <w:p>
+      <w:pPr>
+        <w:rPr>
+          <w:rFonts w:ascii="Consolas" w:hAnsi="Consolas"/>
+          <w:color w:val="030303"/>
+          <w:sz w:val="20"/>
+          <w:szCs w:val="20"/>
+          <w:shd w:val="clear" w:color="auto" w:fill="F9F9F9"/>
+        </w:rPr>
+      </w:pPr>
+      <w:r>
+        <w:rPr>
+          <w:rFonts w:ascii="Consolas" w:hAnsi="Consolas"/>
+          <w:color w:val="030303"/>
+          <w:sz w:val="20"/>
+          <w:szCs w:val="20"/>
+          <w:shd w:val="clear" w:color="auto" w:fill="F9F9F9"/>
+        </w:rPr>
+        <w:tab/>
+      </w:r>
+      <w:r>
+        <w:rPr>
+          <w:rFonts w:ascii="Consolas" w:hAnsi="Consolas"/>
+          <w:color w:val="030303"/>
+          <w:sz w:val="20"/>
+          <w:szCs w:val="20"/>
+          <w:shd w:val="clear" w:color="auto" w:fill="F9F9F9"/>
+        </w:rPr>
+        <w:tab/>
+        <w:t>// Writing paystub details to the output file</w:t>
+      </w:r>
+    </w:p>
+    <w:p>
+      <w:pPr>
+        <w:rPr>
+          <w:rFonts w:ascii="Consolas" w:hAnsi="Consolas"/>
+          <w:color w:val="030303"/>
+          <w:sz w:val="20"/>
+          <w:szCs w:val="20"/>
+          <w:shd w:val="clear" w:color="auto" w:fill="F9F9F9"/>
+        </w:rPr>
+      </w:pPr>
+      <w:r>
+        <w:rPr>
+          <w:rFonts w:ascii="Consolas" w:hAnsi="Consolas"/>
+          <w:color w:val="030303"/>
+          <w:sz w:val="20"/>
+          <w:szCs w:val="20"/>
+          <w:shd w:val="clear" w:color="auto" w:fill="F9F9F9"/>
+        </w:rPr>
+        <w:tab/>
+      </w:r>
+      <w:r>
+        <w:rPr>
+          <w:rFonts w:ascii="Consolas" w:hAnsi="Consolas"/>
+          <w:color w:val="030303"/>
+          <w:sz w:val="20"/>
+          <w:szCs w:val="20"/>
+          <w:shd w:val="clear" w:color="auto" w:fill="F9F9F9"/>
+        </w:rPr>
+        <w:tab/>
+      </w:r>
+      <w:proofErr w:type="spellStart"/>
+      <w:r>
+        <w:rPr>
+          <w:rFonts w:ascii="Consolas" w:hAnsi="Consolas"/>
+          <w:color w:val="030303"/>
+          <w:sz w:val="20"/>
+          <w:szCs w:val="20"/>
+          <w:shd w:val="clear" w:color="auto" w:fill="F9F9F9"/>
+        </w:rPr>
+        <w:t>outputFile.printf</w:t>
+      </w:r>
+      <w:proofErr w:type="spellEnd"/>
+      <w:r>
+        <w:rPr>
+          <w:rFonts w:ascii="Consolas" w:hAnsi="Consolas"/>
+          <w:color w:val="030303"/>
+          <w:sz w:val="20"/>
+          <w:szCs w:val="20"/>
+          <w:shd w:val="clear" w:color="auto" w:fill="F9F9F9"/>
+        </w:rPr>
+        <w:t xml:space="preserve">(OUTPUT, "Will", "347 Lawson Rd, Scarborough, ON", </w:t>
+      </w:r>
+      <w:proofErr w:type="spellStart"/>
+      <w:r>
+        <w:rPr>
+          <w:rFonts w:ascii="Consolas" w:hAnsi="Consolas"/>
+          <w:color w:val="030303"/>
+          <w:sz w:val="20"/>
+          <w:szCs w:val="20"/>
+          <w:shd w:val="clear" w:color="auto" w:fill="F9F9F9"/>
+        </w:rPr>
+        <w:t>hoursWorked</w:t>
+      </w:r>
+      <w:proofErr w:type="spellEnd"/>
+      <w:r>
+        <w:rPr>
+          <w:rFonts w:ascii="Consolas" w:hAnsi="Consolas"/>
+          <w:color w:val="030303"/>
+          <w:sz w:val="20"/>
+          <w:szCs w:val="20"/>
+          <w:shd w:val="clear" w:color="auto" w:fill="F9F9F9"/>
+        </w:rPr>
+        <w:t xml:space="preserve">, SOLO_PAY_RATE, </w:t>
+      </w:r>
+      <w:proofErr w:type="spellStart"/>
+      <w:r>
+        <w:rPr>
+          <w:rFonts w:ascii="Consolas" w:hAnsi="Consolas"/>
+          <w:color w:val="030303"/>
+          <w:sz w:val="20"/>
+          <w:szCs w:val="20"/>
+          <w:shd w:val="clear" w:color="auto" w:fill="F9F9F9"/>
+        </w:rPr>
+        <w:t>regularPay</w:t>
+      </w:r>
+      <w:proofErr w:type="spellEnd"/>
+      <w:r>
+        <w:rPr>
+          <w:rFonts w:ascii="Consolas" w:hAnsi="Consolas"/>
+          <w:color w:val="030303"/>
+          <w:sz w:val="20"/>
+          <w:szCs w:val="20"/>
+          <w:shd w:val="clear" w:color="auto" w:fill="F9F9F9"/>
+        </w:rPr>
+        <w:t>,</w:t>
+      </w:r>
+    </w:p>
+    <w:p>
+      <w:pPr>
+        <w:rPr>
+          <w:rFonts w:ascii="Consolas" w:hAnsi="Consolas"/>
+          <w:color w:val="030303"/>
+          <w:sz w:val="20"/>
+          <w:szCs w:val="20"/>
+          <w:shd w:val="clear" w:color="auto" w:fill="F9F9F9"/>
+        </w:rPr>
+      </w:pPr>
+      <w:r>
+        <w:rPr>
+          <w:rFonts w:ascii="Consolas" w:hAnsi="Consolas"/>
+          <w:color w:val="030303"/>
+          <w:sz w:val="20"/>
+          <w:szCs w:val="20"/>
+          <w:shd w:val="clear" w:color="auto" w:fill="F9F9F9"/>
+        </w:rPr>
+        <w:tab/>
+      </w:r>
+      <w:r>
+        <w:rPr>
+          <w:rFonts w:ascii="Consolas" w:hAnsi="Consolas"/>
+          <w:color w:val="030303"/>
+          <w:sz w:val="20"/>
+          <w:szCs w:val="20"/>
+          <w:shd w:val="clear" w:color="auto" w:fill="F9F9F9"/>
+        </w:rPr>
+        <w:tab/>
+      </w:r>
+      <w:r>
+        <w:rPr>
+          <w:rFonts w:ascii="Consolas" w:hAnsi="Consolas"/>
+          <w:color w:val="030303"/>
+          <w:sz w:val="20"/>
+          <w:szCs w:val="20"/>
+          <w:shd w:val="clear" w:color="auto" w:fill="F9F9F9"/>
+        </w:rPr>
+        <w:tab/>
+      </w:r>
+      <w:r>
+        <w:rPr>
+          <w:rFonts w:ascii="Consolas" w:hAnsi="Consolas"/>
+          <w:color w:val="030303"/>
+          <w:sz w:val="20"/>
+          <w:szCs w:val="20"/>
+          <w:shd w:val="clear" w:color="auto" w:fill="F9F9F9"/>
+        </w:rPr>
+        <w:tab/>
+      </w:r>
+      <w:proofErr w:type="spellStart"/>
+      <w:r>
+        <w:rPr>
+          <w:rFonts w:ascii="Consolas" w:hAnsi="Consolas"/>
+          <w:color w:val="030303"/>
+          <w:sz w:val="20"/>
+          <w:szCs w:val="20"/>
+          <w:shd w:val="clear" w:color="auto" w:fill="F9F9F9"/>
+        </w:rPr>
+        <w:t>bonusHours</w:t>
+      </w:r>
+      <w:proofErr w:type="spellEnd"/>
+      <w:r>
+        <w:rPr>
+          <w:rFonts w:ascii="Consolas" w:hAnsi="Consolas"/>
+          <w:color w:val="030303"/>
+          <w:sz w:val="20"/>
+          <w:szCs w:val="20"/>
+          <w:shd w:val="clear" w:color="auto" w:fill="F9F9F9"/>
+        </w:rPr>
+        <w:t xml:space="preserve">, SOLO_PAY_RATE, </w:t>
+      </w:r>
+      <w:proofErr w:type="spellStart"/>
+      <w:r>
+        <w:rPr>
+          <w:rFonts w:ascii="Consolas" w:hAnsi="Consolas"/>
+          <w:color w:val="030303"/>
+          <w:sz w:val="20"/>
+          <w:szCs w:val="20"/>
+          <w:shd w:val="clear" w:color="auto" w:fill="F9F9F9"/>
+        </w:rPr>
+        <w:t>bonusPay</w:t>
+      </w:r>
+      <w:proofErr w:type="spellEnd"/>
+      <w:r>
+        <w:rPr>
+          <w:rFonts w:ascii="Consolas" w:hAnsi="Consolas"/>
+          <w:color w:val="030303"/>
+          <w:sz w:val="20"/>
+          <w:szCs w:val="20"/>
+          <w:shd w:val="clear" w:color="auto" w:fill="F9F9F9"/>
+        </w:rPr>
+        <w:t xml:space="preserve">, holidays, HOLIDAY_PAY, </w:t>
+      </w:r>
+      <w:proofErr w:type="spellStart"/>
+      <w:r>
+        <w:rPr>
+          <w:rFonts w:ascii="Consolas" w:hAnsi="Consolas"/>
+          <w:color w:val="030303"/>
+          <w:sz w:val="20"/>
+          <w:szCs w:val="20"/>
+          <w:shd w:val="clear" w:color="auto" w:fill="F9F9F9"/>
+        </w:rPr>
+        <w:t>holidaysPay</w:t>
+      </w:r>
+      <w:proofErr w:type="spellEnd"/>
+      <w:r>
+        <w:rPr>
+          <w:rFonts w:ascii="Consolas" w:hAnsi="Consolas"/>
+          <w:color w:val="030303"/>
+          <w:sz w:val="20"/>
+          <w:szCs w:val="20"/>
+          <w:shd w:val="clear" w:color="auto" w:fill="F9F9F9"/>
+        </w:rPr>
+        <w:t xml:space="preserve">, </w:t>
+      </w:r>
+      <w:proofErr w:type="spellStart"/>
+      <w:r>
+        <w:rPr>
+          <w:rFonts w:ascii="Consolas" w:hAnsi="Consolas"/>
+          <w:color w:val="030303"/>
+          <w:sz w:val="20"/>
+          <w:szCs w:val="20"/>
+          <w:shd w:val="clear" w:color="auto" w:fill="F9F9F9"/>
+        </w:rPr>
+        <w:t>hoursWorked</w:t>
+      </w:r>
+      <w:proofErr w:type="spellEnd"/>
+      <w:r>
+        <w:rPr>
+          <w:rFonts w:ascii="Consolas" w:hAnsi="Consolas"/>
+          <w:color w:val="030303"/>
+          <w:sz w:val="20"/>
+          <w:szCs w:val="20"/>
+          <w:shd w:val="clear" w:color="auto" w:fill="F9F9F9"/>
+        </w:rPr>
+        <w:t xml:space="preserve"> + holidays,</w:t>
+      </w:r>
+    </w:p>
+    <w:p>
+      <w:pPr>
+        <w:rPr>
+          <w:rFonts w:ascii="Consolas" w:hAnsi="Consolas"/>
+          <w:color w:val="030303"/>
+          <w:sz w:val="20"/>
+          <w:szCs w:val="20"/>
+          <w:shd w:val="clear" w:color="auto" w:fill="F9F9F9"/>
+        </w:rPr>
+      </w:pPr>
+      <w:r>
+        <w:rPr>
+          <w:rFonts w:ascii="Consolas" w:hAnsi="Consolas"/>
+          <w:color w:val="030303"/>
+          <w:sz w:val="20"/>
+          <w:szCs w:val="20"/>
+          <w:shd w:val="clear" w:color="auto" w:fill="F9F9F9"/>
+        </w:rPr>
+        <w:tab/>
+      </w:r>
+      <w:r>
+        <w:rPr>
+          <w:rFonts w:ascii="Consolas" w:hAnsi="Consolas"/>
+          <w:color w:val="030303"/>
+          <w:sz w:val="20"/>
+          <w:szCs w:val="20"/>
+          <w:shd w:val="clear" w:color="auto" w:fill="F9F9F9"/>
+        </w:rPr>
+        <w:tab/>
+      </w:r>
+      <w:r>
+        <w:rPr>
+          <w:rFonts w:ascii="Consolas" w:hAnsi="Consolas"/>
+          <w:color w:val="030303"/>
+          <w:sz w:val="20"/>
+          <w:szCs w:val="20"/>
+          <w:shd w:val="clear" w:color="auto" w:fill="F9F9F9"/>
+        </w:rPr>
+        <w:tab/>
+      </w:r>
+      <w:r>
+        <w:rPr>
+          <w:rFonts w:ascii="Consolas" w:hAnsi="Consolas"/>
+          <w:color w:val="030303"/>
+          <w:sz w:val="20"/>
+          <w:szCs w:val="20"/>
+          <w:shd w:val="clear" w:color="auto" w:fill="F9F9F9"/>
+        </w:rPr>
+        <w:tab/>
+        <w:t xml:space="preserve">earnings, </w:t>
+      </w:r>
+      <w:proofErr w:type="spellStart"/>
+      <w:r>
+        <w:rPr>
+          <w:rFonts w:ascii="Consolas" w:hAnsi="Consolas"/>
+          <w:color w:val="030303"/>
+          <w:sz w:val="20"/>
+          <w:szCs w:val="20"/>
+          <w:shd w:val="clear" w:color="auto" w:fill="F9F9F9"/>
+        </w:rPr>
+        <w:t>ccpTax</w:t>
+      </w:r>
+      <w:proofErr w:type="spellEnd"/>
+      <w:r>
+        <w:rPr>
+          <w:rFonts w:ascii="Consolas" w:hAnsi="Consolas"/>
+          <w:color w:val="030303"/>
+          <w:sz w:val="20"/>
+          <w:szCs w:val="20"/>
+          <w:shd w:val="clear" w:color="auto" w:fill="F9F9F9"/>
+        </w:rPr>
+        <w:t xml:space="preserve">, </w:t>
+      </w:r>
+      <w:proofErr w:type="spellStart"/>
+      <w:r>
+        <w:rPr>
+          <w:rFonts w:ascii="Consolas" w:hAnsi="Consolas"/>
+          <w:color w:val="030303"/>
+          <w:sz w:val="20"/>
+          <w:szCs w:val="20"/>
+          <w:shd w:val="clear" w:color="auto" w:fill="F9F9F9"/>
+        </w:rPr>
+        <w:t>eiTax</w:t>
+      </w:r>
+      <w:proofErr w:type="spellEnd"/>
+      <w:r>
+        <w:rPr>
+          <w:rFonts w:ascii="Consolas" w:hAnsi="Consolas"/>
+          <w:color w:val="030303"/>
+          <w:sz w:val="20"/>
+          <w:szCs w:val="20"/>
+          <w:shd w:val="clear" w:color="auto" w:fill="F9F9F9"/>
+        </w:rPr>
+        <w:t xml:space="preserve">, </w:t>
+      </w:r>
+      <w:proofErr w:type="spellStart"/>
+      <w:r>
+        <w:rPr>
+          <w:rFonts w:ascii="Consolas" w:hAnsi="Consolas"/>
+          <w:color w:val="030303"/>
+          <w:sz w:val="20"/>
+          <w:szCs w:val="20"/>
+          <w:shd w:val="clear" w:color="auto" w:fill="F9F9F9"/>
+        </w:rPr>
+        <w:t>federalTax</w:t>
+      </w:r>
+      <w:proofErr w:type="spellEnd"/>
+      <w:r>
+        <w:rPr>
+          <w:rFonts w:ascii="Consolas" w:hAnsi="Consolas"/>
+          <w:color w:val="030303"/>
+          <w:sz w:val="20"/>
+          <w:szCs w:val="20"/>
+          <w:shd w:val="clear" w:color="auto" w:fill="F9F9F9"/>
+        </w:rPr>
+        <w:t xml:space="preserve">, </w:t>
+      </w:r>
+      <w:proofErr w:type="spellStart"/>
+      <w:r>
+        <w:rPr>
+          <w:rFonts w:ascii="Consolas" w:hAnsi="Consolas"/>
+          <w:color w:val="030303"/>
+          <w:sz w:val="20"/>
+          <w:szCs w:val="20"/>
+          <w:shd w:val="clear" w:color="auto" w:fill="F9F9F9"/>
+        </w:rPr>
+        <w:t>netPay</w:t>
+      </w:r>
+      <w:proofErr w:type="spellEnd"/>
+      <w:proofErr w:type="gramStart"/>
+      <w:r>
+        <w:rPr>
+          <w:rFonts w:ascii="Consolas" w:hAnsi="Consolas"/>
+          <w:color w:val="030303"/>
+          <w:sz w:val="20"/>
+          <w:szCs w:val="20"/>
+          <w:shd w:val="clear" w:color="auto" w:fill="F9F9F9"/>
+        </w:rPr>
+        <w:t>);</w:t>
+      </w:r>
+      <w:proofErr w:type="gramEnd"/>
+    </w:p>
+    <w:p>
+      <w:pPr>
+        <w:rPr>
+          <w:rFonts w:ascii="Consolas" w:hAnsi="Consolas"/>
+          <w:color w:val="030303"/>
+          <w:sz w:val="20"/>
+          <w:szCs w:val="20"/>
+          <w:shd w:val="clear" w:color="auto" w:fill="F9F9F9"/>
+        </w:rPr>
+      </w:pPr>
+    </w:p>
+    <w:p>
+      <w:pPr>
+        <w:rPr>
+          <w:rFonts w:ascii="Consolas" w:hAnsi="Consolas"/>
+          <w:color w:val="030303"/>
+          <w:sz w:val="20"/>
+          <w:szCs w:val="20"/>
+          <w:shd w:val="clear" w:color="auto" w:fill="F9F9F9"/>
+        </w:rPr>
+      </w:pPr>
+      <w:r>
+        <w:rPr>
+          <w:rFonts w:ascii="Consolas" w:hAnsi="Consolas"/>
+          <w:color w:val="030303"/>
+          <w:sz w:val="20"/>
+          <w:szCs w:val="20"/>
+          <w:shd w:val="clear" w:color="auto" w:fill="F9F9F9"/>
+        </w:rPr>
+        <w:tab/>
+      </w:r>
+      <w:r>
+        <w:rPr>
+          <w:rFonts w:ascii="Consolas" w:hAnsi="Consolas"/>
+          <w:color w:val="030303"/>
+          <w:sz w:val="20"/>
+          <w:szCs w:val="20"/>
+          <w:shd w:val="clear" w:color="auto" w:fill="F9F9F9"/>
+        </w:rPr>
+        <w:tab/>
+      </w:r>
+      <w:proofErr w:type="spellStart"/>
+      <w:r>
+        <w:rPr>
+          <w:rFonts w:ascii="Consolas" w:hAnsi="Consolas"/>
+          <w:color w:val="030303"/>
+          <w:sz w:val="20"/>
+          <w:szCs w:val="20"/>
+          <w:shd w:val="clear" w:color="auto" w:fill="F9F9F9"/>
+        </w:rPr>
+        <w:t>outputFile.close</w:t>
+      </w:r>
+      <w:proofErr w:type="spellEnd"/>
+      <w:r>
+        <w:rPr>
+          <w:rFonts w:ascii="Consolas" w:hAnsi="Consolas"/>
+          <w:color w:val="030303"/>
+          <w:sz w:val="20"/>
+          <w:szCs w:val="20"/>
+          <w:shd w:val="clear" w:color="auto" w:fill="F9F9F9"/>
+        </w:rPr>
+        <w:t>(</w:t>
+      </w:r>
+      <w:proofErr w:type="gramStart"/>
+      <w:r>
+        <w:rPr>
+          <w:rFonts w:ascii="Consolas" w:hAnsi="Consolas"/>
+          <w:color w:val="030303"/>
+          <w:sz w:val="20"/>
+          <w:szCs w:val="20"/>
+          <w:shd w:val="clear" w:color="auto" w:fill="F9F9F9"/>
+        </w:rPr>
+        <w:t>);</w:t>
+      </w:r>
+      <w:proofErr w:type="gramEnd"/>
+    </w:p>
+    <w:p>
+      <w:pPr>
+        <w:rPr>
+          <w:rFonts w:ascii="Consolas" w:hAnsi="Consolas"/>
+          <w:color w:val="030303"/>
+          <w:sz w:val="20"/>
+          <w:szCs w:val="20"/>
+          <w:shd w:val="clear" w:color="auto" w:fill="F9F9F9"/>
+        </w:rPr>
+      </w:pPr>
+      <w:r>
+        <w:rPr>
+          <w:rFonts w:ascii="Consolas" w:hAnsi="Consolas"/>
+          <w:color w:val="030303"/>
+          <w:sz w:val="20"/>
+          <w:szCs w:val="20"/>
+          <w:shd w:val="clear" w:color="auto" w:fill="F9F9F9"/>
+        </w:rPr>
+        <w:tab/>
+      </w:r>
+      <w:r>
+        <w:rPr>
+          <w:rFonts w:ascii="Consolas" w:hAnsi="Consolas"/>
+          <w:color w:val="030303"/>
+          <w:sz w:val="20"/>
+          <w:szCs w:val="20"/>
+          <w:shd w:val="clear" w:color="auto" w:fill="F9F9F9"/>
+        </w:rPr>
+        <w:tab/>
+      </w:r>
+      <w:proofErr w:type="spellStart"/>
+      <w:r>
+        <w:rPr>
+          <w:rFonts w:ascii="Consolas" w:hAnsi="Consolas"/>
+          <w:color w:val="030303"/>
+          <w:sz w:val="20"/>
+          <w:szCs w:val="20"/>
+          <w:shd w:val="clear" w:color="auto" w:fill="F9F9F9"/>
+        </w:rPr>
+        <w:t>System.exit</w:t>
+      </w:r>
+      <w:proofErr w:type="spellEnd"/>
+      <w:r>
+        <w:rPr>
+          <w:rFonts w:ascii="Consolas" w:hAnsi="Consolas"/>
+          <w:color w:val="030303"/>
+          <w:sz w:val="20"/>
+          <w:szCs w:val="20"/>
+          <w:shd w:val="clear" w:color="auto" w:fill="F9F9F9"/>
+        </w:rPr>
+        <w:t>(0</w:t>
+      </w:r>
+      <w:proofErr w:type="gramStart"/>
+      <w:r>
+        <w:rPr>
+          <w:rFonts w:ascii="Consolas" w:hAnsi="Consolas"/>
+          <w:color w:val="030303"/>
+          <w:sz w:val="20"/>
+          <w:szCs w:val="20"/>
+          <w:shd w:val="clear" w:color="auto" w:fill="F9F9F9"/>
+        </w:rPr>
+        <w:t>);</w:t>
+      </w:r>
+      <w:proofErr w:type="gramEnd"/>
+    </w:p>
+    <w:p>
+      <w:pPr>
+        <w:rPr>
+          <w:rFonts w:ascii="Consolas" w:hAnsi="Consolas"/>
+          <w:color w:val="030303"/>
+          <w:sz w:val="20"/>
+          <w:szCs w:val="20"/>
+          <w:shd w:val="clear" w:color="auto" w:fill="F9F9F9"/>
+        </w:rPr>
+      </w:pPr>
+      <w:r>
+        <w:rPr>
+          <w:rFonts w:ascii="Consolas" w:hAnsi="Consolas"/>
+          <w:color w:val="030303"/>
+          <w:sz w:val="20"/>
+          <w:szCs w:val="20"/>
+          <w:shd w:val="clear" w:color="auto" w:fill="F9F9F9"/>
+        </w:rPr>
+        <w:tab/>
+        <w:t>}</w:t>
+      </w:r>
+    </w:p>
+    <w:p>
+      <w:pPr>
+        <w:rPr>
+          <w:rFonts w:ascii="Consolas" w:hAnsi="Consolas"/>
+          <w:color w:val="030303"/>
+          <w:sz w:val="20"/>
+          <w:szCs w:val="20"/>
+          <w:shd w:val="clear" w:color="auto" w:fill="F9F9F9"/>
+        </w:rPr>
+      </w:pPr>
+      <w:r>
+        <w:rPr>
+          <w:rFonts w:ascii="Consolas" w:hAnsi="Consolas"/>
+          <w:color w:val="030303"/>
+          <w:sz w:val="20"/>
+          <w:szCs w:val="20"/>
+          <w:shd w:val="clear" w:color="auto" w:fill="F9F9F9"/>
+        </w:rPr>
+        <w:t>}</w:t>
+      </w:r>
+    </w:p>
+    <w:p>
+      <w:pPr>
+        <w:rPr>
+          <w:rFonts w:ascii="Consolas" w:hAnsi="Consolas"/>
+          <w:color w:val="030303"/>
+          <w:sz w:val="20"/>
+          <w:szCs w:val="20"/>
+          <w:shd w:val="clear" w:color="auto" w:fill="F9F9F9"/>
+        </w:rPr>
+      </w:pPr>
+    </w:p>
+    <w:p>
+      <w:pPr>
+        <w:rPr>
+          <w:rFonts w:ascii="Consolas" w:hAnsi="Consolas"/>
+          <w:color w:val="030303"/>
+          <w:sz w:val="20"/>
+          <w:szCs w:val="20"/>
+          <w:shd w:val="clear" w:color="auto" w:fill="F9F9F9"/>
+        </w:rPr>
+      </w:pPr>
+    </w:p>
+    <w:p>
+      <w:pPr>
+        <w:rPr>
+          <w:rFonts w:ascii="Consolas" w:hAnsi="Consolas"/>
+          <w:color w:val="030303"/>
+          <w:sz w:val="20"/>
+          <w:szCs w:val="20"/>
+          <w:shd w:val="clear" w:color="auto" w:fill="F9F9F9"/>
+        </w:rPr>
+      </w:pPr>
+    </w:p>
+    <w:p>
+      <w:pPr>
+        <w:rPr>
+          <w:rFonts w:ascii="Consolas" w:hAnsi="Consolas"/>
+          <w:color w:val="030303"/>
+          <w:sz w:val="20"/>
+          <w:szCs w:val="20"/>
+          <w:shd w:val="clear" w:color="auto" w:fill="F9F9F9"/>
+        </w:rPr>
+      </w:pPr>
+    </w:p>
+    <w:p>
+      <w:pPr>
+        <w:rPr>
+          <w:rFonts w:ascii="Consolas" w:hAnsi="Consolas"/>
+          <w:color w:val="030303"/>
+          <w:sz w:val="20"/>
+          <w:szCs w:val="20"/>
+          <w:shd w:val="clear" w:color="auto" w:fill="F9F9F9"/>
+        </w:rPr>
+      </w:pPr>
+    </w:p>
+    <w:p>
+      <w:pPr>
+        <w:rPr>
+          <w:rFonts w:ascii="Consolas" w:hAnsi="Consolas"/>
+          <w:color w:val="030303"/>
+          <w:sz w:val="20"/>
+          <w:szCs w:val="20"/>
+          <w:shd w:val="clear" w:color="auto" w:fill="F9F9F9"/>
+        </w:rPr>
+      </w:pPr>
+    </w:p>
+    <w:p>
+      <w:pPr>
+        <w:rPr>
+          <w:rFonts w:ascii="Consolas" w:hAnsi="Consolas"/>
+          <w:color w:val="030303"/>
+          <w:sz w:val="20"/>
+          <w:szCs w:val="20"/>
+          <w:shd w:val="clear" w:color="auto" w:fill="F9F9F9"/>
+        </w:rPr>
+      </w:pPr>
+    </w:p>
+    <w:p>
+      <w:pPr>
+        <w:rPr>
+          <w:rFonts w:ascii="Consolas" w:hAnsi="Consolas"/>
+          <w:color w:val="030303"/>
+          <w:sz w:val="20"/>
+          <w:szCs w:val="20"/>
+          <w:shd w:val="clear" w:color="auto" w:fill="F9F9F9"/>
+        </w:rPr>
+      </w:pPr>
+    </w:p>
+    <w:p>
+      <w:pPr>
+        <w:rPr>
+          <w:rFonts w:ascii="Consolas" w:hAnsi="Consolas"/>
+          <w:color w:val="030303"/>
+          <w:sz w:val="20"/>
+          <w:szCs w:val="20"/>
+          <w:shd w:val="clear" w:color="auto" w:fill="F9F9F9"/>
+        </w:rPr>
+      </w:pPr>
+    </w:p>
+    <w:p>
+      <w:pPr>
+        <w:rPr>
+          <w:rFonts w:ascii="Consolas" w:hAnsi="Consolas"/>
+          <w:color w:val="030303"/>
+          <w:sz w:val="20"/>
+          <w:szCs w:val="20"/>
+          <w:shd w:val="clear" w:color="auto" w:fill="F9F9F9"/>
+        </w:rPr>
+      </w:pPr>
+    </w:p>
+    <w:p>
+      <w:pPr>
+        <w:rPr>
+          <w:rFonts w:ascii="Consolas" w:hAnsi="Consolas"/>
+          <w:color w:val="030303"/>
+          <w:sz w:val="20"/>
+          <w:szCs w:val="20"/>
+          <w:shd w:val="clear" w:color="auto" w:fill="F9F9F9"/>
+        </w:rPr>
+      </w:pPr>
+    </w:p>
+    <w:p>
+      <w:pPr>
+        <w:rPr>
+          <w:rFonts w:ascii="Consolas" w:hAnsi="Consolas"/>
+          <w:color w:val="030303"/>
+          <w:sz w:val="20"/>
+          <w:szCs w:val="20"/>
+          <w:shd w:val="clear" w:color="auto" w:fill="F9F9F9"/>
+        </w:rPr>
+      </w:pPr>
+    </w:p>
+    <w:p>
+      <w:pPr>
+        <w:rPr>
+          <w:rFonts w:ascii="Consolas" w:hAnsi="Consolas"/>
+          <w:color w:val="030303"/>
+          <w:sz w:val="20"/>
+          <w:szCs w:val="20"/>
+          <w:shd w:val="clear" w:color="auto" w:fill="F9F9F9"/>
+        </w:rPr>
+      </w:pPr>
+    </w:p>
+    <w:p>
+      <w:pPr>
+        <w:rPr>
+          <w:rFonts w:ascii="Consolas" w:hAnsi="Consolas"/>
+          <w:color w:val="030303"/>
+          <w:sz w:val="20"/>
+          <w:szCs w:val="20"/>
+          <w:shd w:val="clear" w:color="auto" w:fill="F9F9F9"/>
+        </w:rPr>
+      </w:pPr>
+    </w:p>
+    <w:p>
+      <w:pPr>
+        <w:rPr>
+          <w:rFonts w:ascii="Consolas" w:hAnsi="Consolas"/>
+          <w:color w:val="030303"/>
+          <w:sz w:val="20"/>
+          <w:szCs w:val="20"/>
+          <w:shd w:val="clear" w:color="auto" w:fill="F9F9F9"/>
+        </w:rPr>
+      </w:pPr>
+    </w:p>
+    <w:p>
+      <w:pPr>
+        <w:rPr>
+          <w:rFonts w:ascii="Consolas" w:hAnsi="Consolas"/>
+          <w:color w:val="030303"/>
+          <w:sz w:val="20"/>
+          <w:szCs w:val="20"/>
+          <w:shd w:val="clear" w:color="auto" w:fill="F9F9F9"/>
+        </w:rPr>
+      </w:pPr>
+    </w:p>
+    <w:p>
+      <w:pPr>
+        <w:rPr>
+          <w:rFonts w:ascii="Consolas" w:hAnsi="Consolas"/>
+          <w:color w:val="030303"/>
+          <w:sz w:val="20"/>
+          <w:szCs w:val="20"/>
+          <w:shd w:val="clear" w:color="auto" w:fill="F9F9F9"/>
+        </w:rPr>
+      </w:pPr>
+    </w:p>
+    <w:p>
+      <w:pPr>
+        <w:rPr>
+          <w:rFonts w:ascii="Consolas" w:hAnsi="Consolas"/>
+          <w:color w:val="030303"/>
+          <w:sz w:val="20"/>
+          <w:szCs w:val="20"/>
+          <w:shd w:val="clear" w:color="auto" w:fill="F9F9F9"/>
+        </w:rPr>
+      </w:pPr>
+    </w:p>
+    <w:p>
+      <w:pPr>
+        <w:rPr>
+          <w:rFonts w:ascii="Consolas" w:hAnsi="Consolas"/>
+          <w:color w:val="030303"/>
+          <w:sz w:val="20"/>
+          <w:szCs w:val="20"/>
+          <w:shd w:val="clear" w:color="auto" w:fill="F9F9F9"/>
+        </w:rPr>
+      </w:pPr>
+    </w:p>
+    <w:p>
+      <w:pPr>
+        <w:rPr>
+          <w:rFonts w:ascii="Consolas" w:hAnsi="Consolas"/>
+          <w:color w:val="030303"/>
+          <w:sz w:val="20"/>
+          <w:szCs w:val="20"/>
+          <w:shd w:val="clear" w:color="auto" w:fill="F9F9F9"/>
+        </w:rPr>
+      </w:pPr>
+    </w:p>
+    <w:p>
+      <w:pPr>
+        <w:rPr>
+          <w:rFonts w:ascii="Consolas" w:hAnsi="Consolas"/>
+          <w:color w:val="030303"/>
+          <w:sz w:val="20"/>
+          <w:szCs w:val="20"/>
+          <w:shd w:val="clear" w:color="auto" w:fill="F9F9F9"/>
+        </w:rPr>
+      </w:pPr>
+    </w:p>
+    <w:p>
+      <w:pPr>
+        <w:rPr>
+          <w:rFonts w:ascii="Consolas" w:hAnsi="Consolas"/>
+          <w:color w:val="030303"/>
+          <w:sz w:val="20"/>
+          <w:szCs w:val="20"/>
+          <w:shd w:val="clear" w:color="auto" w:fill="F9F9F9"/>
+        </w:rPr>
+      </w:pPr>
+    </w:p>
+    <w:p>
+      <w:pPr>
+        <w:rPr>
+          <w:rFonts w:ascii="Courier New" w:hAnsi="Courier New" w:cs="Courier New"/>
+          <w:sz w:val="36"/>
+          <w:szCs w:val="36"/>
+        </w:rPr>
+      </w:pPr>
+      <w:r>
+        <w:rPr>
+          <w:rFonts w:ascii="Roboto" w:hAnsi="Roboto"/>
+          <w:b/>
+          <w:bCs/>
+          <w:color w:val="030303"/>
+          <w:sz w:val="28"/>
+          <w:szCs w:val="28"/>
+          <w:highlight w:val="yellow"/>
+          <w:shd w:val="clear" w:color="auto" w:fill="F9F9F9"/>
+        </w:rPr>
+        <w:lastRenderedPageBreak/>
+        <w:t>Output:</w:t>
+      </w:r>
+    </w:p>
+    <w:p>
+      <w:pPr>
+        <w:rPr>
           <w:rFonts w:ascii="Courier New" w:hAnsi="Courier New" w:cs="Courier New"/>
           <w:sz w:val="26"/>
           <w:szCs w:val="26"/>
@@ -2923,6 +7508,59 @@
           <w:szCs w:val="26"/>
         </w:rPr>
       </w:pPr>
+      <w:r>
+        <w:rPr>
+          <w:noProof/>
+        </w:rPr>
+        <w:drawing>
+          <wp:inline distT="0" distB="0" distL="0" distR="0" wp14:anchorId="18ABCD34" wp14:editId="65DC1AD8">
+            <wp:extent cx="5745480" cy="3230880"/>
+            <wp:effectExtent l="0" t="0" r="7620" b="7620"/>
+            <wp:docPr id="1409721281" name="Picture 4" descr="A screenshot of a computer&#10;&#10;Description automatically generated"/>
+            <wp:cNvGraphicFramePr>
+              <a:graphicFrameLocks xmlns:a="http://schemas.openxmlformats.org/drawingml/2006/main" noChangeAspect="1"/>
+            </wp:cNvGraphicFramePr>
+            <a:graphic xmlns:a="http://schemas.openxmlformats.org/drawingml/2006/main">
+              <a:graphicData uri="http://schemas.openxmlformats.org/drawingml/2006/picture">
+                <pic:pic xmlns:pic="http://schemas.openxmlformats.org/drawingml/2006/picture">
+                  <pic:nvPicPr>
+                    <pic:cNvPr id="1409721281" name="Picture 4" descr="A screenshot of a computer&#10;&#10;Description automatically generated"/>
+                    <pic:cNvPicPr>
+                      <a:picLocks noChangeAspect="1" noChangeArrowheads="1"/>
+                    </pic:cNvPicPr>
+                  </pic:nvPicPr>
+                  <pic:blipFill>
+                    <a:blip r:embed="rId9" cstate="print">
+                      <a:extLst>
+                        <a:ext uri="{28A0092B-C50C-407E-A947-70E740481C1C}">
+                          <a14:useLocalDpi xmlns:a14="http://schemas.microsoft.com/office/drawing/2010/main" val="0"/>
+                        </a:ext>
+                      </a:extLst>
+                    </a:blip>
+                    <a:srcRect/>
+                    <a:stretch>
+                      <a:fillRect/>
+                    </a:stretch>
+                  </pic:blipFill>
+                  <pic:spPr bwMode="auto">
+                    <a:xfrm>
+                      <a:off x="0" y="0"/>
+                      <a:ext cx="5745480" cy="3230880"/>
+                    </a:xfrm>
+                    <a:prstGeom prst="rect">
+                      <a:avLst/>
+                    </a:prstGeom>
+                    <a:noFill/>
+                    <a:ln>
+                      <a:noFill/>
+                    </a:ln>
+                  </pic:spPr>
+                </pic:pic>
+              </a:graphicData>
+            </a:graphic>
+          </wp:inline>
+        </w:drawing>
+      </w:r>
     </w:p>
     <w:p>
       <w:pPr>
@@ -2933,9 +7571,143 @@
         </w:rPr>
       </w:pPr>
     </w:p>
+    <w:p>
+      <w:pPr>
+        <w:rPr>
+          <w:rFonts w:ascii="Courier New" w:hAnsi="Courier New" w:cs="Courier New"/>
+          <w:sz w:val="26"/>
+          <w:szCs w:val="26"/>
+        </w:rPr>
+      </w:pPr>
+      <w:r>
+        <w:rPr>
+          <w:noProof/>
+        </w:rPr>
+        <w:drawing>
+          <wp:inline distT="0" distB="0" distL="0" distR="0" wp14:anchorId="27D07C8B" wp14:editId="35E679D1">
+            <wp:extent cx="5745480" cy="3230880"/>
+            <wp:effectExtent l="0" t="0" r="7620" b="7620"/>
+            <wp:docPr id="850839775" name="Picture 3" descr="A screenshot of a computer&#10;&#10;Description automatically generated"/>
+            <wp:cNvGraphicFramePr>
+              <a:graphicFrameLocks xmlns:a="http://schemas.openxmlformats.org/drawingml/2006/main" noChangeAspect="1"/>
+            </wp:cNvGraphicFramePr>
+            <a:graphic xmlns:a="http://schemas.openxmlformats.org/drawingml/2006/main">
+              <a:graphicData uri="http://schemas.openxmlformats.org/drawingml/2006/picture">
+                <pic:pic xmlns:pic="http://schemas.openxmlformats.org/drawingml/2006/picture">
+                  <pic:nvPicPr>
+                    <pic:cNvPr id="850839775" name="Picture 3" descr="A screenshot of a computer&#10;&#10;Description automatically generated"/>
+                    <pic:cNvPicPr>
+                      <a:picLocks noChangeAspect="1" noChangeArrowheads="1"/>
+                    </pic:cNvPicPr>
+                  </pic:nvPicPr>
+                  <pic:blipFill>
+                    <a:blip r:embed="rId10" cstate="print">
+                      <a:extLst>
+                        <a:ext uri="{28A0092B-C50C-407E-A947-70E740481C1C}">
+                          <a14:useLocalDpi xmlns:a14="http://schemas.microsoft.com/office/drawing/2010/main" val="0"/>
+                        </a:ext>
+                      </a:extLst>
+                    </a:blip>
+                    <a:srcRect/>
+                    <a:stretch>
+                      <a:fillRect/>
+                    </a:stretch>
+                  </pic:blipFill>
+                  <pic:spPr bwMode="auto">
+                    <a:xfrm>
+                      <a:off x="0" y="0"/>
+                      <a:ext cx="5745480" cy="3230880"/>
+                    </a:xfrm>
+                    <a:prstGeom prst="rect">
+                      <a:avLst/>
+                    </a:prstGeom>
+                    <a:noFill/>
+                    <a:ln>
+                      <a:noFill/>
+                    </a:ln>
+                  </pic:spPr>
+                </pic:pic>
+              </a:graphicData>
+            </a:graphic>
+          </wp:inline>
+        </w:drawing>
+      </w:r>
+    </w:p>
+    <w:p>
+      <w:pPr>
+        <w:rPr>
+          <w:rFonts w:ascii="Courier New" w:hAnsi="Courier New" w:cs="Courier New"/>
+          <w:sz w:val="26"/>
+          <w:szCs w:val="26"/>
+        </w:rPr>
+      </w:pPr>
+    </w:p>
+    <w:p>
+      <w:pPr>
+        <w:rPr>
+          <w:rFonts w:ascii="Courier New" w:hAnsi="Courier New" w:cs="Courier New"/>
+          <w:sz w:val="26"/>
+          <w:szCs w:val="26"/>
+        </w:rPr>
+      </w:pPr>
+      <w:r>
+        <w:rPr>
+          <w:noProof/>
+        </w:rPr>
+        <w:lastRenderedPageBreak/>
+        <w:drawing>
+          <wp:inline distT="0" distB="0" distL="0" distR="0" wp14:anchorId="67AF1BD5" wp14:editId="1B57472B">
+            <wp:extent cx="5745480" cy="3230880"/>
+            <wp:effectExtent l="0" t="0" r="7620" b="7620"/>
+            <wp:docPr id="166231392" name="Picture 2" descr="A screenshot of a computer&#10;&#10;Description automatically generated"/>
+            <wp:cNvGraphicFramePr>
+              <a:graphicFrameLocks xmlns:a="http://schemas.openxmlformats.org/drawingml/2006/main" noChangeAspect="1"/>
+            </wp:cNvGraphicFramePr>
+            <a:graphic xmlns:a="http://schemas.openxmlformats.org/drawingml/2006/main">
+              <a:graphicData uri="http://schemas.openxmlformats.org/drawingml/2006/picture">
+                <pic:pic xmlns:pic="http://schemas.openxmlformats.org/drawingml/2006/picture">
+                  <pic:nvPicPr>
+                    <pic:cNvPr id="166231392" name="Picture 2" descr="A screenshot of a computer&#10;&#10;Description automatically generated"/>
+                    <pic:cNvPicPr>
+                      <a:picLocks noChangeAspect="1" noChangeArrowheads="1"/>
+                    </pic:cNvPicPr>
+                  </pic:nvPicPr>
+                  <pic:blipFill>
+                    <a:blip r:embed="rId11" cstate="print">
+                      <a:extLst>
+                        <a:ext uri="{28A0092B-C50C-407E-A947-70E740481C1C}">
+                          <a14:useLocalDpi xmlns:a14="http://schemas.microsoft.com/office/drawing/2010/main" val="0"/>
+                        </a:ext>
+                      </a:extLst>
+                    </a:blip>
+                    <a:srcRect/>
+                    <a:stretch>
+                      <a:fillRect/>
+                    </a:stretch>
+                  </pic:blipFill>
+                  <pic:spPr bwMode="auto">
+                    <a:xfrm>
+                      <a:off x="0" y="0"/>
+                      <a:ext cx="5745480" cy="3230880"/>
+                    </a:xfrm>
+                    <a:prstGeom prst="rect">
+                      <a:avLst/>
+                    </a:prstGeom>
+                    <a:noFill/>
+                    <a:ln>
+                      <a:noFill/>
+                    </a:ln>
+                  </pic:spPr>
+                </pic:pic>
+              </a:graphicData>
+            </a:graphic>
+          </wp:inline>
+        </w:drawing>
+      </w:r>
+    </w:p>
     <w:sectPr>
-      <w:headerReference w:type="default" r:id="rId9"/>
-      <w:footerReference w:type="default" r:id="rId10"/>
+      <w:headerReference w:type="default" r:id="rId12"/>
+      <w:footerReference w:type="default" r:id="rId13"/>
       <w:pgSz w:w="12240" w:h="15840"/>
       <w:pgMar w:top="1080" w:right="1440" w:bottom="1440" w:left="1440" w:header="708" w:footer="18" w:gutter="0"/>
       <w:cols w:space="708"/>
@@ -4857,6 +9629,7 @@
   <w:style w:type="paragraph" w:default="1" w:styleId="Normal">
     <w:name w:val="Normal"/>
     <w:qFormat/>
+    <w:rsid w:val="00581B57"/>
   </w:style>
   <w:style w:type="paragraph" w:styleId="Heading3">
     <w:name w:val="heading 3"/>

</xml_diff>